<commit_message>
dokumentacija i dijagram slijeda
malo sma upisala nekaj u dokumentaciji i u dijagramu slijeda promjenila
na use casu da ide include umjesto extend od promjene statusa do
pregleda narudžbi
</commit_message>
<xml_diff>
--- a/Projektna dokumentacija/eNarudžba-projekt.docx
+++ b/Projektna dokumentacija/eNarudžba-projekt.docx
@@ -1,6 +1,6 @@
 
 <file path=word/document.xml><?xml version="1.0" encoding="utf-8"?>
-<w:document xmlns:ve="http://schemas.openxmlformats.org/markup-compatibility/2006" xmlns:o="urn:schemas-microsoft-com:office:office" xmlns:r="http://schemas.openxmlformats.org/officeDocument/2006/relationships" xmlns:m="http://schemas.openxmlformats.org/officeDocument/2006/math" xmlns:v="urn:schemas-microsoft-com:vml" xmlns:wp="http://schemas.openxmlformats.org/drawingml/2006/wordprocessingDrawing" xmlns:w10="urn:schemas-microsoft-com:office:word" xmlns:w="http://schemas.openxmlformats.org/wordprocessingml/2006/main" xmlns:wne="http://schemas.microsoft.com/office/word/2006/wordml">
+<w:document xmlns:wpc="http://schemas.microsoft.com/office/word/2010/wordprocessingCanvas" xmlns:mc="http://schemas.openxmlformats.org/markup-compatibility/2006" xmlns:o="urn:schemas-microsoft-com:office:office" xmlns:r="http://schemas.openxmlformats.org/officeDocument/2006/relationships" xmlns:m="http://schemas.openxmlformats.org/officeDocument/2006/math" xmlns:v="urn:schemas-microsoft-com:vml" xmlns:wp14="http://schemas.microsoft.com/office/word/2010/wordprocessingDrawing" xmlns:wp="http://schemas.openxmlformats.org/drawingml/2006/wordprocessingDrawing" xmlns:w10="urn:schemas-microsoft-com:office:word" xmlns:w="http://schemas.openxmlformats.org/wordprocessingml/2006/main" xmlns:w14="http://schemas.microsoft.com/office/word/2010/wordml" xmlns:w15="http://schemas.microsoft.com/office/word/2012/wordml" xmlns:wpg="http://schemas.microsoft.com/office/word/2010/wordprocessingGroup" xmlns:wpi="http://schemas.microsoft.com/office/word/2010/wordprocessingInk" xmlns:wne="http://schemas.microsoft.com/office/word/2006/wordml" xmlns:wps="http://schemas.microsoft.com/office/word/2010/wordprocessingShape" mc:Ignorable="w14 w15 wp14">
   <w:body>
     <w:p>
       <w:pPr>
@@ -930,7 +930,7 @@
         <w:jc w:val="both"/>
       </w:pPr>
       <w:r>
-        <w:t>Zaprimanje narudžbe i dodavanje statusa narudžbi</w:t>
+        <w:t>Ocjenjivanje naručitelja od strane djelatnika</w:t>
       </w:r>
     </w:p>
     <w:p>
@@ -942,24 +942,29 @@
         </w:numPr>
         <w:spacing w:line="360" w:lineRule="auto"/>
         <w:jc w:val="both"/>
-        <w:rPr>
-          <w:color w:val="000000" w:themeColor="text1"/>
-        </w:rPr>
-      </w:pPr>
-      <w:r>
-        <w:rPr>
-          <w:color w:val="000000" w:themeColor="text1"/>
-        </w:rPr>
-        <w:t>Mijenjanje ponude hrane</w:t>
-      </w:r>
-    </w:p>
-    <w:p>
-      <w:pPr>
+      </w:pPr>
+      <w:r>
+        <w:t>Zaprimanje narudžbe i dodavanje statusa narudžbi</w:t>
+      </w:r>
+    </w:p>
+    <w:p>
+      <w:pPr>
+        <w:pStyle w:val="ListParagraph"/>
+        <w:numPr>
+          <w:ilvl w:val="0"/>
+          <w:numId w:val="15"/>
+        </w:numPr>
         <w:spacing w:line="360" w:lineRule="auto"/>
         <w:jc w:val="both"/>
-      </w:pPr>
-      <w:r>
-        <w:t xml:space="preserve">Cilj ovog softvera je da se na brži i lakši način obavi naručivanje hrane i da djelatnici mogu lakše zaprimiti narudžbu, te im se time olakšava posao i smanjuje se upotreba telefona kao sredstva naručivanja. </w:t>
+        <w:rPr>
+          <w:color w:val="000000" w:themeColor="text1"/>
+        </w:rPr>
+      </w:pPr>
+      <w:r>
+        <w:rPr>
+          <w:color w:val="000000" w:themeColor="text1"/>
+        </w:rPr>
+        <w:t>Mijenjanje ponude hrane</w:t>
       </w:r>
     </w:p>
     <w:p>
@@ -968,7 +973,7 @@
         <w:jc w:val="both"/>
       </w:pPr>
       <w:r>
-        <w:t xml:space="preserve">Da pojasnimo malo tko je to naručitelj. Naručitelj je osoba koja se prijavila u sustav, a prethodno se registrirala i koja je ispunila narudžbu i poslala je nekom restoranu ili „fast-foodu“. Djelatnik je osoba koja zaprima narudžbu i koji narudžbi dodjeljuje određene statuse koje ćemo kasnije opisati, te prosljeđuje narudžbu usmenim putem do kuhara. </w:t>
+        <w:t xml:space="preserve">Cilj ovog softvera je da se na brži i lakši način obavi naručivanje hrane i da djelatnici mogu lakše zaprimiti narudžbu, te im se time olakšava posao i smanjuje se upotreba telefona kao sredstva naručivanja. </w:t>
       </w:r>
     </w:p>
     <w:p>
@@ -977,7 +982,7 @@
         <w:jc w:val="both"/>
       </w:pPr>
       <w:r>
-        <w:t xml:space="preserve">Sam softver radi zasebno, nije dio nekog većeg sustava za koji bismo trebali raditi dodatne prekvalifikacije, no ako bude potrebno moguće ga je doraditi da se implementira u neki drugi sustav. </w:t>
+        <w:t xml:space="preserve">Da pojasnimo malo tko je to naručitelj. Naručitelj je osoba koja se prijavila u sustav, a prethodno se registrirala i koja je ispunila narudžbu i poslala je nekom restoranu ili „fast-foodu“. Djelatnik je osoba koja zaprima narudžbu i koji narudžbi dodjeljuje određene statuse koje ćemo kasnije opisati, te prosljeđuje narudžbu usmenim putem do kuhara. </w:t>
       </w:r>
     </w:p>
     <w:p>
@@ -985,6 +990,9 @@
         <w:spacing w:line="360" w:lineRule="auto"/>
         <w:jc w:val="both"/>
       </w:pPr>
+      <w:r>
+        <w:t xml:space="preserve">Sam softver radi zasebno, nije dio nekog većeg sustava za koji bismo trebali raditi dodatne prekvalifikacije, no ako bude potrebno moguće ga je doraditi da se implementira u neki drugi sustav. </w:t>
+      </w:r>
     </w:p>
     <w:p>
       <w:pPr>
@@ -1014,42 +1022,21 @@
       <w:pPr>
         <w:spacing w:line="360" w:lineRule="auto"/>
         <w:jc w:val="both"/>
-        <w:rPr>
-          <w:b/>
-        </w:rPr>
-      </w:pPr>
-      <w:r>
-        <w:rPr>
-          <w:b/>
-        </w:rPr>
-        <w:lastRenderedPageBreak/>
-        <w:t>Perspektive proizvoda i njegove funkcije</w:t>
-      </w:r>
+      </w:pPr>
     </w:p>
     <w:p>
       <w:pPr>
         <w:spacing w:line="360" w:lineRule="auto"/>
         <w:jc w:val="both"/>
-      </w:pPr>
-      <w:r>
-        <w:t xml:space="preserve">Softver koji ćemo izraditi je desktop aplikacija koja </w:t>
-      </w:r>
-      <w:r>
-        <w:t xml:space="preserve">će moći instalirati svi korisnici Windows operacijskih sustava. Softver će se moći preuzeti sa stranice restorana za koji će softver biti implementiran i na stranicama restorana koji će se odlučiti za ovaj softver. Nisu potrebne dodatne opcije i neka podešavanja za aplikaciju, dovoljno ju je instalirati na računalo, registrirati se i naručiti </w:t>
-      </w:r>
-      <w:commentRangeStart w:id="2"/>
-      <w:r>
-        <w:t>hranu</w:t>
-      </w:r>
-      <w:commentRangeEnd w:id="2"/>
-      <w:r>
-        <w:rPr>
-          <w:rStyle w:val="CommentReference"/>
-        </w:rPr>
-        <w:commentReference w:id="2"/>
-      </w:r>
-      <w:r>
-        <w:t xml:space="preserve">. </w:t>
+        <w:rPr>
+          <w:b/>
+        </w:rPr>
+      </w:pPr>
+      <w:r>
+        <w:rPr>
+          <w:b/>
+        </w:rPr>
+        <w:t>Perspektive proizvoda i njegove funkcije</w:t>
       </w:r>
     </w:p>
     <w:p>
@@ -1058,7 +1045,24 @@
         <w:jc w:val="both"/>
       </w:pPr>
       <w:r>
-        <w:t xml:space="preserve">Softver će se moći prilagoditi prema zahtjevima pojedinog korisnika ili prema određenom sustavu za koji će biti namijenjen. Naručitelj će poslati narudžbu, a djelatniku će se ona pojaviti kao „pop-up“ prozor, odnosno skočni prozor i prikazati će mu da ima novu narudžbu. Kod same registracije, naručitelj će obavezno morati unijeti slijedeće podatke: ime i prezime, korisničko ime i lozinku, točnu adresu, broj OIB-a, kontakt broj dok će kod prijave koristiti samo korisničko ime i lozinku. Lozinka će morati imati najmanje 8 znakova i kombinaciju slova i brojeva. Ako korisnik unese krivu lozinku ili korisničko ime, prikazati će mu se odgovarajuća poruka. </w:t>
+        <w:t xml:space="preserve">Softver koji ćemo izraditi je desktop aplikacija koja </w:t>
+      </w:r>
+      <w:r>
+        <w:t xml:space="preserve">će moći instalirati svi korisnici Windows operacijskih sustava. Softver će se moći preuzeti sa stranice restorana za koji će softver biti implementiran i na stranicama restorana koji će se odlučiti za ovaj softver. Nisu potrebne dodatne opcije i neka podešavanja za aplikaciju, dovoljno ju je instalirati na računalo, registrirati se i naručiti </w:t>
+      </w:r>
+      <w:commentRangeStart w:id="2"/>
+      <w:r>
+        <w:t>hranu</w:t>
+      </w:r>
+      <w:commentRangeEnd w:id="2"/>
+      <w:r>
+        <w:rPr>
+          <w:rStyle w:val="CommentReference"/>
+        </w:rPr>
+        <w:commentReference w:id="2"/>
+      </w:r>
+      <w:r>
+        <w:t xml:space="preserve">. </w:t>
       </w:r>
     </w:p>
     <w:p>
@@ -1067,7 +1071,7 @@
         <w:jc w:val="both"/>
       </w:pPr>
       <w:r>
-        <w:t xml:space="preserve">Ovisno o prijavi, da li je to naručitelj ili djelatnik, softver ima dva sučelja. Ako se radi o naručitelju, to je verifikacija prilikom same prijave u sustav, onda se otvara sučelje za naručitelja i obratno. </w:t>
+        <w:t xml:space="preserve">Softver će se moći prilagoditi prema zahtjevima pojedinog korisnika ili prema određenom sustavu za koji će biti namijenjen. Naručitelj će poslati narudžbu, a djelatniku će se ona pojaviti kao „pop-up“ prozor, odnosno skočni prozor i prikazati će mu da ima novu narudžbu. Kod same registracije, naručitelj će obavezno morati unijeti slijedeće podatke: ime i prezime, korisničko ime i lozinku, točnu adresu, broj OIB-a, kontakt broj dok će kod prijave koristiti samo korisničko ime i lozinku. Lozinka će morati imati najmanje 8 znakova i kombinaciju slova i brojeva. Ako korisnik unese krivu lozinku ili korisničko ime, prikazati će mu se odgovarajuća poruka. </w:t>
       </w:r>
     </w:p>
     <w:p>
@@ -1075,16 +1079,8 @@
         <w:spacing w:line="360" w:lineRule="auto"/>
         <w:jc w:val="both"/>
       </w:pPr>
-      <w:commentRangeStart w:id="3"/>
-      <w:r>
-        <w:t>portovi</w:t>
-      </w:r>
-      <w:commentRangeEnd w:id="3"/>
-      <w:r>
-        <w:rPr>
-          <w:rStyle w:val="CommentReference"/>
-        </w:rPr>
-        <w:commentReference w:id="3"/>
+      <w:r>
+        <w:t xml:space="preserve">Ovisno o prijavi, da li je to naručitelj ili djelatnik, softver ima dva sučelja. Ako se radi o naručitelju, to je verifikacija prilikom same prijave u sustav, onda se otvara sučelje za naručitelja i obratno. </w:t>
       </w:r>
     </w:p>
     <w:p>
@@ -1092,8 +1088,16 @@
         <w:spacing w:line="360" w:lineRule="auto"/>
         <w:jc w:val="both"/>
       </w:pPr>
-      <w:r>
-        <w:t xml:space="preserve">Aplikacije će se spajati na istu bazu podataka, koja će biti online baza podatka u kojoj će se nalaziti spremljeni upiti za pretragu ponude, odnosno jela. </w:t>
+      <w:commentRangeStart w:id="3"/>
+      <w:r>
+        <w:t>portovi</w:t>
+      </w:r>
+      <w:commentRangeEnd w:id="3"/>
+      <w:r>
+        <w:rPr>
+          <w:rStyle w:val="CommentReference"/>
+        </w:rPr>
+        <w:commentReference w:id="3"/>
       </w:r>
     </w:p>
     <w:p>
@@ -1101,32 +1105,29 @@
         <w:spacing w:line="360" w:lineRule="auto"/>
         <w:jc w:val="both"/>
       </w:pPr>
+      <w:r>
+        <w:t xml:space="preserve">Aplikacije će se spajati na istu bazu podataka, koja će biti online baza podatka u kojoj će se nalaziti spremljeni upiti za pretragu ponude, odnosno jela. </w:t>
+      </w:r>
     </w:p>
     <w:p>
       <w:pPr>
         <w:spacing w:line="360" w:lineRule="auto"/>
         <w:jc w:val="both"/>
-        <w:rPr>
-          <w:b/>
-        </w:rPr>
-      </w:pPr>
-      <w:r>
-        <w:rPr>
-          <w:b/>
-        </w:rPr>
-        <w:t>Karakteristike korisnika aplikacije</w:t>
-      </w:r>
+      </w:pPr>
     </w:p>
     <w:p>
       <w:pPr>
         <w:spacing w:line="360" w:lineRule="auto"/>
         <w:jc w:val="both"/>
-      </w:pPr>
-      <w:r>
-        <w:t xml:space="preserve">Korisnici aplikacije su svi ljudi koji su zainteresirani za narudžbu u nekom trenutku. Softver nije </w:t>
-      </w:r>
-      <w:r>
-        <w:t xml:space="preserve">specificirani za određeni segment ljudi, niti će se ikada bazirati. Ne zahtjeva veliku razinu informatičkog znanja ili znanja rada na računalu, no opet potrebno je znati neke od osnova na koji način instalirati i pokrenuti aplikaciju. Sama aplikacija je zamišljena da navodi korisnika, odnosno naručitelja na sve potrebne korake koje je potrebno izvršiti kako bi narudžba uspjela. Moguće su eventualne poteškoće kod registracije korisnika, pogotovo ljudi koji se nikada nisu s time susreli, no zbog toga ćemo implementirati i dodatnu pomoć onima koji negdje zapnu. </w:t>
+        <w:rPr>
+          <w:b/>
+        </w:rPr>
+      </w:pPr>
+      <w:r>
+        <w:rPr>
+          <w:b/>
+        </w:rPr>
+        <w:t>Karakteristike korisnika aplikacije</w:t>
       </w:r>
     </w:p>
     <w:p>
@@ -1135,11 +1136,23 @@
         <w:jc w:val="both"/>
       </w:pPr>
       <w:r>
-        <w:t xml:space="preserve">Aplikacija je više-manje korisnički orijentirana i korisnici se mogu lako njome služiti. Već unaprijed će biti predefinirane jedinice narudžbe, npr. komadi i slično, pa će unutar aplikacije jedino biti potrebno kliknuti na željeni odabir hrane, a isto tako će moći odabrati i način plaćanja, da li je to kartica, što onda olakšava rad prilikom dostave hrane, pa si dostavljač može unaprijed pripremiti uređaj koji mu je potreban ili će ipak izvršiti plaćanje gotovinom. </w:t>
+        <w:t xml:space="preserve">Korisnici aplikacije su svi ljudi koji su zainteresirani za narudžbu u nekom trenutku. Softver nije </w:t>
+      </w:r>
+      <w:r>
+        <w:t xml:space="preserve">specificirani za određeni segment ljudi, niti će se ikada bazirati. Ne zahtjeva veliku razinu informatičkog znanja ili znanja rada na računalu, no opet potrebno je znati neke od osnova na koji način instalirati i pokrenuti aplikaciju. Sama aplikacija je zamišljena da navodi korisnika, odnosno naručitelja na sve potrebne korake koje je potrebno izvršiti kako bi narudžba uspjela. Moguće su eventualne poteškoće kod registracije korisnika, pogotovo ljudi koji se nikada nisu s time susreli, no zbog toga ćemo implementirati i dodatnu pomoć onima koji negdje zapnu. </w:t>
+      </w:r>
+    </w:p>
+    <w:p>
+      <w:pPr>
+        <w:spacing w:line="360" w:lineRule="auto"/>
+        <w:jc w:val="both"/>
+      </w:pPr>
+      <w:r>
+        <w:t xml:space="preserve">Aplikacija je više-manje korisnički orijentirana i korisnici se mogu lako njome služiti. Već unaprijed će biti predefinirane jedinice narudžbe, npr. komadi i slično, pa će unutar aplikacije jedino biti potrebno kliknuti na željeni odabir hrane, a isto tako će moći odabrati i način plaćanja, da li je to kartica, što onda olakšava rad prilikom dostave hrane, pa si dostavljač </w:t>
       </w:r>
       <w:r>
         <w:lastRenderedPageBreak/>
-        <w:t>Ako se dogodi da naručitelj se trenutno ne nalazi na adresi gdje inače stanuje, imati će opciju unosa trenutne adrese pa će tu biti dostavljena hrana. Nakon što je narudžba ispunjena, naručitelj će dobiti potvrdu narudžbe i moći će pratiti statuse narudžbe koje stavlja djelatnik. Statusi koje će biti implementirani u aplikaciju su sljedeći:</w:t>
+        <w:t>može unaprijed pripremiti uređaj koji mu je potreban ili će ipak izvršiti plaćanje gotovinom. Ako se dogodi da naručitelj se trenutno ne nalazi na adresi gdje inače stanuje, imati će opciju unosa trenutne adrese pa će tu biti dostavljena hrana. Nakon što je narudžba ispunjena, naručitelj će dobiti potvrdu narudžbe i moći će pratiti statuse narudžbe koje stavlja djelatnik. Statusi koje će biti implementirani u aplikaciju su sljedeći:</w:t>
       </w:r>
     </w:p>
     <w:p>
@@ -1246,12 +1259,6 @@
         </w:rPr>
         <w:t>Funkcije aplikacije i organizacija baze podataka</w:t>
       </w:r>
-    </w:p>
-    <w:p>
-      <w:pPr>
-        <w:spacing w:line="360" w:lineRule="auto"/>
-        <w:jc w:val="both"/>
-      </w:pPr>
     </w:p>
     <w:p>
       <w:pPr>
@@ -1593,7 +1600,7 @@
         <w:tblStyle w:val="TableGrid"/>
         <w:tblW w:w="10206" w:type="dxa"/>
         <w:jc w:val="center"/>
-        <w:tblLook w:val="04A0"/>
+        <w:tblLook w:val="04A0" w:firstRow="1" w:lastRow="0" w:firstColumn="1" w:lastColumn="0" w:noHBand="0" w:noVBand="1"/>
       </w:tblPr>
       <w:tblGrid>
         <w:gridCol w:w="2144"/>
@@ -2014,7 +2021,7 @@
       <w:tblPr>
         <w:tblStyle w:val="TableGrid"/>
         <w:tblW w:w="9072" w:type="dxa"/>
-        <w:tblLook w:val="04A0"/>
+        <w:tblLook w:val="04A0" w:firstRow="1" w:lastRow="0" w:firstColumn="1" w:lastColumn="0" w:noHBand="0" w:noVBand="1"/>
       </w:tblPr>
       <w:tblGrid>
         <w:gridCol w:w="3033"/>
@@ -2402,7 +2409,7 @@
         <w:tblStyle w:val="TableGrid"/>
         <w:tblW w:w="5670" w:type="dxa"/>
         <w:jc w:val="center"/>
-        <w:tblLook w:val="04A0"/>
+        <w:tblLook w:val="04A0" w:firstRow="1" w:lastRow="0" w:firstColumn="1" w:lastColumn="0" w:noHBand="0" w:noVBand="1"/>
       </w:tblPr>
       <w:tblGrid>
         <w:gridCol w:w="3284"/>
@@ -2614,22 +2621,6 @@
     </w:p>
     <w:p>
       <w:pPr>
-        <w:tabs>
-          <w:tab w:val="left" w:pos="5355"/>
-        </w:tabs>
-        <w:jc w:val="both"/>
-      </w:pPr>
-    </w:p>
-    <w:p>
-      <w:pPr>
-        <w:tabs>
-          <w:tab w:val="left" w:pos="5355"/>
-        </w:tabs>
-        <w:jc w:val="both"/>
-      </w:pPr>
-    </w:p>
-    <w:p>
-      <w:pPr>
         <w:jc w:val="both"/>
       </w:pPr>
       <w:r>
@@ -2812,6 +2803,7 @@
         <w:pStyle w:val="FOINaslov1"/>
       </w:pPr>
       <w:r>
+        <w:lastRenderedPageBreak/>
         <w:t>4. UML modeli</w:t>
       </w:r>
     </w:p>
@@ -2965,16 +2957,18 @@
         <w:spacing w:after="200" w:line="276" w:lineRule="auto"/>
         <w:jc w:val="both"/>
         <w:rPr>
-          <w:color w:val="FF0000"/>
-        </w:rPr>
-      </w:pPr>
-      <w:r>
-        <w:rPr>
-          <w:color w:val="FF0000"/>
+          <w:color w:val="000000" w:themeColor="text1"/>
+        </w:rPr>
+      </w:pPr>
+      <w:bookmarkStart w:id="4" w:name="_GoBack"/>
+      <w:r>
+        <w:rPr>
+          <w:color w:val="000000" w:themeColor="text1"/>
         </w:rPr>
         <w:t xml:space="preserve">Ponovno naručivanje </w:t>
       </w:r>
     </w:p>
+    <w:bookmarkEnd w:id="4"/>
     <w:p>
       <w:pPr>
         <w:pStyle w:val="ListParagraph"/>
@@ -3281,11 +3275,7 @@
         <w:t>„Praćenje stanja narudžbe“</w:t>
       </w:r>
       <w:r>
-        <w:t xml:space="preserve"> gdje korisnik po želji može pratiti što se događa s njegovom narudžbom. Zatim osnovni slučaj </w:t>
-      </w:r>
-      <w:r>
-        <w:lastRenderedPageBreak/>
-        <w:t xml:space="preserve">korištenja proširen je slučajem korištenja </w:t>
+        <w:t xml:space="preserve"> gdje korisnik po želji može pratiti što se događa s njegovom narudžbom. Zatim osnovni slučaj korištenja proširen je slučajem korištenja </w:t>
       </w:r>
       <w:r>
         <w:rPr>
@@ -3313,6 +3303,7 @@
           <w:i/>
           <w:color w:val="000000" w:themeColor="text1"/>
         </w:rPr>
+        <w:lastRenderedPageBreak/>
         <w:t>„</w:t>
       </w:r>
       <w:r>
@@ -3364,12 +3355,7 @@
         <w:t>“</w:t>
       </w:r>
       <w:r>
-        <w:t xml:space="preserve"> je slučaj k</w:t>
-      </w:r>
-      <w:bookmarkStart w:id="4" w:name="_GoBack"/>
-      <w:bookmarkEnd w:id="4"/>
-      <w:r>
-        <w:t>orištenja gdje korisnik (</w:t>
+        <w:t xml:space="preserve"> je slučaj korištenja gdje korisnik (</w:t>
       </w:r>
       <w:r>
         <w:t>naručitelj</w:t>
@@ -3732,6 +3718,7 @@
         <w:rPr>
           <w:b/>
         </w:rPr>
+        <w:lastRenderedPageBreak/>
         <w:t>Scenariji slučaja korištenja</w:t>
       </w:r>
     </w:p>
@@ -3854,7 +3841,7 @@
     </w:p>
     <w:p/>
     <w:sectPr>
-      <w:footerReference w:type="default" r:id="rId11"/>
+      <w:footerReference w:type="default" r:id="rId12"/>
       <w:pgSz w:w="11906" w:h="16838"/>
       <w:pgMar w:top="1417" w:right="1417" w:bottom="1417" w:left="1417" w:header="708" w:footer="708" w:gutter="0"/>
       <w:pgNumType w:start="1"/>
@@ -3866,7 +3853,7 @@
 </file>
 
 <file path=word/comments.xml><?xml version="1.0" encoding="utf-8"?>
-<w:comments xmlns:ve="http://schemas.openxmlformats.org/markup-compatibility/2006" xmlns:o="urn:schemas-microsoft-com:office:office" xmlns:r="http://schemas.openxmlformats.org/officeDocument/2006/relationships" xmlns:m="http://schemas.openxmlformats.org/officeDocument/2006/math" xmlns:v="urn:schemas-microsoft-com:vml" xmlns:wp="http://schemas.openxmlformats.org/drawingml/2006/wordprocessingDrawing" xmlns:w10="urn:schemas-microsoft-com:office:word" xmlns:w="http://schemas.openxmlformats.org/wordprocessingml/2006/main" xmlns:wne="http://schemas.microsoft.com/office/word/2006/wordml">
+<w:comments xmlns:wpc="http://schemas.microsoft.com/office/word/2010/wordprocessingCanvas" xmlns:mc="http://schemas.openxmlformats.org/markup-compatibility/2006" xmlns:o="urn:schemas-microsoft-com:office:office" xmlns:r="http://schemas.openxmlformats.org/officeDocument/2006/relationships" xmlns:m="http://schemas.openxmlformats.org/officeDocument/2006/math" xmlns:v="urn:schemas-microsoft-com:vml" xmlns:wp14="http://schemas.microsoft.com/office/word/2010/wordprocessingDrawing" xmlns:wp="http://schemas.openxmlformats.org/drawingml/2006/wordprocessingDrawing" xmlns:w10="urn:schemas-microsoft-com:office:word" xmlns:w="http://schemas.openxmlformats.org/wordprocessingml/2006/main" xmlns:w14="http://schemas.microsoft.com/office/word/2010/wordml" xmlns:w15="http://schemas.microsoft.com/office/word/2012/wordml" xmlns:wpg="http://schemas.microsoft.com/office/word/2010/wordprocessingGroup" xmlns:wpi="http://schemas.microsoft.com/office/word/2010/wordprocessingInk" xmlns:wne="http://schemas.microsoft.com/office/word/2006/wordml" xmlns:wps="http://schemas.microsoft.com/office/word/2010/wordprocessingShape" mc:Ignorable="w14 w15 wp14">
   <w:comment w:id="1" w:author="Matija Kovaček" w:date="2014-04-21T09:58:00Z" w:initials="MK">
     <w:p>
       <w:pPr>
@@ -3911,10 +3898,7 @@
         <w:annotationRef/>
       </w:r>
       <w:r>
-        <w:t xml:space="preserve">Upisati </w:t>
-      </w:r>
-      <w:r>
-        <w:t>nekaj o portovima, kak budu te app komunicirale, to ti bolje znaš.</w:t>
+        <w:t>Upisati nekaj o portovima, kak budu te app komunicirale, to ti bolje znaš.</w:t>
       </w:r>
     </w:p>
   </w:comment>
@@ -3923,13 +3907,14 @@
 
 <file path=word/commentsExtended.xml><?xml version="1.0" encoding="utf-8"?>
 <w15:commentsEx xmlns:wpc="http://schemas.microsoft.com/office/word/2010/wordprocessingCanvas" xmlns:mc="http://schemas.openxmlformats.org/markup-compatibility/2006" xmlns:o="urn:schemas-microsoft-com:office:office" xmlns:r="http://schemas.openxmlformats.org/officeDocument/2006/relationships" xmlns:m="http://schemas.openxmlformats.org/officeDocument/2006/math" xmlns:v="urn:schemas-microsoft-com:vml" xmlns:wp14="http://schemas.microsoft.com/office/word/2010/wordprocessingDrawing" xmlns:wp="http://schemas.openxmlformats.org/drawingml/2006/wordprocessingDrawing" xmlns:w10="urn:schemas-microsoft-com:office:word" xmlns:w="http://schemas.openxmlformats.org/wordprocessingml/2006/main" xmlns:w14="http://schemas.microsoft.com/office/word/2010/wordml" xmlns:w15="http://schemas.microsoft.com/office/word/2012/wordml" xmlns:wpg="http://schemas.microsoft.com/office/word/2010/wordprocessingGroup" xmlns:wpi="http://schemas.microsoft.com/office/word/2010/wordprocessingInk" xmlns:wne="http://schemas.microsoft.com/office/word/2006/wordml" xmlns:wps="http://schemas.microsoft.com/office/word/2010/wordprocessingShape" mc:Ignorable="w14 w15 wp14">
-  <w15:commentEx w15:paraId="6E7427CC" w15:done="0"/>
-  <w15:commentEx w15:paraId="2AD5279A" w15:done="0"/>
+  <w15:commentEx w15:paraId="18906102" w15:done="0"/>
+  <w15:commentEx w15:paraId="75E63E8C" w15:done="0"/>
+  <w15:commentEx w15:paraId="1CFA833D" w15:done="0"/>
 </w15:commentsEx>
 </file>
 
 <file path=word/endnotes.xml><?xml version="1.0" encoding="utf-8"?>
-<w:endnotes xmlns:ve="http://schemas.openxmlformats.org/markup-compatibility/2006" xmlns:o="urn:schemas-microsoft-com:office:office" xmlns:r="http://schemas.openxmlformats.org/officeDocument/2006/relationships" xmlns:m="http://schemas.openxmlformats.org/officeDocument/2006/math" xmlns:v="urn:schemas-microsoft-com:vml" xmlns:wp="http://schemas.openxmlformats.org/drawingml/2006/wordprocessingDrawing" xmlns:w10="urn:schemas-microsoft-com:office:word" xmlns:w="http://schemas.openxmlformats.org/wordprocessingml/2006/main" xmlns:wne="http://schemas.microsoft.com/office/word/2006/wordml">
+<w:endnotes xmlns:wpc="http://schemas.microsoft.com/office/word/2010/wordprocessingCanvas" xmlns:mc="http://schemas.openxmlformats.org/markup-compatibility/2006" xmlns:o="urn:schemas-microsoft-com:office:office" xmlns:r="http://schemas.openxmlformats.org/officeDocument/2006/relationships" xmlns:m="http://schemas.openxmlformats.org/officeDocument/2006/math" xmlns:v="urn:schemas-microsoft-com:vml" xmlns:wp14="http://schemas.microsoft.com/office/word/2010/wordprocessingDrawing" xmlns:wp="http://schemas.openxmlformats.org/drawingml/2006/wordprocessingDrawing" xmlns:w10="urn:schemas-microsoft-com:office:word" xmlns:w="http://schemas.openxmlformats.org/wordprocessingml/2006/main" xmlns:w14="http://schemas.microsoft.com/office/word/2010/wordml" xmlns:w15="http://schemas.microsoft.com/office/word/2012/wordml" xmlns:wpg="http://schemas.microsoft.com/office/word/2010/wordprocessingGroup" xmlns:wpi="http://schemas.microsoft.com/office/word/2010/wordprocessingInk" xmlns:wne="http://schemas.microsoft.com/office/word/2006/wordml" xmlns:wps="http://schemas.microsoft.com/office/word/2010/wordprocessingShape" mc:Ignorable="w14 w15 wp14">
   <w:endnote w:type="separator" w:id="-1">
     <w:p>
       <w:r>
@@ -3948,7 +3933,7 @@
 </file>
 
 <file path=word/footer1.xml><?xml version="1.0" encoding="utf-8"?>
-<w:ftr xmlns:ve="http://schemas.openxmlformats.org/markup-compatibility/2006" xmlns:o="urn:schemas-microsoft-com:office:office" xmlns:r="http://schemas.openxmlformats.org/officeDocument/2006/relationships" xmlns:m="http://schemas.openxmlformats.org/officeDocument/2006/math" xmlns:v="urn:schemas-microsoft-com:vml" xmlns:wp="http://schemas.openxmlformats.org/drawingml/2006/wordprocessingDrawing" xmlns:w10="urn:schemas-microsoft-com:office:word" xmlns:w="http://schemas.openxmlformats.org/wordprocessingml/2006/main" xmlns:wne="http://schemas.microsoft.com/office/word/2006/wordml">
+<w:ftr xmlns:wpc="http://schemas.microsoft.com/office/word/2010/wordprocessingCanvas" xmlns:mc="http://schemas.openxmlformats.org/markup-compatibility/2006" xmlns:o="urn:schemas-microsoft-com:office:office" xmlns:r="http://schemas.openxmlformats.org/officeDocument/2006/relationships" xmlns:m="http://schemas.openxmlformats.org/officeDocument/2006/math" xmlns:v="urn:schemas-microsoft-com:vml" xmlns:wp14="http://schemas.microsoft.com/office/word/2010/wordprocessingDrawing" xmlns:wp="http://schemas.openxmlformats.org/drawingml/2006/wordprocessingDrawing" xmlns:w10="urn:schemas-microsoft-com:office:word" xmlns:w="http://schemas.openxmlformats.org/wordprocessingml/2006/main" xmlns:w14="http://schemas.microsoft.com/office/word/2010/wordml" xmlns:w15="http://schemas.microsoft.com/office/word/2012/wordml" xmlns:wpg="http://schemas.microsoft.com/office/word/2010/wordprocessingGroup" xmlns:wpi="http://schemas.microsoft.com/office/word/2010/wordprocessingInk" xmlns:wne="http://schemas.microsoft.com/office/word/2006/wordml" xmlns:wps="http://schemas.microsoft.com/office/word/2010/wordprocessingShape" mc:Ignorable="w14 w15 wp14">
   <w:p>
     <w:pPr>
       <w:pStyle w:val="Footer"/>
@@ -3964,7 +3949,7 @@
 </file>
 
 <file path=word/footer2.xml><?xml version="1.0" encoding="utf-8"?>
-<w:ftr xmlns:ve="http://schemas.openxmlformats.org/markup-compatibility/2006" xmlns:o="urn:schemas-microsoft-com:office:office" xmlns:r="http://schemas.openxmlformats.org/officeDocument/2006/relationships" xmlns:m="http://schemas.openxmlformats.org/officeDocument/2006/math" xmlns:v="urn:schemas-microsoft-com:vml" xmlns:wp="http://schemas.openxmlformats.org/drawingml/2006/wordprocessingDrawing" xmlns:w10="urn:schemas-microsoft-com:office:word" xmlns:w="http://schemas.openxmlformats.org/wordprocessingml/2006/main" xmlns:wne="http://schemas.microsoft.com/office/word/2006/wordml">
+<w:ftr xmlns:wpc="http://schemas.microsoft.com/office/word/2010/wordprocessingCanvas" xmlns:mc="http://schemas.openxmlformats.org/markup-compatibility/2006" xmlns:o="urn:schemas-microsoft-com:office:office" xmlns:r="http://schemas.openxmlformats.org/officeDocument/2006/relationships" xmlns:m="http://schemas.openxmlformats.org/officeDocument/2006/math" xmlns:v="urn:schemas-microsoft-com:vml" xmlns:wp14="http://schemas.microsoft.com/office/word/2010/wordprocessingDrawing" xmlns:wp="http://schemas.openxmlformats.org/drawingml/2006/wordprocessingDrawing" xmlns:w10="urn:schemas-microsoft-com:office:word" xmlns:w="http://schemas.openxmlformats.org/wordprocessingml/2006/main" xmlns:w14="http://schemas.microsoft.com/office/word/2010/wordml" xmlns:w15="http://schemas.microsoft.com/office/word/2012/wordml" xmlns:wpg="http://schemas.microsoft.com/office/word/2010/wordprocessingGroup" xmlns:wpi="http://schemas.microsoft.com/office/word/2010/wordprocessingInk" xmlns:wne="http://schemas.microsoft.com/office/word/2006/wordml" xmlns:wps="http://schemas.microsoft.com/office/word/2010/wordprocessingShape" mc:Ignorable="w14 w15 wp14">
   <w:sdt>
     <w:sdtPr>
       <w:id w:val="21073651"/>
@@ -3973,6 +3958,7 @@
         <w:docPartUnique/>
       </w:docPartObj>
     </w:sdtPr>
+    <w:sdtEndPr/>
     <w:sdtContent>
       <w:p>
         <w:pPr>
@@ -4012,7 +3998,7 @@
 </file>
 
 <file path=word/footer3.xml><?xml version="1.0" encoding="utf-8"?>
-<w:ftr xmlns:ve="http://schemas.openxmlformats.org/markup-compatibility/2006" xmlns:o="urn:schemas-microsoft-com:office:office" xmlns:r="http://schemas.openxmlformats.org/officeDocument/2006/relationships" xmlns:m="http://schemas.openxmlformats.org/officeDocument/2006/math" xmlns:v="urn:schemas-microsoft-com:vml" xmlns:wp="http://schemas.openxmlformats.org/drawingml/2006/wordprocessingDrawing" xmlns:w10="urn:schemas-microsoft-com:office:word" xmlns:w="http://schemas.openxmlformats.org/wordprocessingml/2006/main" xmlns:wne="http://schemas.microsoft.com/office/word/2006/wordml">
+<w:ftr xmlns:wpc="http://schemas.microsoft.com/office/word/2010/wordprocessingCanvas" xmlns:mc="http://schemas.openxmlformats.org/markup-compatibility/2006" xmlns:o="urn:schemas-microsoft-com:office:office" xmlns:r="http://schemas.openxmlformats.org/officeDocument/2006/relationships" xmlns:m="http://schemas.openxmlformats.org/officeDocument/2006/math" xmlns:v="urn:schemas-microsoft-com:vml" xmlns:wp14="http://schemas.microsoft.com/office/word/2010/wordprocessingDrawing" xmlns:wp="http://schemas.openxmlformats.org/drawingml/2006/wordprocessingDrawing" xmlns:w10="urn:schemas-microsoft-com:office:word" xmlns:w="http://schemas.openxmlformats.org/wordprocessingml/2006/main" xmlns:w14="http://schemas.microsoft.com/office/word/2010/wordml" xmlns:w15="http://schemas.microsoft.com/office/word/2012/wordml" xmlns:wpg="http://schemas.microsoft.com/office/word/2010/wordprocessingGroup" xmlns:wpi="http://schemas.microsoft.com/office/word/2010/wordprocessingInk" xmlns:wne="http://schemas.microsoft.com/office/word/2006/wordml" xmlns:wps="http://schemas.microsoft.com/office/word/2010/wordprocessingShape" mc:Ignorable="w14 w15 wp14">
   <w:sdt>
     <w:sdtPr>
       <w:id w:val="21073647"/>
@@ -4021,6 +4007,7 @@
         <w:docPartUnique/>
       </w:docPartObj>
     </w:sdtPr>
+    <w:sdtEndPr/>
     <w:sdtContent>
       <w:p>
         <w:pPr>
@@ -4060,7 +4047,7 @@
 </file>
 
 <file path=word/footnotes.xml><?xml version="1.0" encoding="utf-8"?>
-<w:footnotes xmlns:ve="http://schemas.openxmlformats.org/markup-compatibility/2006" xmlns:o="urn:schemas-microsoft-com:office:office" xmlns:r="http://schemas.openxmlformats.org/officeDocument/2006/relationships" xmlns:m="http://schemas.openxmlformats.org/officeDocument/2006/math" xmlns:v="urn:schemas-microsoft-com:vml" xmlns:wp="http://schemas.openxmlformats.org/drawingml/2006/wordprocessingDrawing" xmlns:w10="urn:schemas-microsoft-com:office:word" xmlns:w="http://schemas.openxmlformats.org/wordprocessingml/2006/main" xmlns:wne="http://schemas.microsoft.com/office/word/2006/wordml">
+<w:footnotes xmlns:wpc="http://schemas.microsoft.com/office/word/2010/wordprocessingCanvas" xmlns:mc="http://schemas.openxmlformats.org/markup-compatibility/2006" xmlns:o="urn:schemas-microsoft-com:office:office" xmlns:r="http://schemas.openxmlformats.org/officeDocument/2006/relationships" xmlns:m="http://schemas.openxmlformats.org/officeDocument/2006/math" xmlns:v="urn:schemas-microsoft-com:vml" xmlns:wp14="http://schemas.microsoft.com/office/word/2010/wordprocessingDrawing" xmlns:wp="http://schemas.openxmlformats.org/drawingml/2006/wordprocessingDrawing" xmlns:w10="urn:schemas-microsoft-com:office:word" xmlns:w="http://schemas.openxmlformats.org/wordprocessingml/2006/main" xmlns:w14="http://schemas.microsoft.com/office/word/2010/wordml" xmlns:w15="http://schemas.microsoft.com/office/word/2012/wordml" xmlns:wpg="http://schemas.microsoft.com/office/word/2010/wordprocessingGroup" xmlns:wpi="http://schemas.microsoft.com/office/word/2010/wordprocessingInk" xmlns:wne="http://schemas.microsoft.com/office/word/2006/wordml" xmlns:wps="http://schemas.microsoft.com/office/word/2010/wordprocessingShape" mc:Ignorable="w14 w15 wp14">
   <w:footnote w:type="separator" w:id="-1">
     <w:p>
       <w:r>
@@ -4079,7 +4066,7 @@
 </file>
 
 <file path=word/numbering.xml><?xml version="1.0" encoding="utf-8"?>
-<w:numbering xmlns:ve="http://schemas.openxmlformats.org/markup-compatibility/2006" xmlns:o="urn:schemas-microsoft-com:office:office" xmlns:r="http://schemas.openxmlformats.org/officeDocument/2006/relationships" xmlns:m="http://schemas.openxmlformats.org/officeDocument/2006/math" xmlns:v="urn:schemas-microsoft-com:vml" xmlns:wp="http://schemas.openxmlformats.org/drawingml/2006/wordprocessingDrawing" xmlns:w10="urn:schemas-microsoft-com:office:word" xmlns:w="http://schemas.openxmlformats.org/wordprocessingml/2006/main" xmlns:wne="http://schemas.microsoft.com/office/word/2006/wordml">
+<w:numbering xmlns:wpc="http://schemas.microsoft.com/office/word/2010/wordprocessingCanvas" xmlns:mc="http://schemas.openxmlformats.org/markup-compatibility/2006" xmlns:o="urn:schemas-microsoft-com:office:office" xmlns:r="http://schemas.openxmlformats.org/officeDocument/2006/relationships" xmlns:m="http://schemas.openxmlformats.org/officeDocument/2006/math" xmlns:v="urn:schemas-microsoft-com:vml" xmlns:wp14="http://schemas.microsoft.com/office/word/2010/wordprocessingDrawing" xmlns:wp="http://schemas.openxmlformats.org/drawingml/2006/wordprocessingDrawing" xmlns:w10="urn:schemas-microsoft-com:office:word" xmlns:w="http://schemas.openxmlformats.org/wordprocessingml/2006/main" xmlns:w14="http://schemas.microsoft.com/office/word/2010/wordml" xmlns:w15="http://schemas.microsoft.com/office/word/2012/wordml" xmlns:wpg="http://schemas.microsoft.com/office/word/2010/wordprocessingGroup" xmlns:wpi="http://schemas.microsoft.com/office/word/2010/wordprocessingInk" xmlns:wne="http://schemas.microsoft.com/office/word/2006/wordml" xmlns:wps="http://schemas.microsoft.com/office/word/2010/wordprocessingShape" mc:Ignorable="w14 w15 wp14">
   <w:abstractNum w:abstractNumId="0">
     <w:nsid w:val="00C36962"/>
     <w:multiLevelType w:val="hybridMultilevel"/>
@@ -4852,6 +4839,92 @@
     </w:lvl>
   </w:abstractNum>
   <w:abstractNum w:abstractNumId="7">
+    <w:nsid w:val="2BD129AD"/>
+    <w:multiLevelType w:val="hybridMultilevel"/>
+    <w:tmpl w:val="33386354"/>
+    <w:lvl w:ilvl="0" w:tplc="96DCDB66">
+      <w:start w:val="1"/>
+      <w:numFmt w:val="decimal"/>
+      <w:lvlText w:val="%1."/>
+      <w:lvlJc w:val="left"/>
+      <w:pPr>
+        <w:ind w:left="720" w:hanging="360"/>
+      </w:pPr>
+    </w:lvl>
+    <w:lvl w:ilvl="1" w:tplc="041A0019" w:tentative="1">
+      <w:start w:val="1"/>
+      <w:numFmt w:val="lowerLetter"/>
+      <w:lvlText w:val="%2."/>
+      <w:lvlJc w:val="left"/>
+      <w:pPr>
+        <w:ind w:left="1440" w:hanging="360"/>
+      </w:pPr>
+    </w:lvl>
+    <w:lvl w:ilvl="2" w:tplc="041A001B" w:tentative="1">
+      <w:start w:val="1"/>
+      <w:numFmt w:val="lowerRoman"/>
+      <w:lvlText w:val="%3."/>
+      <w:lvlJc w:val="right"/>
+      <w:pPr>
+        <w:ind w:left="2160" w:hanging="180"/>
+      </w:pPr>
+    </w:lvl>
+    <w:lvl w:ilvl="3" w:tplc="041A000F" w:tentative="1">
+      <w:start w:val="1"/>
+      <w:numFmt w:val="decimal"/>
+      <w:lvlText w:val="%4."/>
+      <w:lvlJc w:val="left"/>
+      <w:pPr>
+        <w:ind w:left="2880" w:hanging="360"/>
+      </w:pPr>
+    </w:lvl>
+    <w:lvl w:ilvl="4" w:tplc="041A0019" w:tentative="1">
+      <w:start w:val="1"/>
+      <w:numFmt w:val="lowerLetter"/>
+      <w:lvlText w:val="%5."/>
+      <w:lvlJc w:val="left"/>
+      <w:pPr>
+        <w:ind w:left="3600" w:hanging="360"/>
+      </w:pPr>
+    </w:lvl>
+    <w:lvl w:ilvl="5" w:tplc="041A001B" w:tentative="1">
+      <w:start w:val="1"/>
+      <w:numFmt w:val="lowerRoman"/>
+      <w:lvlText w:val="%6."/>
+      <w:lvlJc w:val="right"/>
+      <w:pPr>
+        <w:ind w:left="4320" w:hanging="180"/>
+      </w:pPr>
+    </w:lvl>
+    <w:lvl w:ilvl="6" w:tplc="041A000F" w:tentative="1">
+      <w:start w:val="1"/>
+      <w:numFmt w:val="decimal"/>
+      <w:lvlText w:val="%7."/>
+      <w:lvlJc w:val="left"/>
+      <w:pPr>
+        <w:ind w:left="5040" w:hanging="360"/>
+      </w:pPr>
+    </w:lvl>
+    <w:lvl w:ilvl="7" w:tplc="041A0019" w:tentative="1">
+      <w:start w:val="1"/>
+      <w:numFmt w:val="lowerLetter"/>
+      <w:lvlText w:val="%8."/>
+      <w:lvlJc w:val="left"/>
+      <w:pPr>
+        <w:ind w:left="5760" w:hanging="360"/>
+      </w:pPr>
+    </w:lvl>
+    <w:lvl w:ilvl="8" w:tplc="041A001B" w:tentative="1">
+      <w:start w:val="1"/>
+      <w:numFmt w:val="lowerRoman"/>
+      <w:lvlText w:val="%9."/>
+      <w:lvlJc w:val="right"/>
+      <w:pPr>
+        <w:ind w:left="6480" w:hanging="180"/>
+      </w:pPr>
+    </w:lvl>
+  </w:abstractNum>
+  <w:abstractNum w:abstractNumId="8">
     <w:nsid w:val="2CD64B1E"/>
     <w:multiLevelType w:val="multilevel"/>
     <w:tmpl w:val="0B4E0E28"/>
@@ -5000,7 +5073,7 @@
       </w:rPr>
     </w:lvl>
   </w:abstractNum>
-  <w:abstractNum w:abstractNumId="8">
+  <w:abstractNum w:abstractNumId="9">
     <w:nsid w:val="3D09409F"/>
     <w:multiLevelType w:val="hybridMultilevel"/>
     <w:tmpl w:val="C45CB832"/>
@@ -5117,11 +5190,11 @@
       </w:pPr>
     </w:lvl>
   </w:abstractNum>
-  <w:abstractNum w:abstractNumId="9">
+  <w:abstractNum w:abstractNumId="10">
     <w:nsid w:val="4884413A"/>
     <w:multiLevelType w:val="hybridMultilevel"/>
-    <w:tmpl w:val="866C75CA"/>
-    <w:lvl w:ilvl="0" w:tplc="2682B2D8">
+    <w:tmpl w:val="43F68266"/>
+    <w:lvl w:ilvl="0" w:tplc="960E18B6">
       <w:start w:val="1"/>
       <w:numFmt w:val="decimal"/>
       <w:pStyle w:val="FOINaslov2"/>
@@ -5132,6 +5205,7 @@
       </w:pPr>
       <w:rPr>
         <w:rFonts w:hint="default"/>
+        <w:b/>
       </w:rPr>
     </w:lvl>
     <w:lvl w:ilvl="1" w:tplc="041A0019" w:tentative="1">
@@ -5207,7 +5281,7 @@
       </w:pPr>
     </w:lvl>
   </w:abstractNum>
-  <w:abstractNum w:abstractNumId="10">
+  <w:abstractNum w:abstractNumId="11">
     <w:nsid w:val="4B6D62A4"/>
     <w:multiLevelType w:val="hybridMultilevel"/>
     <w:tmpl w:val="09020CF6"/>
@@ -5320,7 +5394,7 @@
       </w:rPr>
     </w:lvl>
   </w:abstractNum>
-  <w:abstractNum w:abstractNumId="11">
+  <w:abstractNum w:abstractNumId="12">
     <w:nsid w:val="4E9317CD"/>
     <w:multiLevelType w:val="hybridMultilevel"/>
     <w:tmpl w:val="4B6AA4BE"/>
@@ -5409,7 +5483,7 @@
       </w:pPr>
     </w:lvl>
   </w:abstractNum>
-  <w:abstractNum w:abstractNumId="12">
+  <w:abstractNum w:abstractNumId="13">
     <w:nsid w:val="556C65F1"/>
     <w:multiLevelType w:val="hybridMultilevel"/>
     <w:tmpl w:val="7FC4F5D0"/>
@@ -5529,7 +5603,7 @@
       </w:pPr>
     </w:lvl>
   </w:abstractNum>
-  <w:abstractNum w:abstractNumId="13">
+  <w:abstractNum w:abstractNumId="14">
     <w:nsid w:val="56AB2160"/>
     <w:multiLevelType w:val="hybridMultilevel"/>
     <w:tmpl w:val="E3A0FE9E"/>
@@ -5642,7 +5716,7 @@
       </w:rPr>
     </w:lvl>
   </w:abstractNum>
-  <w:abstractNum w:abstractNumId="14">
+  <w:abstractNum w:abstractNumId="15">
     <w:nsid w:val="56DE3B9A"/>
     <w:multiLevelType w:val="hybridMultilevel"/>
     <w:tmpl w:val="A002EF10"/>
@@ -5755,7 +5829,7 @@
       </w:rPr>
     </w:lvl>
   </w:abstractNum>
-  <w:abstractNum w:abstractNumId="15">
+  <w:abstractNum w:abstractNumId="16">
     <w:nsid w:val="598804BA"/>
     <w:multiLevelType w:val="hybridMultilevel"/>
     <w:tmpl w:val="0B6A2B9A"/>
@@ -5868,7 +5942,7 @@
       </w:rPr>
     </w:lvl>
   </w:abstractNum>
-  <w:abstractNum w:abstractNumId="16">
+  <w:abstractNum w:abstractNumId="17">
     <w:nsid w:val="5D763228"/>
     <w:multiLevelType w:val="hybridMultilevel"/>
     <w:tmpl w:val="DA42C598"/>
@@ -5981,7 +6055,7 @@
       </w:rPr>
     </w:lvl>
   </w:abstractNum>
-  <w:abstractNum w:abstractNumId="17">
+  <w:abstractNum w:abstractNumId="18">
     <w:nsid w:val="67C2432D"/>
     <w:multiLevelType w:val="hybridMultilevel"/>
     <w:tmpl w:val="1E80A032"/>
@@ -6094,7 +6168,7 @@
       </w:rPr>
     </w:lvl>
   </w:abstractNum>
-  <w:abstractNum w:abstractNumId="18">
+  <w:abstractNum w:abstractNumId="19">
     <w:nsid w:val="697568F1"/>
     <w:multiLevelType w:val="hybridMultilevel"/>
     <w:tmpl w:val="546E53DC"/>
@@ -6207,7 +6281,7 @@
       </w:rPr>
     </w:lvl>
   </w:abstractNum>
-  <w:abstractNum w:abstractNumId="19">
+  <w:abstractNum w:abstractNumId="20">
     <w:nsid w:val="69832197"/>
     <w:multiLevelType w:val="multilevel"/>
     <w:tmpl w:val="93A0F6D2"/>
@@ -6331,7 +6405,7 @@
       </w:rPr>
     </w:lvl>
   </w:abstractNum>
-  <w:abstractNum w:abstractNumId="20">
+  <w:abstractNum w:abstractNumId="21">
     <w:nsid w:val="789F2EDA"/>
     <w:multiLevelType w:val="hybridMultilevel"/>
     <w:tmpl w:val="2E7483BA"/>
@@ -6444,7 +6518,7 @@
       </w:rPr>
     </w:lvl>
   </w:abstractNum>
-  <w:abstractNum w:abstractNumId="21">
+  <w:abstractNum w:abstractNumId="22">
     <w:nsid w:val="797E25BB"/>
     <w:multiLevelType w:val="hybridMultilevel"/>
     <w:tmpl w:val="6B62F332"/>
@@ -6565,7 +6639,7 @@
       </w:pPr>
     </w:lvl>
   </w:abstractNum>
-  <w:abstractNum w:abstractNumId="22">
+  <w:abstractNum w:abstractNumId="23">
     <w:nsid w:val="7F3C6A54"/>
     <w:multiLevelType w:val="hybridMultilevel"/>
     <w:tmpl w:val="EB88613A"/>
@@ -6678,7 +6752,7 @@
       </w:rPr>
     </w:lvl>
   </w:abstractNum>
-  <w:abstractNum w:abstractNumId="23">
+  <w:abstractNum w:abstractNumId="24">
     <w:nsid w:val="7FF247BC"/>
     <w:multiLevelType w:val="hybridMultilevel"/>
     <w:tmpl w:val="514AD56A"/>
@@ -6792,73 +6866,73 @@
     </w:lvl>
   </w:abstractNum>
   <w:num w:numId="1">
-    <w:abstractNumId w:val="19"/>
+    <w:abstractNumId w:val="20"/>
   </w:num>
   <w:num w:numId="2">
     <w:abstractNumId w:val="0"/>
   </w:num>
   <w:num w:numId="3">
-    <w:abstractNumId w:val="7"/>
+    <w:abstractNumId w:val="8"/>
   </w:num>
   <w:num w:numId="4">
-    <w:abstractNumId w:val="8"/>
+    <w:abstractNumId w:val="9"/>
   </w:num>
   <w:num w:numId="5">
-    <w:abstractNumId w:val="11"/>
+    <w:abstractNumId w:val="12"/>
   </w:num>
   <w:num w:numId="6">
     <w:abstractNumId w:val="3"/>
   </w:num>
   <w:num w:numId="7">
-    <w:abstractNumId w:val="22"/>
+    <w:abstractNumId w:val="23"/>
   </w:num>
   <w:num w:numId="8">
-    <w:abstractNumId w:val="12"/>
+    <w:abstractNumId w:val="13"/>
   </w:num>
   <w:num w:numId="9">
     <w:abstractNumId w:val="2"/>
   </w:num>
   <w:num w:numId="10">
+    <w:abstractNumId w:val="21"/>
+  </w:num>
+  <w:num w:numId="11">
+    <w:abstractNumId w:val="22"/>
+  </w:num>
+  <w:num w:numId="12">
+    <w:abstractNumId w:val="18"/>
+  </w:num>
+  <w:num w:numId="13">
     <w:abstractNumId w:val="20"/>
   </w:num>
-  <w:num w:numId="11">
-    <w:abstractNumId w:val="21"/>
-  </w:num>
-  <w:num w:numId="12">
-    <w:abstractNumId w:val="17"/>
-  </w:num>
-  <w:num w:numId="13">
-    <w:abstractNumId w:val="19"/>
-  </w:num>
   <w:num w:numId="14">
-    <w:abstractNumId w:val="19"/>
+    <w:abstractNumId w:val="20"/>
   </w:num>
   <w:num w:numId="15">
     <w:abstractNumId w:val="5"/>
   </w:num>
   <w:num w:numId="16">
-    <w:abstractNumId w:val="18"/>
+    <w:abstractNumId w:val="19"/>
   </w:num>
   <w:num w:numId="17">
-    <w:abstractNumId w:val="13"/>
+    <w:abstractNumId w:val="14"/>
   </w:num>
   <w:num w:numId="18">
-    <w:abstractNumId w:val="15"/>
+    <w:abstractNumId w:val="16"/>
   </w:num>
   <w:num w:numId="19">
-    <w:abstractNumId w:val="9"/>
+    <w:abstractNumId w:val="10"/>
   </w:num>
   <w:num w:numId="20">
-    <w:abstractNumId w:val="9"/>
+    <w:abstractNumId w:val="10"/>
     <w:lvlOverride w:ilvl="0">
       <w:startOverride w:val="1"/>
     </w:lvlOverride>
   </w:num>
   <w:num w:numId="21">
-    <w:abstractNumId w:val="16"/>
+    <w:abstractNumId w:val="17"/>
   </w:num>
   <w:num w:numId="22">
-    <w:abstractNumId w:val="10"/>
+    <w:abstractNumId w:val="11"/>
   </w:num>
   <w:num w:numId="23">
     <w:abstractNumId w:val="6"/>
@@ -6870,10 +6944,13 @@
     <w:abstractNumId w:val="4"/>
   </w:num>
   <w:num w:numId="26">
-    <w:abstractNumId w:val="14"/>
+    <w:abstractNumId w:val="15"/>
   </w:num>
   <w:num w:numId="27">
-    <w:abstractNumId w:val="23"/>
+    <w:abstractNumId w:val="24"/>
+  </w:num>
+  <w:num w:numId="28">
+    <w:abstractNumId w:val="7"/>
   </w:num>
 </w:numbering>
 </file>
@@ -6887,7 +6964,7 @@
 </file>
 
 <file path=word/styles.xml><?xml version="1.0" encoding="utf-8"?>
-<w:styles xmlns:r="http://schemas.openxmlformats.org/officeDocument/2006/relationships" xmlns:w="http://schemas.openxmlformats.org/wordprocessingml/2006/main">
+<w:styles xmlns:mc="http://schemas.openxmlformats.org/markup-compatibility/2006" xmlns:r="http://schemas.openxmlformats.org/officeDocument/2006/relationships" xmlns:w="http://schemas.openxmlformats.org/wordprocessingml/2006/main" xmlns:w14="http://schemas.microsoft.com/office/word/2010/wordml" xmlns:w15="http://schemas.microsoft.com/office/word/2012/wordml" mc:Ignorable="w14 w15">
   <w:docDefaults>
     <w:rPrDefault>
       <w:rPr>
@@ -6903,145 +6980,378 @@
       </w:pPr>
     </w:pPrDefault>
   </w:docDefaults>
-  <w:latentStyles w:defLockedState="0" w:defUIPriority="99" w:defSemiHidden="1" w:defUnhideWhenUsed="1" w:defQFormat="0" w:count="267">
-    <w:lsdException w:name="Normal" w:semiHidden="0" w:uiPriority="0" w:unhideWhenUsed="0" w:qFormat="1"/>
-    <w:lsdException w:name="heading 1" w:semiHidden="0" w:uiPriority="9" w:unhideWhenUsed="0" w:qFormat="1"/>
-    <w:lsdException w:name="heading 2" w:uiPriority="9" w:qFormat="1"/>
-    <w:lsdException w:name="heading 3" w:uiPriority="9" w:qFormat="1"/>
-    <w:lsdException w:name="heading 4" w:uiPriority="9" w:qFormat="1"/>
-    <w:lsdException w:name="heading 5" w:uiPriority="9" w:qFormat="1"/>
-    <w:lsdException w:name="heading 6" w:uiPriority="9" w:qFormat="1"/>
-    <w:lsdException w:name="heading 7" w:uiPriority="9" w:qFormat="1"/>
-    <w:lsdException w:name="heading 8" w:uiPriority="9" w:qFormat="1"/>
-    <w:lsdException w:name="heading 9" w:uiPriority="9" w:qFormat="1"/>
-    <w:lsdException w:name="toc 1" w:uiPriority="39"/>
-    <w:lsdException w:name="toc 2" w:uiPriority="39"/>
-    <w:lsdException w:name="toc 3" w:uiPriority="39"/>
-    <w:lsdException w:name="toc 4" w:uiPriority="39"/>
-    <w:lsdException w:name="toc 5" w:uiPriority="39"/>
-    <w:lsdException w:name="toc 6" w:uiPriority="39"/>
-    <w:lsdException w:name="toc 7" w:uiPriority="39"/>
-    <w:lsdException w:name="toc 8" w:uiPriority="39"/>
-    <w:lsdException w:name="toc 9" w:uiPriority="39"/>
-    <w:lsdException w:name="caption" w:uiPriority="35" w:qFormat="1"/>
-    <w:lsdException w:name="Title" w:semiHidden="0" w:uiPriority="10" w:unhideWhenUsed="0" w:qFormat="1"/>
-    <w:lsdException w:name="Default Paragraph Font" w:uiPriority="1"/>
-    <w:lsdException w:name="Subtitle" w:semiHidden="0" w:uiPriority="11" w:unhideWhenUsed="0" w:qFormat="1"/>
-    <w:lsdException w:name="Strong" w:semiHidden="0" w:uiPriority="22" w:unhideWhenUsed="0" w:qFormat="1"/>
-    <w:lsdException w:name="Emphasis" w:semiHidden="0" w:uiPriority="20" w:unhideWhenUsed="0" w:qFormat="1"/>
-    <w:lsdException w:name="Plain Text" w:uiPriority="0"/>
-    <w:lsdException w:name="Table Grid" w:semiHidden="0" w:uiPriority="59" w:unhideWhenUsed="0"/>
-    <w:lsdException w:name="Placeholder Text" w:unhideWhenUsed="0"/>
-    <w:lsdException w:name="No Spacing" w:semiHidden="0" w:uiPriority="1" w:unhideWhenUsed="0" w:qFormat="1"/>
-    <w:lsdException w:name="Light Shading" w:semiHidden="0" w:uiPriority="60" w:unhideWhenUsed="0"/>
-    <w:lsdException w:name="Light List" w:semiHidden="0" w:uiPriority="61" w:unhideWhenUsed="0"/>
-    <w:lsdException w:name="Light Grid" w:semiHidden="0" w:uiPriority="62" w:unhideWhenUsed="0"/>
-    <w:lsdException w:name="Medium Shading 1" w:semiHidden="0" w:uiPriority="63" w:unhideWhenUsed="0"/>
-    <w:lsdException w:name="Medium Shading 2" w:semiHidden="0" w:uiPriority="64" w:unhideWhenUsed="0"/>
-    <w:lsdException w:name="Medium List 1" w:semiHidden="0" w:uiPriority="65" w:unhideWhenUsed="0"/>
-    <w:lsdException w:name="Medium List 2" w:semiHidden="0" w:uiPriority="66" w:unhideWhenUsed="0"/>
-    <w:lsdException w:name="Medium Grid 1" w:semiHidden="0" w:uiPriority="67" w:unhideWhenUsed="0"/>
-    <w:lsdException w:name="Medium Grid 2" w:semiHidden="0" w:uiPriority="68" w:unhideWhenUsed="0"/>
-    <w:lsdException w:name="Medium Grid 3" w:semiHidden="0" w:uiPriority="69" w:unhideWhenUsed="0"/>
-    <w:lsdException w:name="Dark List" w:semiHidden="0" w:uiPriority="70" w:unhideWhenUsed="0"/>
-    <w:lsdException w:name="Colorful Shading" w:semiHidden="0" w:uiPriority="71" w:unhideWhenUsed="0"/>
-    <w:lsdException w:name="Colorful List" w:semiHidden="0" w:uiPriority="72" w:unhideWhenUsed="0"/>
-    <w:lsdException w:name="Colorful Grid" w:semiHidden="0" w:uiPriority="73" w:unhideWhenUsed="0"/>
-    <w:lsdException w:name="Light Shading Accent 1" w:semiHidden="0" w:uiPriority="60" w:unhideWhenUsed="0"/>
-    <w:lsdException w:name="Light List Accent 1" w:semiHidden="0" w:uiPriority="61" w:unhideWhenUsed="0"/>
-    <w:lsdException w:name="Light Grid Accent 1" w:semiHidden="0" w:uiPriority="62" w:unhideWhenUsed="0"/>
-    <w:lsdException w:name="Medium Shading 1 Accent 1" w:semiHidden="0" w:uiPriority="63" w:unhideWhenUsed="0"/>
-    <w:lsdException w:name="Medium Shading 2 Accent 1" w:semiHidden="0" w:uiPriority="64" w:unhideWhenUsed="0"/>
-    <w:lsdException w:name="Medium List 1 Accent 1" w:semiHidden="0" w:uiPriority="65" w:unhideWhenUsed="0"/>
-    <w:lsdException w:name="Revision" w:unhideWhenUsed="0"/>
-    <w:lsdException w:name="List Paragraph" w:semiHidden="0" w:uiPriority="34" w:unhideWhenUsed="0" w:qFormat="1"/>
-    <w:lsdException w:name="Quote" w:semiHidden="0" w:uiPriority="29" w:unhideWhenUsed="0" w:qFormat="1"/>
-    <w:lsdException w:name="Intense Quote" w:semiHidden="0" w:uiPriority="30" w:unhideWhenUsed="0" w:qFormat="1"/>
-    <w:lsdException w:name="Medium List 2 Accent 1" w:semiHidden="0" w:uiPriority="66" w:unhideWhenUsed="0"/>
-    <w:lsdException w:name="Medium Grid 1 Accent 1" w:semiHidden="0" w:uiPriority="67" w:unhideWhenUsed="0"/>
-    <w:lsdException w:name="Medium Grid 2 Accent 1" w:semiHidden="0" w:uiPriority="68" w:unhideWhenUsed="0"/>
-    <w:lsdException w:name="Medium Grid 3 Accent 1" w:semiHidden="0" w:uiPriority="69" w:unhideWhenUsed="0"/>
-    <w:lsdException w:name="Dark List Accent 1" w:semiHidden="0" w:uiPriority="70" w:unhideWhenUsed="0"/>
-    <w:lsdException w:name="Colorful Shading Accent 1" w:semiHidden="0" w:uiPriority="71" w:unhideWhenUsed="0"/>
-    <w:lsdException w:name="Colorful List Accent 1" w:semiHidden="0" w:uiPriority="72" w:unhideWhenUsed="0"/>
-    <w:lsdException w:name="Colorful Grid Accent 1" w:semiHidden="0" w:uiPriority="73" w:unhideWhenUsed="0"/>
-    <w:lsdException w:name="Light Shading Accent 2" w:semiHidden="0" w:uiPriority="60" w:unhideWhenUsed="0"/>
-    <w:lsdException w:name="Light List Accent 2" w:semiHidden="0" w:uiPriority="61" w:unhideWhenUsed="0"/>
-    <w:lsdException w:name="Light Grid Accent 2" w:semiHidden="0" w:uiPriority="62" w:unhideWhenUsed="0"/>
-    <w:lsdException w:name="Medium Shading 1 Accent 2" w:semiHidden="0" w:uiPriority="63" w:unhideWhenUsed="0"/>
-    <w:lsdException w:name="Medium Shading 2 Accent 2" w:semiHidden="0" w:uiPriority="64" w:unhideWhenUsed="0"/>
-    <w:lsdException w:name="Medium List 1 Accent 2" w:semiHidden="0" w:uiPriority="65" w:unhideWhenUsed="0"/>
-    <w:lsdException w:name="Medium List 2 Accent 2" w:semiHidden="0" w:uiPriority="66" w:unhideWhenUsed="0"/>
-    <w:lsdException w:name="Medium Grid 1 Accent 2" w:semiHidden="0" w:uiPriority="67" w:unhideWhenUsed="0"/>
-    <w:lsdException w:name="Medium Grid 2 Accent 2" w:semiHidden="0" w:uiPriority="68" w:unhideWhenUsed="0"/>
-    <w:lsdException w:name="Medium Grid 3 Accent 2" w:semiHidden="0" w:uiPriority="69" w:unhideWhenUsed="0"/>
-    <w:lsdException w:name="Dark List Accent 2" w:semiHidden="0" w:uiPriority="70" w:unhideWhenUsed="0"/>
-    <w:lsdException w:name="Colorful Shading Accent 2" w:semiHidden="0" w:uiPriority="71" w:unhideWhenUsed="0"/>
-    <w:lsdException w:name="Colorful List Accent 2" w:semiHidden="0" w:uiPriority="72" w:unhideWhenUsed="0"/>
-    <w:lsdException w:name="Colorful Grid Accent 2" w:semiHidden="0" w:uiPriority="73" w:unhideWhenUsed="0"/>
-    <w:lsdException w:name="Light Shading Accent 3" w:semiHidden="0" w:uiPriority="60" w:unhideWhenUsed="0"/>
-    <w:lsdException w:name="Light List Accent 3" w:semiHidden="0" w:uiPriority="61" w:unhideWhenUsed="0"/>
-    <w:lsdException w:name="Light Grid Accent 3" w:semiHidden="0" w:uiPriority="62" w:unhideWhenUsed="0"/>
-    <w:lsdException w:name="Medium Shading 1 Accent 3" w:semiHidden="0" w:uiPriority="63" w:unhideWhenUsed="0"/>
-    <w:lsdException w:name="Medium Shading 2 Accent 3" w:semiHidden="0" w:uiPriority="64" w:unhideWhenUsed="0"/>
-    <w:lsdException w:name="Medium List 1 Accent 3" w:semiHidden="0" w:uiPriority="65" w:unhideWhenUsed="0"/>
-    <w:lsdException w:name="Medium List 2 Accent 3" w:semiHidden="0" w:uiPriority="66" w:unhideWhenUsed="0"/>
-    <w:lsdException w:name="Medium Grid 1 Accent 3" w:semiHidden="0" w:uiPriority="67" w:unhideWhenUsed="0"/>
-    <w:lsdException w:name="Medium Grid 2 Accent 3" w:semiHidden="0" w:uiPriority="68" w:unhideWhenUsed="0"/>
-    <w:lsdException w:name="Medium Grid 3 Accent 3" w:semiHidden="0" w:uiPriority="69" w:unhideWhenUsed="0"/>
-    <w:lsdException w:name="Dark List Accent 3" w:semiHidden="0" w:uiPriority="70" w:unhideWhenUsed="0"/>
-    <w:lsdException w:name="Colorful Shading Accent 3" w:semiHidden="0" w:uiPriority="71" w:unhideWhenUsed="0"/>
-    <w:lsdException w:name="Colorful List Accent 3" w:semiHidden="0" w:uiPriority="72" w:unhideWhenUsed="0"/>
-    <w:lsdException w:name="Colorful Grid Accent 3" w:semiHidden="0" w:uiPriority="73" w:unhideWhenUsed="0"/>
-    <w:lsdException w:name="Light Shading Accent 4" w:semiHidden="0" w:uiPriority="60" w:unhideWhenUsed="0"/>
-    <w:lsdException w:name="Light List Accent 4" w:semiHidden="0" w:uiPriority="61" w:unhideWhenUsed="0"/>
-    <w:lsdException w:name="Light Grid Accent 4" w:semiHidden="0" w:uiPriority="62" w:unhideWhenUsed="0"/>
-    <w:lsdException w:name="Medium Shading 1 Accent 4" w:semiHidden="0" w:uiPriority="63" w:unhideWhenUsed="0"/>
-    <w:lsdException w:name="Medium Shading 2 Accent 4" w:semiHidden="0" w:uiPriority="64" w:unhideWhenUsed="0"/>
-    <w:lsdException w:name="Medium List 1 Accent 4" w:semiHidden="0" w:uiPriority="65" w:unhideWhenUsed="0"/>
-    <w:lsdException w:name="Medium List 2 Accent 4" w:semiHidden="0" w:uiPriority="66" w:unhideWhenUsed="0"/>
-    <w:lsdException w:name="Medium Grid 1 Accent 4" w:semiHidden="0" w:uiPriority="67" w:unhideWhenUsed="0"/>
-    <w:lsdException w:name="Medium Grid 2 Accent 4" w:semiHidden="0" w:uiPriority="68" w:unhideWhenUsed="0"/>
-    <w:lsdException w:name="Medium Grid 3 Accent 4" w:semiHidden="0" w:uiPriority="69" w:unhideWhenUsed="0"/>
-    <w:lsdException w:name="Dark List Accent 4" w:semiHidden="0" w:uiPriority="70" w:unhideWhenUsed="0"/>
-    <w:lsdException w:name="Colorful Shading Accent 4" w:semiHidden="0" w:uiPriority="71" w:unhideWhenUsed="0"/>
-    <w:lsdException w:name="Colorful List Accent 4" w:semiHidden="0" w:uiPriority="72" w:unhideWhenUsed="0"/>
-    <w:lsdException w:name="Colorful Grid Accent 4" w:semiHidden="0" w:uiPriority="73" w:unhideWhenUsed="0"/>
-    <w:lsdException w:name="Light Shading Accent 5" w:semiHidden="0" w:uiPriority="60" w:unhideWhenUsed="0"/>
-    <w:lsdException w:name="Light List Accent 5" w:semiHidden="0" w:uiPriority="61" w:unhideWhenUsed="0"/>
-    <w:lsdException w:name="Light Grid Accent 5" w:semiHidden="0" w:uiPriority="62" w:unhideWhenUsed="0"/>
-    <w:lsdException w:name="Medium Shading 1 Accent 5" w:semiHidden="0" w:uiPriority="63" w:unhideWhenUsed="0"/>
-    <w:lsdException w:name="Medium Shading 2 Accent 5" w:semiHidden="0" w:uiPriority="64" w:unhideWhenUsed="0"/>
-    <w:lsdException w:name="Medium List 1 Accent 5" w:semiHidden="0" w:uiPriority="65" w:unhideWhenUsed="0"/>
-    <w:lsdException w:name="Medium List 2 Accent 5" w:semiHidden="0" w:uiPriority="66" w:unhideWhenUsed="0"/>
-    <w:lsdException w:name="Medium Grid 1 Accent 5" w:semiHidden="0" w:uiPriority="67" w:unhideWhenUsed="0"/>
-    <w:lsdException w:name="Medium Grid 2 Accent 5" w:semiHidden="0" w:uiPriority="68" w:unhideWhenUsed="0"/>
-    <w:lsdException w:name="Medium Grid 3 Accent 5" w:semiHidden="0" w:uiPriority="69" w:unhideWhenUsed="0"/>
-    <w:lsdException w:name="Dark List Accent 5" w:semiHidden="0" w:uiPriority="70" w:unhideWhenUsed="0"/>
-    <w:lsdException w:name="Colorful Shading Accent 5" w:semiHidden="0" w:uiPriority="71" w:unhideWhenUsed="0"/>
-    <w:lsdException w:name="Colorful List Accent 5" w:semiHidden="0" w:uiPriority="72" w:unhideWhenUsed="0"/>
-    <w:lsdException w:name="Colorful Grid Accent 5" w:semiHidden="0" w:uiPriority="73" w:unhideWhenUsed="0"/>
-    <w:lsdException w:name="Light Shading Accent 6" w:semiHidden="0" w:uiPriority="60" w:unhideWhenUsed="0"/>
-    <w:lsdException w:name="Light List Accent 6" w:semiHidden="0" w:uiPriority="61" w:unhideWhenUsed="0"/>
-    <w:lsdException w:name="Light Grid Accent 6" w:semiHidden="0" w:uiPriority="62" w:unhideWhenUsed="0"/>
-    <w:lsdException w:name="Medium Shading 1 Accent 6" w:semiHidden="0" w:uiPriority="63" w:unhideWhenUsed="0"/>
-    <w:lsdException w:name="Medium Shading 2 Accent 6" w:semiHidden="0" w:uiPriority="64" w:unhideWhenUsed="0"/>
-    <w:lsdException w:name="Medium List 1 Accent 6" w:semiHidden="0" w:uiPriority="65" w:unhideWhenUsed="0"/>
-    <w:lsdException w:name="Medium List 2 Accent 6" w:semiHidden="0" w:uiPriority="66" w:unhideWhenUsed="0"/>
-    <w:lsdException w:name="Medium Grid 1 Accent 6" w:semiHidden="0" w:uiPriority="67" w:unhideWhenUsed="0"/>
-    <w:lsdException w:name="Medium Grid 2 Accent 6" w:semiHidden="0" w:uiPriority="68" w:unhideWhenUsed="0"/>
-    <w:lsdException w:name="Medium Grid 3 Accent 6" w:semiHidden="0" w:uiPriority="69" w:unhideWhenUsed="0"/>
-    <w:lsdException w:name="Dark List Accent 6" w:semiHidden="0" w:uiPriority="70" w:unhideWhenUsed="0"/>
-    <w:lsdException w:name="Colorful Shading Accent 6" w:semiHidden="0" w:uiPriority="71" w:unhideWhenUsed="0"/>
-    <w:lsdException w:name="Colorful List Accent 6" w:semiHidden="0" w:uiPriority="72" w:unhideWhenUsed="0"/>
-    <w:lsdException w:name="Colorful Grid Accent 6" w:semiHidden="0" w:uiPriority="73" w:unhideWhenUsed="0"/>
-    <w:lsdException w:name="Subtle Emphasis" w:semiHidden="0" w:uiPriority="19" w:unhideWhenUsed="0" w:qFormat="1"/>
-    <w:lsdException w:name="Intense Emphasis" w:semiHidden="0" w:uiPriority="21" w:unhideWhenUsed="0" w:qFormat="1"/>
-    <w:lsdException w:name="Subtle Reference" w:semiHidden="0" w:uiPriority="31" w:unhideWhenUsed="0" w:qFormat="1"/>
-    <w:lsdException w:name="Intense Reference" w:semiHidden="0" w:uiPriority="32" w:unhideWhenUsed="0" w:qFormat="1"/>
-    <w:lsdException w:name="Book Title" w:semiHidden="0" w:uiPriority="33" w:unhideWhenUsed="0" w:qFormat="1"/>
-    <w:lsdException w:name="Bibliography" w:uiPriority="37"/>
-    <w:lsdException w:name="TOC Heading" w:uiPriority="39" w:qFormat="1"/>
+  <w:latentStyles w:defLockedState="0" w:defUIPriority="99" w:defSemiHidden="0" w:defUnhideWhenUsed="0" w:defQFormat="0" w:count="371">
+    <w:lsdException w:name="Normal" w:uiPriority="0" w:qFormat="1"/>
+    <w:lsdException w:name="heading 1" w:uiPriority="9" w:qFormat="1"/>
+    <w:lsdException w:name="heading 2" w:semiHidden="1" w:uiPriority="9" w:unhideWhenUsed="1" w:qFormat="1"/>
+    <w:lsdException w:name="heading 3" w:semiHidden="1" w:uiPriority="9" w:unhideWhenUsed="1" w:qFormat="1"/>
+    <w:lsdException w:name="heading 4" w:semiHidden="1" w:uiPriority="9" w:unhideWhenUsed="1" w:qFormat="1"/>
+    <w:lsdException w:name="heading 5" w:semiHidden="1" w:uiPriority="9" w:unhideWhenUsed="1" w:qFormat="1"/>
+    <w:lsdException w:name="heading 6" w:semiHidden="1" w:uiPriority="9" w:unhideWhenUsed="1" w:qFormat="1"/>
+    <w:lsdException w:name="heading 7" w:semiHidden="1" w:uiPriority="9" w:unhideWhenUsed="1" w:qFormat="1"/>
+    <w:lsdException w:name="heading 8" w:semiHidden="1" w:uiPriority="9" w:unhideWhenUsed="1" w:qFormat="1"/>
+    <w:lsdException w:name="heading 9" w:semiHidden="1" w:uiPriority="9" w:unhideWhenUsed="1" w:qFormat="1"/>
+    <w:lsdException w:name="index 1" w:semiHidden="1" w:unhideWhenUsed="1"/>
+    <w:lsdException w:name="index 2" w:semiHidden="1" w:unhideWhenUsed="1"/>
+    <w:lsdException w:name="index 3" w:semiHidden="1" w:unhideWhenUsed="1"/>
+    <w:lsdException w:name="index 4" w:semiHidden="1" w:unhideWhenUsed="1"/>
+    <w:lsdException w:name="index 5" w:semiHidden="1" w:unhideWhenUsed="1"/>
+    <w:lsdException w:name="index 6" w:semiHidden="1" w:unhideWhenUsed="1"/>
+    <w:lsdException w:name="index 7" w:semiHidden="1" w:unhideWhenUsed="1"/>
+    <w:lsdException w:name="index 8" w:semiHidden="1" w:unhideWhenUsed="1"/>
+    <w:lsdException w:name="index 9" w:semiHidden="1" w:unhideWhenUsed="1"/>
+    <w:lsdException w:name="toc 1" w:semiHidden="1" w:uiPriority="39" w:unhideWhenUsed="1"/>
+    <w:lsdException w:name="toc 2" w:semiHidden="1" w:uiPriority="39" w:unhideWhenUsed="1"/>
+    <w:lsdException w:name="toc 3" w:semiHidden="1" w:uiPriority="39" w:unhideWhenUsed="1"/>
+    <w:lsdException w:name="toc 4" w:semiHidden="1" w:uiPriority="39" w:unhideWhenUsed="1"/>
+    <w:lsdException w:name="toc 5" w:semiHidden="1" w:uiPriority="39" w:unhideWhenUsed="1"/>
+    <w:lsdException w:name="toc 6" w:semiHidden="1" w:uiPriority="39" w:unhideWhenUsed="1"/>
+    <w:lsdException w:name="toc 7" w:semiHidden="1" w:uiPriority="39" w:unhideWhenUsed="1"/>
+    <w:lsdException w:name="toc 8" w:semiHidden="1" w:uiPriority="39" w:unhideWhenUsed="1"/>
+    <w:lsdException w:name="toc 9" w:semiHidden="1" w:uiPriority="39" w:unhideWhenUsed="1"/>
+    <w:lsdException w:name="Normal Indent" w:semiHidden="1" w:unhideWhenUsed="1"/>
+    <w:lsdException w:name="footnote text" w:semiHidden="1" w:unhideWhenUsed="1"/>
+    <w:lsdException w:name="annotation text" w:semiHidden="1" w:unhideWhenUsed="1"/>
+    <w:lsdException w:name="header" w:semiHidden="1" w:unhideWhenUsed="1"/>
+    <w:lsdException w:name="footer" w:semiHidden="1" w:unhideWhenUsed="1"/>
+    <w:lsdException w:name="index heading" w:semiHidden="1" w:unhideWhenUsed="1"/>
+    <w:lsdException w:name="caption" w:semiHidden="1" w:uiPriority="35" w:unhideWhenUsed="1" w:qFormat="1"/>
+    <w:lsdException w:name="table of figures" w:semiHidden="1" w:unhideWhenUsed="1"/>
+    <w:lsdException w:name="envelope address" w:semiHidden="1" w:unhideWhenUsed="1"/>
+    <w:lsdException w:name="envelope return" w:semiHidden="1" w:unhideWhenUsed="1"/>
+    <w:lsdException w:name="footnote reference" w:semiHidden="1" w:unhideWhenUsed="1"/>
+    <w:lsdException w:name="annotation reference" w:semiHidden="1" w:unhideWhenUsed="1"/>
+    <w:lsdException w:name="line number" w:semiHidden="1" w:unhideWhenUsed="1"/>
+    <w:lsdException w:name="page number" w:semiHidden="1" w:unhideWhenUsed="1"/>
+    <w:lsdException w:name="endnote reference" w:semiHidden="1" w:unhideWhenUsed="1"/>
+    <w:lsdException w:name="endnote text" w:semiHidden="1" w:unhideWhenUsed="1"/>
+    <w:lsdException w:name="table of authorities" w:semiHidden="1" w:unhideWhenUsed="1"/>
+    <w:lsdException w:name="macro" w:semiHidden="1" w:unhideWhenUsed="1"/>
+    <w:lsdException w:name="toa heading" w:semiHidden="1" w:unhideWhenUsed="1"/>
+    <w:lsdException w:name="List" w:semiHidden="1" w:unhideWhenUsed="1"/>
+    <w:lsdException w:name="List Bullet" w:semiHidden="1" w:unhideWhenUsed="1"/>
+    <w:lsdException w:name="List Number" w:semiHidden="1" w:unhideWhenUsed="1"/>
+    <w:lsdException w:name="List 2" w:semiHidden="1" w:unhideWhenUsed="1"/>
+    <w:lsdException w:name="List 3" w:semiHidden="1" w:unhideWhenUsed="1"/>
+    <w:lsdException w:name="List 4" w:semiHidden="1" w:unhideWhenUsed="1"/>
+    <w:lsdException w:name="List 5" w:semiHidden="1" w:unhideWhenUsed="1"/>
+    <w:lsdException w:name="List Bullet 2" w:semiHidden="1" w:unhideWhenUsed="1"/>
+    <w:lsdException w:name="List Bullet 3" w:semiHidden="1" w:unhideWhenUsed="1"/>
+    <w:lsdException w:name="List Bullet 4" w:semiHidden="1" w:unhideWhenUsed="1"/>
+    <w:lsdException w:name="List Bullet 5" w:semiHidden="1" w:unhideWhenUsed="1"/>
+    <w:lsdException w:name="List Number 2" w:semiHidden="1" w:unhideWhenUsed="1"/>
+    <w:lsdException w:name="List Number 3" w:semiHidden="1" w:unhideWhenUsed="1"/>
+    <w:lsdException w:name="List Number 4" w:semiHidden="1" w:unhideWhenUsed="1"/>
+    <w:lsdException w:name="List Number 5" w:semiHidden="1" w:unhideWhenUsed="1"/>
+    <w:lsdException w:name="Title" w:uiPriority="10" w:qFormat="1"/>
+    <w:lsdException w:name="Closing" w:semiHidden="1" w:unhideWhenUsed="1"/>
+    <w:lsdException w:name="Signature" w:semiHidden="1" w:unhideWhenUsed="1"/>
+    <w:lsdException w:name="Default Paragraph Font" w:semiHidden="1" w:uiPriority="1" w:unhideWhenUsed="1"/>
+    <w:lsdException w:name="Body Text" w:semiHidden="1" w:unhideWhenUsed="1"/>
+    <w:lsdException w:name="Body Text Indent" w:semiHidden="1" w:unhideWhenUsed="1"/>
+    <w:lsdException w:name="List Continue" w:semiHidden="1" w:unhideWhenUsed="1"/>
+    <w:lsdException w:name="List Continue 2" w:semiHidden="1" w:unhideWhenUsed="1"/>
+    <w:lsdException w:name="List Continue 3" w:semiHidden="1" w:unhideWhenUsed="1"/>
+    <w:lsdException w:name="List Continue 4" w:semiHidden="1" w:unhideWhenUsed="1"/>
+    <w:lsdException w:name="List Continue 5" w:semiHidden="1" w:unhideWhenUsed="1"/>
+    <w:lsdException w:name="Message Header" w:semiHidden="1" w:unhideWhenUsed="1"/>
+    <w:lsdException w:name="Subtitle" w:uiPriority="11" w:qFormat="1"/>
+    <w:lsdException w:name="Salutation" w:semiHidden="1" w:unhideWhenUsed="1"/>
+    <w:lsdException w:name="Date" w:semiHidden="1" w:unhideWhenUsed="1"/>
+    <w:lsdException w:name="Body Text First Indent" w:semiHidden="1" w:unhideWhenUsed="1"/>
+    <w:lsdException w:name="Body Text First Indent 2" w:semiHidden="1" w:unhideWhenUsed="1"/>
+    <w:lsdException w:name="Note Heading" w:semiHidden="1" w:unhideWhenUsed="1"/>
+    <w:lsdException w:name="Body Text 2" w:semiHidden="1" w:unhideWhenUsed="1"/>
+    <w:lsdException w:name="Body Text 3" w:semiHidden="1" w:unhideWhenUsed="1"/>
+    <w:lsdException w:name="Body Text Indent 2" w:semiHidden="1" w:unhideWhenUsed="1"/>
+    <w:lsdException w:name="Body Text Indent 3" w:semiHidden="1" w:unhideWhenUsed="1"/>
+    <w:lsdException w:name="Block Text" w:semiHidden="1" w:unhideWhenUsed="1"/>
+    <w:lsdException w:name="Hyperlink" w:semiHidden="1" w:unhideWhenUsed="1"/>
+    <w:lsdException w:name="FollowedHyperlink" w:semiHidden="1" w:unhideWhenUsed="1"/>
+    <w:lsdException w:name="Strong" w:uiPriority="22" w:qFormat="1"/>
+    <w:lsdException w:name="Emphasis" w:uiPriority="20" w:qFormat="1"/>
+    <w:lsdException w:name="Document Map" w:semiHidden="1" w:unhideWhenUsed="1"/>
+    <w:lsdException w:name="Plain Text" w:semiHidden="1" w:uiPriority="0" w:unhideWhenUsed="1"/>
+    <w:lsdException w:name="E-mail Signature" w:semiHidden="1" w:unhideWhenUsed="1"/>
+    <w:lsdException w:name="HTML Top of Form" w:semiHidden="1" w:unhideWhenUsed="1"/>
+    <w:lsdException w:name="HTML Bottom of Form" w:semiHidden="1" w:unhideWhenUsed="1"/>
+    <w:lsdException w:name="Normal (Web)" w:semiHidden="1" w:unhideWhenUsed="1"/>
+    <w:lsdException w:name="HTML Acronym" w:semiHidden="1" w:unhideWhenUsed="1"/>
+    <w:lsdException w:name="HTML Address" w:semiHidden="1" w:unhideWhenUsed="1"/>
+    <w:lsdException w:name="HTML Cite" w:semiHidden="1" w:unhideWhenUsed="1"/>
+    <w:lsdException w:name="HTML Code" w:semiHidden="1" w:unhideWhenUsed="1"/>
+    <w:lsdException w:name="HTML Definition" w:semiHidden="1" w:unhideWhenUsed="1"/>
+    <w:lsdException w:name="HTML Keyboard" w:semiHidden="1" w:unhideWhenUsed="1"/>
+    <w:lsdException w:name="HTML Preformatted" w:semiHidden="1" w:unhideWhenUsed="1"/>
+    <w:lsdException w:name="HTML Sample" w:semiHidden="1" w:unhideWhenUsed="1"/>
+    <w:lsdException w:name="HTML Typewriter" w:semiHidden="1" w:unhideWhenUsed="1"/>
+    <w:lsdException w:name="HTML Variable" w:semiHidden="1" w:unhideWhenUsed="1"/>
+    <w:lsdException w:name="Normal Table" w:semiHidden="1" w:unhideWhenUsed="1"/>
+    <w:lsdException w:name="annotation subject" w:semiHidden="1" w:unhideWhenUsed="1"/>
+    <w:lsdException w:name="No List" w:semiHidden="1" w:unhideWhenUsed="1"/>
+    <w:lsdException w:name="Outline List 1" w:semiHidden="1" w:unhideWhenUsed="1"/>
+    <w:lsdException w:name="Outline List 2" w:semiHidden="1" w:unhideWhenUsed="1"/>
+    <w:lsdException w:name="Outline List 3" w:semiHidden="1" w:unhideWhenUsed="1"/>
+    <w:lsdException w:name="Table Simple 1" w:semiHidden="1" w:unhideWhenUsed="1"/>
+    <w:lsdException w:name="Table Simple 2" w:semiHidden="1" w:unhideWhenUsed="1"/>
+    <w:lsdException w:name="Table Simple 3" w:semiHidden="1" w:unhideWhenUsed="1"/>
+    <w:lsdException w:name="Table Classic 1" w:semiHidden="1" w:unhideWhenUsed="1"/>
+    <w:lsdException w:name="Table Classic 2" w:semiHidden="1" w:unhideWhenUsed="1"/>
+    <w:lsdException w:name="Table Classic 3" w:semiHidden="1" w:unhideWhenUsed="1"/>
+    <w:lsdException w:name="Table Classic 4" w:semiHidden="1" w:unhideWhenUsed="1"/>
+    <w:lsdException w:name="Table Colorful 1" w:semiHidden="1" w:unhideWhenUsed="1"/>
+    <w:lsdException w:name="Table Colorful 2" w:semiHidden="1" w:unhideWhenUsed="1"/>
+    <w:lsdException w:name="Table Colorful 3" w:semiHidden="1" w:unhideWhenUsed="1"/>
+    <w:lsdException w:name="Table Columns 1" w:semiHidden="1" w:unhideWhenUsed="1"/>
+    <w:lsdException w:name="Table Columns 2" w:semiHidden="1" w:unhideWhenUsed="1"/>
+    <w:lsdException w:name="Table Columns 3" w:semiHidden="1" w:unhideWhenUsed="1"/>
+    <w:lsdException w:name="Table Columns 4" w:semiHidden="1" w:unhideWhenUsed="1"/>
+    <w:lsdException w:name="Table Columns 5" w:semiHidden="1" w:unhideWhenUsed="1"/>
+    <w:lsdException w:name="Table Grid 1" w:semiHidden="1" w:unhideWhenUsed="1"/>
+    <w:lsdException w:name="Table Grid 2" w:semiHidden="1" w:unhideWhenUsed="1"/>
+    <w:lsdException w:name="Table Grid 3" w:semiHidden="1" w:unhideWhenUsed="1"/>
+    <w:lsdException w:name="Table Grid 4" w:semiHidden="1" w:unhideWhenUsed="1"/>
+    <w:lsdException w:name="Table Grid 5" w:semiHidden="1" w:unhideWhenUsed="1"/>
+    <w:lsdException w:name="Table Grid 6" w:semiHidden="1" w:unhideWhenUsed="1"/>
+    <w:lsdException w:name="Table Grid 7" w:semiHidden="1" w:unhideWhenUsed="1"/>
+    <w:lsdException w:name="Table Grid 8" w:semiHidden="1" w:unhideWhenUsed="1"/>
+    <w:lsdException w:name="Table List 1" w:semiHidden="1" w:unhideWhenUsed="1"/>
+    <w:lsdException w:name="Table List 2" w:semiHidden="1" w:unhideWhenUsed="1"/>
+    <w:lsdException w:name="Table List 3" w:semiHidden="1" w:unhideWhenUsed="1"/>
+    <w:lsdException w:name="Table List 4" w:semiHidden="1" w:unhideWhenUsed="1"/>
+    <w:lsdException w:name="Table List 5" w:semiHidden="1" w:unhideWhenUsed="1"/>
+    <w:lsdException w:name="Table List 6" w:semiHidden="1" w:unhideWhenUsed="1"/>
+    <w:lsdException w:name="Table List 7" w:semiHidden="1" w:unhideWhenUsed="1"/>
+    <w:lsdException w:name="Table List 8" w:semiHidden="1" w:unhideWhenUsed="1"/>
+    <w:lsdException w:name="Table 3D effects 1" w:semiHidden="1" w:unhideWhenUsed="1"/>
+    <w:lsdException w:name="Table 3D effects 2" w:semiHidden="1" w:unhideWhenUsed="1"/>
+    <w:lsdException w:name="Table 3D effects 3" w:semiHidden="1" w:unhideWhenUsed="1"/>
+    <w:lsdException w:name="Table Contemporary" w:semiHidden="1" w:unhideWhenUsed="1"/>
+    <w:lsdException w:name="Table Elegant" w:semiHidden="1" w:unhideWhenUsed="1"/>
+    <w:lsdException w:name="Table Professional" w:semiHidden="1" w:unhideWhenUsed="1"/>
+    <w:lsdException w:name="Table Subtle 1" w:semiHidden="1" w:unhideWhenUsed="1"/>
+    <w:lsdException w:name="Table Subtle 2" w:semiHidden="1" w:unhideWhenUsed="1"/>
+    <w:lsdException w:name="Table Web 1" w:semiHidden="1" w:unhideWhenUsed="1"/>
+    <w:lsdException w:name="Table Web 2" w:semiHidden="1" w:unhideWhenUsed="1"/>
+    <w:lsdException w:name="Table Web 3" w:semiHidden="1" w:unhideWhenUsed="1"/>
+    <w:lsdException w:name="Balloon Text" w:semiHidden="1" w:unhideWhenUsed="1"/>
+    <w:lsdException w:name="Table Grid" w:uiPriority="59"/>
+    <w:lsdException w:name="Table Theme" w:semiHidden="1" w:unhideWhenUsed="1"/>
+    <w:lsdException w:name="Placeholder Text" w:semiHidden="1"/>
+    <w:lsdException w:name="No Spacing" w:uiPriority="1" w:qFormat="1"/>
+    <w:lsdException w:name="Light Shading" w:uiPriority="60"/>
+    <w:lsdException w:name="Light List" w:uiPriority="61"/>
+    <w:lsdException w:name="Light Grid" w:uiPriority="62"/>
+    <w:lsdException w:name="Medium Shading 1" w:uiPriority="63"/>
+    <w:lsdException w:name="Medium Shading 2" w:uiPriority="64"/>
+    <w:lsdException w:name="Medium List 1" w:uiPriority="65"/>
+    <w:lsdException w:name="Medium List 2" w:uiPriority="66"/>
+    <w:lsdException w:name="Medium Grid 1" w:uiPriority="67"/>
+    <w:lsdException w:name="Medium Grid 2" w:uiPriority="68"/>
+    <w:lsdException w:name="Medium Grid 3" w:uiPriority="69"/>
+    <w:lsdException w:name="Dark List" w:uiPriority="70"/>
+    <w:lsdException w:name="Colorful Shading" w:uiPriority="71"/>
+    <w:lsdException w:name="Colorful List" w:uiPriority="72"/>
+    <w:lsdException w:name="Colorful Grid" w:uiPriority="73"/>
+    <w:lsdException w:name="Light Shading Accent 1" w:uiPriority="60"/>
+    <w:lsdException w:name="Light List Accent 1" w:uiPriority="61"/>
+    <w:lsdException w:name="Light Grid Accent 1" w:uiPriority="62"/>
+    <w:lsdException w:name="Medium Shading 1 Accent 1" w:uiPriority="63"/>
+    <w:lsdException w:name="Medium Shading 2 Accent 1" w:uiPriority="64"/>
+    <w:lsdException w:name="Medium List 1 Accent 1" w:uiPriority="65"/>
+    <w:lsdException w:name="Revision" w:semiHidden="1"/>
+    <w:lsdException w:name="List Paragraph" w:uiPriority="34" w:qFormat="1"/>
+    <w:lsdException w:name="Quote" w:uiPriority="29" w:qFormat="1"/>
+    <w:lsdException w:name="Intense Quote" w:uiPriority="30" w:qFormat="1"/>
+    <w:lsdException w:name="Medium List 2 Accent 1" w:uiPriority="66"/>
+    <w:lsdException w:name="Medium Grid 1 Accent 1" w:uiPriority="67"/>
+    <w:lsdException w:name="Medium Grid 2 Accent 1" w:uiPriority="68"/>
+    <w:lsdException w:name="Medium Grid 3 Accent 1" w:uiPriority="69"/>
+    <w:lsdException w:name="Dark List Accent 1" w:uiPriority="70"/>
+    <w:lsdException w:name="Colorful Shading Accent 1" w:uiPriority="71"/>
+    <w:lsdException w:name="Colorful List Accent 1" w:uiPriority="72"/>
+    <w:lsdException w:name="Colorful Grid Accent 1" w:uiPriority="73"/>
+    <w:lsdException w:name="Light Shading Accent 2" w:uiPriority="60"/>
+    <w:lsdException w:name="Light List Accent 2" w:uiPriority="61"/>
+    <w:lsdException w:name="Light Grid Accent 2" w:uiPriority="62"/>
+    <w:lsdException w:name="Medium Shading 1 Accent 2" w:uiPriority="63"/>
+    <w:lsdException w:name="Medium Shading 2 Accent 2" w:uiPriority="64"/>
+    <w:lsdException w:name="Medium List 1 Accent 2" w:uiPriority="65"/>
+    <w:lsdException w:name="Medium List 2 Accent 2" w:uiPriority="66"/>
+    <w:lsdException w:name="Medium Grid 1 Accent 2" w:uiPriority="67"/>
+    <w:lsdException w:name="Medium Grid 2 Accent 2" w:uiPriority="68"/>
+    <w:lsdException w:name="Medium Grid 3 Accent 2" w:uiPriority="69"/>
+    <w:lsdException w:name="Dark List Accent 2" w:uiPriority="70"/>
+    <w:lsdException w:name="Colorful Shading Accent 2" w:uiPriority="71"/>
+    <w:lsdException w:name="Colorful List Accent 2" w:uiPriority="72"/>
+    <w:lsdException w:name="Colorful Grid Accent 2" w:uiPriority="73"/>
+    <w:lsdException w:name="Light Shading Accent 3" w:uiPriority="60"/>
+    <w:lsdException w:name="Light List Accent 3" w:uiPriority="61"/>
+    <w:lsdException w:name="Light Grid Accent 3" w:uiPriority="62"/>
+    <w:lsdException w:name="Medium Shading 1 Accent 3" w:uiPriority="63"/>
+    <w:lsdException w:name="Medium Shading 2 Accent 3" w:uiPriority="64"/>
+    <w:lsdException w:name="Medium List 1 Accent 3" w:uiPriority="65"/>
+    <w:lsdException w:name="Medium List 2 Accent 3" w:uiPriority="66"/>
+    <w:lsdException w:name="Medium Grid 1 Accent 3" w:uiPriority="67"/>
+    <w:lsdException w:name="Medium Grid 2 Accent 3" w:uiPriority="68"/>
+    <w:lsdException w:name="Medium Grid 3 Accent 3" w:uiPriority="69"/>
+    <w:lsdException w:name="Dark List Accent 3" w:uiPriority="70"/>
+    <w:lsdException w:name="Colorful Shading Accent 3" w:uiPriority="71"/>
+    <w:lsdException w:name="Colorful List Accent 3" w:uiPriority="72"/>
+    <w:lsdException w:name="Colorful Grid Accent 3" w:uiPriority="73"/>
+    <w:lsdException w:name="Light Shading Accent 4" w:uiPriority="60"/>
+    <w:lsdException w:name="Light List Accent 4" w:uiPriority="61"/>
+    <w:lsdException w:name="Light Grid Accent 4" w:uiPriority="62"/>
+    <w:lsdException w:name="Medium Shading 1 Accent 4" w:uiPriority="63"/>
+    <w:lsdException w:name="Medium Shading 2 Accent 4" w:uiPriority="64"/>
+    <w:lsdException w:name="Medium List 1 Accent 4" w:uiPriority="65"/>
+    <w:lsdException w:name="Medium List 2 Accent 4" w:uiPriority="66"/>
+    <w:lsdException w:name="Medium Grid 1 Accent 4" w:uiPriority="67"/>
+    <w:lsdException w:name="Medium Grid 2 Accent 4" w:uiPriority="68"/>
+    <w:lsdException w:name="Medium Grid 3 Accent 4" w:uiPriority="69"/>
+    <w:lsdException w:name="Dark List Accent 4" w:uiPriority="70"/>
+    <w:lsdException w:name="Colorful Shading Accent 4" w:uiPriority="71"/>
+    <w:lsdException w:name="Colorful List Accent 4" w:uiPriority="72"/>
+    <w:lsdException w:name="Colorful Grid Accent 4" w:uiPriority="73"/>
+    <w:lsdException w:name="Light Shading Accent 5" w:uiPriority="60"/>
+    <w:lsdException w:name="Light List Accent 5" w:uiPriority="61"/>
+    <w:lsdException w:name="Light Grid Accent 5" w:uiPriority="62"/>
+    <w:lsdException w:name="Medium Shading 1 Accent 5" w:uiPriority="63"/>
+    <w:lsdException w:name="Medium Shading 2 Accent 5" w:uiPriority="64"/>
+    <w:lsdException w:name="Medium List 1 Accent 5" w:uiPriority="65"/>
+    <w:lsdException w:name="Medium List 2 Accent 5" w:uiPriority="66"/>
+    <w:lsdException w:name="Medium Grid 1 Accent 5" w:uiPriority="67"/>
+    <w:lsdException w:name="Medium Grid 2 Accent 5" w:uiPriority="68"/>
+    <w:lsdException w:name="Medium Grid 3 Accent 5" w:uiPriority="69"/>
+    <w:lsdException w:name="Dark List Accent 5" w:uiPriority="70"/>
+    <w:lsdException w:name="Colorful Shading Accent 5" w:uiPriority="71"/>
+    <w:lsdException w:name="Colorful List Accent 5" w:uiPriority="72"/>
+    <w:lsdException w:name="Colorful Grid Accent 5" w:uiPriority="73"/>
+    <w:lsdException w:name="Light Shading Accent 6" w:uiPriority="60"/>
+    <w:lsdException w:name="Light List Accent 6" w:uiPriority="61"/>
+    <w:lsdException w:name="Light Grid Accent 6" w:uiPriority="62"/>
+    <w:lsdException w:name="Medium Shading 1 Accent 6" w:uiPriority="63"/>
+    <w:lsdException w:name="Medium Shading 2 Accent 6" w:uiPriority="64"/>
+    <w:lsdException w:name="Medium List 1 Accent 6" w:uiPriority="65"/>
+    <w:lsdException w:name="Medium List 2 Accent 6" w:uiPriority="66"/>
+    <w:lsdException w:name="Medium Grid 1 Accent 6" w:uiPriority="67"/>
+    <w:lsdException w:name="Medium Grid 2 Accent 6" w:uiPriority="68"/>
+    <w:lsdException w:name="Medium Grid 3 Accent 6" w:uiPriority="69"/>
+    <w:lsdException w:name="Dark List Accent 6" w:uiPriority="70"/>
+    <w:lsdException w:name="Colorful Shading Accent 6" w:uiPriority="71"/>
+    <w:lsdException w:name="Colorful List Accent 6" w:uiPriority="72"/>
+    <w:lsdException w:name="Colorful Grid Accent 6" w:uiPriority="73"/>
+    <w:lsdException w:name="Subtle Emphasis" w:uiPriority="19" w:qFormat="1"/>
+    <w:lsdException w:name="Intense Emphasis" w:uiPriority="21" w:qFormat="1"/>
+    <w:lsdException w:name="Subtle Reference" w:uiPriority="31" w:qFormat="1"/>
+    <w:lsdException w:name="Intense Reference" w:uiPriority="32" w:qFormat="1"/>
+    <w:lsdException w:name="Book Title" w:uiPriority="33" w:qFormat="1"/>
+    <w:lsdException w:name="Bibliography" w:semiHidden="1" w:uiPriority="37" w:unhideWhenUsed="1"/>
+    <w:lsdException w:name="TOC Heading" w:semiHidden="1" w:uiPriority="39" w:unhideWhenUsed="1" w:qFormat="1"/>
+    <w:lsdException w:name="Plain Table 1" w:uiPriority="41"/>
+    <w:lsdException w:name="Plain Table 2" w:uiPriority="42"/>
+    <w:lsdException w:name="Plain Table 3" w:uiPriority="43"/>
+    <w:lsdException w:name="Plain Table 4" w:uiPriority="44"/>
+    <w:lsdException w:name="Plain Table 5" w:uiPriority="45"/>
+    <w:lsdException w:name="Grid Table Light" w:uiPriority="40"/>
+    <w:lsdException w:name="Grid Table 1 Light" w:uiPriority="46"/>
+    <w:lsdException w:name="Grid Table 2" w:uiPriority="47"/>
+    <w:lsdException w:name="Grid Table 3" w:uiPriority="48"/>
+    <w:lsdException w:name="Grid Table 4" w:uiPriority="49"/>
+    <w:lsdException w:name="Grid Table 5 Dark" w:uiPriority="50"/>
+    <w:lsdException w:name="Grid Table 6 Colorful" w:uiPriority="51"/>
+    <w:lsdException w:name="Grid Table 7 Colorful" w:uiPriority="52"/>
+    <w:lsdException w:name="Grid Table 1 Light Accent 1" w:uiPriority="46"/>
+    <w:lsdException w:name="Grid Table 2 Accent 1" w:uiPriority="47"/>
+    <w:lsdException w:name="Grid Table 3 Accent 1" w:uiPriority="48"/>
+    <w:lsdException w:name="Grid Table 4 Accent 1" w:uiPriority="49"/>
+    <w:lsdException w:name="Grid Table 5 Dark Accent 1" w:uiPriority="50"/>
+    <w:lsdException w:name="Grid Table 6 Colorful Accent 1" w:uiPriority="51"/>
+    <w:lsdException w:name="Grid Table 7 Colorful Accent 1" w:uiPriority="52"/>
+    <w:lsdException w:name="Grid Table 1 Light Accent 2" w:uiPriority="46"/>
+    <w:lsdException w:name="Grid Table 2 Accent 2" w:uiPriority="47"/>
+    <w:lsdException w:name="Grid Table 3 Accent 2" w:uiPriority="48"/>
+    <w:lsdException w:name="Grid Table 4 Accent 2" w:uiPriority="49"/>
+    <w:lsdException w:name="Grid Table 5 Dark Accent 2" w:uiPriority="50"/>
+    <w:lsdException w:name="Grid Table 6 Colorful Accent 2" w:uiPriority="51"/>
+    <w:lsdException w:name="Grid Table 7 Colorful Accent 2" w:uiPriority="52"/>
+    <w:lsdException w:name="Grid Table 1 Light Accent 3" w:uiPriority="46"/>
+    <w:lsdException w:name="Grid Table 2 Accent 3" w:uiPriority="47"/>
+    <w:lsdException w:name="Grid Table 3 Accent 3" w:uiPriority="48"/>
+    <w:lsdException w:name="Grid Table 4 Accent 3" w:uiPriority="49"/>
+    <w:lsdException w:name="Grid Table 5 Dark Accent 3" w:uiPriority="50"/>
+    <w:lsdException w:name="Grid Table 6 Colorful Accent 3" w:uiPriority="51"/>
+    <w:lsdException w:name="Grid Table 7 Colorful Accent 3" w:uiPriority="52"/>
+    <w:lsdException w:name="Grid Table 1 Light Accent 4" w:uiPriority="46"/>
+    <w:lsdException w:name="Grid Table 2 Accent 4" w:uiPriority="47"/>
+    <w:lsdException w:name="Grid Table 3 Accent 4" w:uiPriority="48"/>
+    <w:lsdException w:name="Grid Table 4 Accent 4" w:uiPriority="49"/>
+    <w:lsdException w:name="Grid Table 5 Dark Accent 4" w:uiPriority="50"/>
+    <w:lsdException w:name="Grid Table 6 Colorful Accent 4" w:uiPriority="51"/>
+    <w:lsdException w:name="Grid Table 7 Colorful Accent 4" w:uiPriority="52"/>
+    <w:lsdException w:name="Grid Table 1 Light Accent 5" w:uiPriority="46"/>
+    <w:lsdException w:name="Grid Table 2 Accent 5" w:uiPriority="47"/>
+    <w:lsdException w:name="Grid Table 3 Accent 5" w:uiPriority="48"/>
+    <w:lsdException w:name="Grid Table 4 Accent 5" w:uiPriority="49"/>
+    <w:lsdException w:name="Grid Table 5 Dark Accent 5" w:uiPriority="50"/>
+    <w:lsdException w:name="Grid Table 6 Colorful Accent 5" w:uiPriority="51"/>
+    <w:lsdException w:name="Grid Table 7 Colorful Accent 5" w:uiPriority="52"/>
+    <w:lsdException w:name="Grid Table 1 Light Accent 6" w:uiPriority="46"/>
+    <w:lsdException w:name="Grid Table 2 Accent 6" w:uiPriority="47"/>
+    <w:lsdException w:name="Grid Table 3 Accent 6" w:uiPriority="48"/>
+    <w:lsdException w:name="Grid Table 4 Accent 6" w:uiPriority="49"/>
+    <w:lsdException w:name="Grid Table 5 Dark Accent 6" w:uiPriority="50"/>
+    <w:lsdException w:name="Grid Table 6 Colorful Accent 6" w:uiPriority="51"/>
+    <w:lsdException w:name="Grid Table 7 Colorful Accent 6" w:uiPriority="52"/>
+    <w:lsdException w:name="List Table 1 Light" w:uiPriority="46"/>
+    <w:lsdException w:name="List Table 2" w:uiPriority="47"/>
+    <w:lsdException w:name="List Table 3" w:uiPriority="48"/>
+    <w:lsdException w:name="List Table 4" w:uiPriority="49"/>
+    <w:lsdException w:name="List Table 5 Dark" w:uiPriority="50"/>
+    <w:lsdException w:name="List Table 6 Colorful" w:uiPriority="51"/>
+    <w:lsdException w:name="List Table 7 Colorful" w:uiPriority="52"/>
+    <w:lsdException w:name="List Table 1 Light Accent 1" w:uiPriority="46"/>
+    <w:lsdException w:name="List Table 2 Accent 1" w:uiPriority="47"/>
+    <w:lsdException w:name="List Table 3 Accent 1" w:uiPriority="48"/>
+    <w:lsdException w:name="List Table 4 Accent 1" w:uiPriority="49"/>
+    <w:lsdException w:name="List Table 5 Dark Accent 1" w:uiPriority="50"/>
+    <w:lsdException w:name="List Table 6 Colorful Accent 1" w:uiPriority="51"/>
+    <w:lsdException w:name="List Table 7 Colorful Accent 1" w:uiPriority="52"/>
+    <w:lsdException w:name="List Table 1 Light Accent 2" w:uiPriority="46"/>
+    <w:lsdException w:name="List Table 2 Accent 2" w:uiPriority="47"/>
+    <w:lsdException w:name="List Table 3 Accent 2" w:uiPriority="48"/>
+    <w:lsdException w:name="List Table 4 Accent 2" w:uiPriority="49"/>
+    <w:lsdException w:name="List Table 5 Dark Accent 2" w:uiPriority="50"/>
+    <w:lsdException w:name="List Table 6 Colorful Accent 2" w:uiPriority="51"/>
+    <w:lsdException w:name="List Table 7 Colorful Accent 2" w:uiPriority="52"/>
+    <w:lsdException w:name="List Table 1 Light Accent 3" w:uiPriority="46"/>
+    <w:lsdException w:name="List Table 2 Accent 3" w:uiPriority="47"/>
+    <w:lsdException w:name="List Table 3 Accent 3" w:uiPriority="48"/>
+    <w:lsdException w:name="List Table 4 Accent 3" w:uiPriority="49"/>
+    <w:lsdException w:name="List Table 5 Dark Accent 3" w:uiPriority="50"/>
+    <w:lsdException w:name="List Table 6 Colorful Accent 3" w:uiPriority="51"/>
+    <w:lsdException w:name="List Table 7 Colorful Accent 3" w:uiPriority="52"/>
+    <w:lsdException w:name="List Table 1 Light Accent 4" w:uiPriority="46"/>
+    <w:lsdException w:name="List Table 2 Accent 4" w:uiPriority="47"/>
+    <w:lsdException w:name="List Table 3 Accent 4" w:uiPriority="48"/>
+    <w:lsdException w:name="List Table 4 Accent 4" w:uiPriority="49"/>
+    <w:lsdException w:name="List Table 5 Dark Accent 4" w:uiPriority="50"/>
+    <w:lsdException w:name="List Table 6 Colorful Accent 4" w:uiPriority="51"/>
+    <w:lsdException w:name="List Table 7 Colorful Accent 4" w:uiPriority="52"/>
+    <w:lsdException w:name="List Table 1 Light Accent 5" w:uiPriority="46"/>
+    <w:lsdException w:name="List Table 2 Accent 5" w:uiPriority="47"/>
+    <w:lsdException w:name="List Table 3 Accent 5" w:uiPriority="48"/>
+    <w:lsdException w:name="List Table 4 Accent 5" w:uiPriority="49"/>
+    <w:lsdException w:name="List Table 5 Dark Accent 5" w:uiPriority="50"/>
+    <w:lsdException w:name="List Table 6 Colorful Accent 5" w:uiPriority="51"/>
+    <w:lsdException w:name="List Table 7 Colorful Accent 5" w:uiPriority="52"/>
+    <w:lsdException w:name="List Table 1 Light Accent 6" w:uiPriority="46"/>
+    <w:lsdException w:name="List Table 2 Accent 6" w:uiPriority="47"/>
+    <w:lsdException w:name="List Table 3 Accent 6" w:uiPriority="48"/>
+    <w:lsdException w:name="List Table 4 Accent 6" w:uiPriority="49"/>
+    <w:lsdException w:name="List Table 5 Dark Accent 6" w:uiPriority="50"/>
+    <w:lsdException w:name="List Table 6 Colorful Accent 6" w:uiPriority="51"/>
+    <w:lsdException w:name="List Table 7 Colorful Accent 6" w:uiPriority="52"/>
   </w:latentStyles>
   <w:style w:type="paragraph" w:default="1" w:styleId="Normal">
     <w:name w:val="Normal"/>
@@ -7139,7 +7449,6 @@
     <w:uiPriority w:val="99"/>
     <w:semiHidden/>
     <w:unhideWhenUsed/>
-    <w:qFormat/>
     <w:tblPr>
       <w:tblInd w:w="0" w:type="dxa"/>
       <w:tblCellMar>
@@ -7251,12 +7560,13 @@
     <w:link w:val="FOINaslov1Char"/>
     <w:autoRedefine/>
     <w:qFormat/>
-    <w:rsid w:val="007B1FE0"/>
+    <w:rsid w:val="005F4AC4"/>
     <w:pPr>
       <w:tabs>
         <w:tab w:val="left" w:pos="426"/>
       </w:tabs>
       <w:spacing w:after="240"/>
+      <w:ind w:left="720"/>
     </w:pPr>
     <w:rPr>
       <w:sz w:val="36"/>
@@ -7307,7 +7617,7 @@
     <w:name w:val="FOI Naslov 1 Char"/>
     <w:basedOn w:val="MjestoChar"/>
     <w:link w:val="FOINaslov1"/>
-    <w:rsid w:val="007B1FE0"/>
+    <w:rsid w:val="005F4AC4"/>
     <w:rPr>
       <w:rFonts w:ascii="Times New Roman" w:eastAsia="Times New Roman" w:hAnsi="Times New Roman" w:cs="Times New Roman"/>
       <w:b/>
@@ -7322,7 +7632,7 @@
     <w:basedOn w:val="ListParagraph"/>
     <w:link w:val="FOINaslov2Char"/>
     <w:qFormat/>
-    <w:rsid w:val="000A11F1"/>
+    <w:rsid w:val="005F4AC4"/>
     <w:pPr>
       <w:numPr>
         <w:numId w:val="19"/>
@@ -8154,7 +8464,7 @@
 </file>
 
 <file path=customXml/itemProps1.xml><?xml version="1.0" encoding="utf-8"?>
-<ds:datastoreItem xmlns:ds="http://schemas.openxmlformats.org/officeDocument/2006/customXml" ds:itemID="{60F97520-12F7-472F-A855-EC358E6992CF}">
+<ds:datastoreItem xmlns:ds="http://schemas.openxmlformats.org/officeDocument/2006/customXml" ds:itemID="{76A9F530-1F51-4046-8C1C-608523CDBD74}">
   <ds:schemaRefs>
     <ds:schemaRef ds:uri="http://schemas.openxmlformats.org/officeDocument/2006/bibliography"/>
   </ds:schemaRefs>

</xml_diff>

<commit_message>
ERA, dijagram klasa, ponuda naručitelju
Dodala sam ovo kaj sam napisala, samo mi fale slike dijagrama klasa,
ERA, gantogram, budžet slike i ovo s plan s MS projecta.
Treba popraviti ponudu naručitelju i čekam ERA dijagrama da napravi
Hrvoje.
</commit_message>
<xml_diff>
--- a/Projektna dokumentacija/eNarudžba-projekt.docx
+++ b/Projektna dokumentacija/eNarudžba-projekt.docx
@@ -837,7 +837,13 @@
         <w:jc w:val="both"/>
       </w:pPr>
       <w:r>
-        <w:t xml:space="preserve">Namjena definiranja i specificiranja zahtjeva je izradi što je bolji softver koji će biti u skladu s određenim normama i smjernica koje se koriste kod implementacije i izgradnje softvera. </w:t>
+        <w:t xml:space="preserve">Namjena definiranja i specificiranja zahtjeva je </w:t>
+      </w:r>
+      <w:r>
+        <w:t>izraditi što</w:t>
+      </w:r>
+      <w:r>
+        <w:t xml:space="preserve"> bolji softver koji će biti u skladu s određenim normama i smjernica koje se koriste kod implementacije i izgradnje softvera. </w:t>
       </w:r>
       <w:r>
         <w:t>Softver koji ćemo izradit je prvenstveno namijenjen za naručivanje hrane u nekom restoranu ili „</w:t>
@@ -890,7 +896,13 @@
         <w:t>Ukoliko se dogodi da se određeni korisnik (naručitelj) pokaže kao lažna osoba, daje krive informacije vezane za lokaciju dostave, ne plati narudžbu itd., tada djelatnik restorana ima opciju da, ukoliko se pokaže da je probleme stvarao v</w:t>
       </w:r>
       <w:r>
-        <w:t xml:space="preserve">iše puta, na osnovi dosadašnjih ocjena on korisniku može privremeno/permanentno zabraniti pristup aplikaciji. </w:t>
+        <w:t>iše puta, na osnovi dosadašnjih ocjena on korisniku može privremeno/permanentno</w:t>
+      </w:r>
+      <w:r>
+        <w:t xml:space="preserve"> ili trajno</w:t>
+      </w:r>
+      <w:r>
+        <w:t xml:space="preserve"> zabraniti pristup aplikaciji. </w:t>
       </w:r>
       <w:r>
         <w:t>Administrator baze podataka će moći mijenjati ponudu hrane, doda</w:t>
@@ -1149,13 +1161,13 @@
         <w:jc w:val="both"/>
       </w:pPr>
       <w:r>
-        <w:t>Sama aplikacija je vrlo jednostavna za postavljanje na osobno računalo, isto tako i njezino korištenje. Nikakve posebne tehničke zahtjeve neće imati, sama uporaba aplikacije biti će što jednostavnije izvedena za korisnika, kao i za djelatnika restorana, tako da potreb</w:t>
-      </w:r>
-      <w:r>
-        <w:t>a</w:t>
-      </w:r>
-      <w:r>
-        <w:t xml:space="preserve"> za naknadnim educiranjem djelatnika neće biti potrebna. Isto tako ako se korisniku</w:t>
+        <w:t xml:space="preserve">Sama aplikacija je vrlo jednostavna za postavljanje na osobno računalo, isto tako i njezino korištenje. Nikakve posebne tehničke zahtjeve neće imati, sama uporaba aplikacije biti će što jednostavnije izvedena za korisnika, kao i za djelatnika restorana, </w:t>
+      </w:r>
+      <w:r>
+        <w:t xml:space="preserve">no ipak ćemo napraviti dodatno educiranje djelatnika, ali i online pomoć. </w:t>
+      </w:r>
+      <w:r>
+        <w:t>Isto tako ako se korisniku</w:t>
       </w:r>
       <w:r>
         <w:t xml:space="preserve"> dogodi neka neočekivana greška, na samoj web stranici nalazit će se poseban kutak gdje će se moć obratiti djelatnicima restorana preko e-mail-a ili nazvati mobilnim uređajem, za daljnje upute od strane djelatnika. </w:t>
@@ -1192,28 +1204,12 @@
         <w:spacing w:line="360" w:lineRule="auto"/>
         <w:jc w:val="both"/>
       </w:pPr>
-      <w:commentRangeStart w:id="1"/>
-      <w:proofErr w:type="spellStart"/>
-      <w:r>
-        <w:t>portovi</w:t>
-      </w:r>
-      <w:commentRangeEnd w:id="1"/>
-      <w:proofErr w:type="spellEnd"/>
-      <w:r>
-        <w:rPr>
-          <w:rStyle w:val="CommentReference"/>
-        </w:rPr>
-        <w:commentReference w:id="1"/>
-      </w:r>
-    </w:p>
-    <w:p>
-      <w:pPr>
-        <w:spacing w:line="360" w:lineRule="auto"/>
-        <w:jc w:val="both"/>
-      </w:pPr>
       <w:r>
         <w:lastRenderedPageBreak/>
-        <w:t xml:space="preserve">Aplikacije će se spajati na istu bazu podataka, koja će biti online baza podatka u kojoj će se nalaziti spremljeni upiti za pretragu ponude, odnosno jela. </w:t>
+        <w:t>Aplikacije će se spajati na istu bazu podataka, koja će biti online baza podatka u kojoj će se nalaziti spremljeni upiti za</w:t>
+      </w:r>
+      <w:r>
+        <w:t xml:space="preserve"> pretragu ponude, odnosno jela, zaprimljene narudžbe, podaci o korisnicima.</w:t>
       </w:r>
     </w:p>
     <w:p>
@@ -1325,6 +1321,7 @@
         <w:jc w:val="both"/>
       </w:pPr>
       <w:r>
+        <w:lastRenderedPageBreak/>
         <w:t>DOSTA</w:t>
       </w:r>
       <w:r>
@@ -1345,7 +1342,6 @@
         <w:jc w:val="both"/>
       </w:pPr>
       <w:r>
-        <w:lastRenderedPageBreak/>
         <w:t>PODIGNUTO – Ako je naručitelj odabrao opciju da će sam podići narudžbu, tada nakon što je naručitelj došao i platio narudžbu, njoj se stavlja status od strane djelatnika restorana da je ona podignuta.</w:t>
       </w:r>
     </w:p>
@@ -1397,7 +1393,13 @@
         <w:t>, veličina</w:t>
       </w:r>
       <w:r>
-        <w:t xml:space="preserve">, cijena i mogućnost dodataka. Svaki od naručitelja priliko narudžbe, vidi koje su ponude trenutno aktualne i može onda to naručiti. Bazu podataka mijenja administrator na zahtjev samog korisnika aplikacije, odnosno vlasnika restorana. </w:t>
+        <w:t>, cijena i mogućnost dodataka. Svaki od naručitelja priliko</w:t>
+      </w:r>
+      <w:r>
+        <w:t>m</w:t>
+      </w:r>
+      <w:r>
+        <w:t xml:space="preserve"> narudžbe, vidi koje su ponude trenutno aktualne i može onda to naručiti. Bazu podataka mijenja administrator na zahtjev samog korisnika aplikacije, odnosno vlasnika restorana. </w:t>
       </w:r>
     </w:p>
     <w:p>
@@ -1423,16 +1425,6 @@
       <w:r>
         <w:t xml:space="preserve">Korisničke zahtjeve kao takve, smo mi sami prepoznali iz nekakvih vlastitih iskustava, pa kod definiranja istih nije bilo problema. Vrlo je bitno dobro definirati zahtjeve, da ne bi došlo do propusta prilikom njihova definiranja i prilikom njihove implementacije, te da se neke važne činjenice ne bi izostavile. </w:t>
       </w:r>
-    </w:p>
-    <w:p>
-      <w:pPr>
-        <w:spacing w:line="360" w:lineRule="auto"/>
-      </w:pPr>
-    </w:p>
-    <w:p>
-      <w:pPr>
-        <w:spacing w:line="360" w:lineRule="auto"/>
-      </w:pPr>
     </w:p>
     <w:p>
       <w:pPr>
@@ -2908,68 +2900,3245 @@
         <w:t>Ponuda naručitelju</w:t>
       </w:r>
     </w:p>
+    <w:p/>
+    <w:p>
+      <w:pPr>
+        <w:spacing w:line="360" w:lineRule="auto"/>
+        <w:jc w:val="both"/>
+      </w:pPr>
+      <w:r>
+        <w:t xml:space="preserve">Nakon što smo analizirali korisničke zahtjeve za programskim rješenjem, odredili smo projektni plan koji </w:t>
+      </w:r>
+      <w:proofErr w:type="spellStart"/>
+      <w:r>
+        <w:t>izmeđuostalog</w:t>
+      </w:r>
+      <w:proofErr w:type="spellEnd"/>
+      <w:r>
+        <w:t xml:space="preserve"> sadrži vremensku procjenu trajanja projekta te visinu potrebnog proračuna za izradu aplikacije na temelju kojeg možemo dostaviti našu ponudu naručitelju. Ponuda naručitelju je jedan od bitnih zahtjeva o kojima projektant mora razmisliti prilikom izrade projektnog plana. </w:t>
+      </w:r>
+      <w:commentRangeStart w:id="1"/>
+      <w:r>
+        <w:t xml:space="preserve">Aplikacija bi nudila tri mogućnosti; prijavu, registraciju </w:t>
+      </w:r>
+      <w:r>
+        <w:rPr>
+          <w:color w:val="FF0000"/>
+        </w:rPr>
+        <w:t>te</w:t>
+      </w:r>
+      <w:r>
+        <w:t xml:space="preserve"> </w:t>
+      </w:r>
+      <w:r>
+        <w:rPr>
+          <w:color w:val="FF0000"/>
+        </w:rPr>
+        <w:t>pregled nekog sadržaja za koji</w:t>
+      </w:r>
+      <w:r>
+        <w:t xml:space="preserve"> </w:t>
+      </w:r>
+      <w:r>
+        <w:rPr>
+          <w:color w:val="FF0000"/>
+        </w:rPr>
+        <w:t>prijava ili registracija nisu potrebne</w:t>
+      </w:r>
+      <w:r>
+        <w:rPr>
+          <w:color w:val="FF0000"/>
+        </w:rPr>
+        <w:t>???</w:t>
+      </w:r>
+      <w:r>
+        <w:t xml:space="preserve">. </w:t>
+      </w:r>
+      <w:commentRangeEnd w:id="1"/>
+      <w:r>
+        <w:rPr>
+          <w:rStyle w:val="CommentReference"/>
+        </w:rPr>
+        <w:commentReference w:id="1"/>
+      </w:r>
+      <w:r>
+        <w:t xml:space="preserve">Kao što je spomenuto, izgled korisničkog sučelja će ovisiti o tome tko se u aplikaciju prijavio; djelatnik restorana ili naručitelj. </w:t>
+      </w:r>
+    </w:p>
+    <w:p>
+      <w:pPr>
+        <w:spacing w:line="360" w:lineRule="auto"/>
+        <w:jc w:val="both"/>
+      </w:pPr>
+      <w:commentRangeStart w:id="2"/>
+      <w:r>
+        <w:t xml:space="preserve">Nakon prijave/registracije djelatnika restorana, naša aplikacija bi mu nudila unos ponude te pregled zaprimljenih narudžbi. Prilikom unosa ponude, od djelatnika bi se </w:t>
+      </w:r>
+      <w:proofErr w:type="spellStart"/>
+      <w:r>
+        <w:t>zahtjavao</w:t>
+      </w:r>
+      <w:proofErr w:type="spellEnd"/>
+      <w:r>
+        <w:t xml:space="preserve"> i unos osnovnih podataka o restoranu kao što su adresa i kontakt, a što se tiče same ponude, </w:t>
+      </w:r>
+      <w:proofErr w:type="spellStart"/>
+      <w:r>
+        <w:t>zahtjevao</w:t>
+      </w:r>
+      <w:proofErr w:type="spellEnd"/>
+      <w:r>
+        <w:t xml:space="preserve"> bi se unos naziva jela te njihovih cijena. Također, poželjno je da postoji dokument u kojem stoje uvjeti naručivanja kao što su rok dostave ponuda i način dostave ponuda, načini i uvjeti plaćanja i slično. Nad ovom formom, djelatniku bi bile omogućene i CRUD operacije. </w:t>
+      </w:r>
+      <w:commentRangeEnd w:id="2"/>
+      <w:r>
+        <w:rPr>
+          <w:rStyle w:val="CommentReference"/>
+        </w:rPr>
+        <w:commentReference w:id="2"/>
+      </w:r>
+      <w:r>
+        <w:t xml:space="preserve">Što se tiče odabira pregleda zaprimljenih narudžbi, djelatnik vidi tko je kada naručio koja jela te u skladu s time počinje s izvršavanjem narudžbe te šalje naručitelju određene statuse o stanju narudžbe (zaprimljena, na redu, gotova, dostava itd.). Osim toga, djelatnik vidi na koji </w:t>
+      </w:r>
+      <w:r>
+        <w:lastRenderedPageBreak/>
+        <w:t>način će mu naručitelj platiti narudžbu te se na taj način može pripremiti na vraćanje ostatka novca prilikom dostavljanja narudžbe.</w:t>
+      </w:r>
+    </w:p>
+    <w:p>
+      <w:pPr>
+        <w:spacing w:line="360" w:lineRule="auto"/>
+      </w:pPr>
+      <w:commentRangeStart w:id="3"/>
+      <w:r>
+        <w:rPr>
+          <w:color w:val="FF0000"/>
+        </w:rPr>
+        <w:t>Naručitelj  može bez prijave jedino pregledavati ponudu jelovnika te povijest svojih narudžbi</w:t>
+      </w:r>
+      <w:r>
+        <w:rPr>
+          <w:color w:val="FF0000"/>
+        </w:rPr>
+        <w:t>??</w:t>
+      </w:r>
+      <w:r>
+        <w:t xml:space="preserve">. </w:t>
+      </w:r>
+      <w:commentRangeEnd w:id="3"/>
+      <w:r>
+        <w:rPr>
+          <w:rStyle w:val="CommentReference"/>
+        </w:rPr>
+        <w:commentReference w:id="3"/>
+      </w:r>
+      <w:r>
+        <w:t>Da bi naručio, mora se prijaviti ili registrirati. Osim naručivanja, prilikom prijave/registracije ima mogućnost praćenja stanja narudžbe te ocjenjivanja naručenih jela. Naručivanje se odvija na način da, nakon odabira stavki iz ponude, naručitelj vidi ukupan iznos narudžbe i odabire način plaćanja te upisuje broj novčanica/kovanica kojima planira podmiriti izračunati iznos. Nakon što je naručio, od strane djelatnika restorana dobiva poruke o stanju svoje narudžbe. Na kraju, naručitelj može dati ocjenu jelu koje je naručio.</w:t>
+      </w:r>
+    </w:p>
+    <w:p>
+      <w:pPr>
+        <w:spacing w:line="360" w:lineRule="auto"/>
+      </w:pPr>
+      <w:r>
+        <w:t>Nakon pojašnjenja funkcionalnosti koje imamo u planu napraviti za ovu aplikaciju, imamo i ponudu naručitelju prikazanu na sljedećoj stranici.</w:t>
+      </w:r>
+    </w:p>
+    <w:p>
+      <w:pPr>
+        <w:spacing w:line="360" w:lineRule="auto"/>
+      </w:pPr>
+    </w:p>
+    <w:p>
+      <w:pPr>
+        <w:spacing w:line="360" w:lineRule="auto"/>
+        <w:jc w:val="both"/>
+      </w:pPr>
+    </w:p>
+    <w:p>
+      <w:pPr>
+        <w:spacing w:line="360" w:lineRule="auto"/>
+        <w:jc w:val="both"/>
+      </w:pPr>
+    </w:p>
+    <w:p>
+      <w:pPr>
+        <w:spacing w:line="360" w:lineRule="auto"/>
+        <w:jc w:val="both"/>
+      </w:pPr>
+    </w:p>
+    <w:p>
+      <w:pPr>
+        <w:spacing w:line="360" w:lineRule="auto"/>
+        <w:jc w:val="both"/>
+      </w:pPr>
+    </w:p>
+    <w:p>
+      <w:pPr>
+        <w:spacing w:line="360" w:lineRule="auto"/>
+        <w:jc w:val="both"/>
+      </w:pPr>
+    </w:p>
+    <w:p>
+      <w:pPr>
+        <w:spacing w:line="360" w:lineRule="auto"/>
+        <w:jc w:val="both"/>
+      </w:pPr>
+    </w:p>
+    <w:p>
+      <w:pPr>
+        <w:spacing w:line="360" w:lineRule="auto"/>
+        <w:jc w:val="both"/>
+      </w:pPr>
+    </w:p>
+    <w:p>
+      <w:pPr>
+        <w:spacing w:line="360" w:lineRule="auto"/>
+        <w:jc w:val="both"/>
+      </w:pPr>
+    </w:p>
+    <w:p>
+      <w:pPr>
+        <w:spacing w:line="360" w:lineRule="auto"/>
+        <w:jc w:val="both"/>
+      </w:pPr>
+    </w:p>
+    <w:p>
+      <w:pPr>
+        <w:spacing w:line="360" w:lineRule="auto"/>
+        <w:jc w:val="both"/>
+      </w:pPr>
+    </w:p>
+    <w:p>
+      <w:pPr>
+        <w:spacing w:line="360" w:lineRule="auto"/>
+        <w:jc w:val="both"/>
+      </w:pPr>
+    </w:p>
+    <w:p>
+      <w:pPr>
+        <w:spacing w:line="360" w:lineRule="auto"/>
+        <w:jc w:val="both"/>
+      </w:pPr>
+    </w:p>
+    <w:p>
+      <w:pPr>
+        <w:spacing w:line="360" w:lineRule="auto"/>
+        <w:jc w:val="both"/>
+      </w:pPr>
+    </w:p>
+    <w:p>
+      <w:pPr>
+        <w:spacing w:line="360" w:lineRule="auto"/>
+        <w:jc w:val="both"/>
+      </w:pPr>
+    </w:p>
+    <w:p>
+      <w:pPr>
+        <w:spacing w:line="360" w:lineRule="auto"/>
+        <w:jc w:val="both"/>
+      </w:pPr>
+    </w:p>
+    <w:p>
+      <w:pPr>
+        <w:spacing w:line="360" w:lineRule="auto"/>
+        <w:jc w:val="both"/>
+      </w:pPr>
+    </w:p>
+    <w:p>
+      <w:pPr>
+        <w:spacing w:line="360" w:lineRule="auto"/>
+        <w:jc w:val="both"/>
+      </w:pPr>
+    </w:p>
+    <w:p>
+      <w:pPr>
+        <w:spacing w:line="360" w:lineRule="auto"/>
+        <w:jc w:val="both"/>
+      </w:pPr>
+    </w:p>
+    <w:p>
+      <w:pPr>
+        <w:spacing w:line="360" w:lineRule="auto"/>
+        <w:jc w:val="both"/>
+      </w:pPr>
+      <w:bookmarkStart w:id="4" w:name="_GoBack"/>
+      <w:bookmarkEnd w:id="4"/>
+    </w:p>
+    <w:p>
+      <w:pPr>
+        <w:spacing w:line="360" w:lineRule="auto"/>
+        <w:jc w:val="both"/>
+      </w:pPr>
+    </w:p>
+    <w:p>
+      <w:pPr>
+        <w:spacing w:line="360" w:lineRule="auto"/>
+        <w:jc w:val="both"/>
+      </w:pPr>
+    </w:p>
+    <w:p>
+      <w:pPr>
+        <w:spacing w:line="360" w:lineRule="auto"/>
+        <w:jc w:val="both"/>
+      </w:pPr>
+    </w:p>
+    <w:p>
+      <w:pPr>
+        <w:jc w:val="both"/>
+      </w:pPr>
+      <w:proofErr w:type="spellStart"/>
+      <w:r>
+        <w:lastRenderedPageBreak/>
+        <w:t>BrainStorm</w:t>
+      </w:r>
+      <w:proofErr w:type="spellEnd"/>
+      <w:r>
+        <w:t xml:space="preserve"> – Tim 34</w:t>
+      </w:r>
+    </w:p>
+    <w:p>
+      <w:pPr>
+        <w:jc w:val="both"/>
+      </w:pPr>
+      <w:r>
+        <w:t>Pavlinska 2</w:t>
+      </w:r>
+    </w:p>
+    <w:p>
+      <w:pPr>
+        <w:jc w:val="both"/>
+      </w:pPr>
+      <w:r>
+        <w:t>42000 Varaždin</w:t>
+      </w:r>
+      <w:r>
+        <w:tab/>
+      </w:r>
+      <w:r>
+        <w:tab/>
+      </w:r>
+      <w:r>
+        <w:tab/>
+      </w:r>
+      <w:r>
+        <w:tab/>
+      </w:r>
+      <w:r>
+        <w:tab/>
+      </w:r>
+      <w:r>
+        <w:tab/>
+      </w:r>
+      <w:r>
+        <w:tab/>
+      </w:r>
+      <w:r>
+        <w:tab/>
+      </w:r>
+      <w:r>
+        <w:tab/>
+      </w:r>
+      <w:r>
+        <w:tab/>
+      </w:r>
+      <w:r>
+        <w:tab/>
+      </w:r>
+      <w:r>
+        <w:tab/>
+      </w:r>
+      <w:r>
+        <w:tab/>
+      </w:r>
+      <w:r>
+        <w:tab/>
+      </w:r>
+      <w:r>
+        <w:tab/>
+      </w:r>
+      <w:r>
+        <w:tab/>
+      </w:r>
+      <w:r>
+        <w:tab/>
+      </w:r>
+      <w:r>
+        <w:tab/>
+      </w:r>
+      <w:r>
+        <w:tab/>
+        <w:t xml:space="preserve">Fakultet organizacija i informatike </w:t>
+      </w:r>
+    </w:p>
+    <w:p>
+      <w:pPr>
+        <w:ind w:left="4956" w:firstLine="708"/>
+        <w:jc w:val="both"/>
+      </w:pPr>
+      <w:r>
+        <w:t>Pavlinska 2</w:t>
+      </w:r>
+    </w:p>
+    <w:p>
+      <w:pPr>
+        <w:ind w:left="5664"/>
+        <w:jc w:val="both"/>
+      </w:pPr>
+      <w:r>
+        <w:t>42000 Varaždin</w:t>
+      </w:r>
+    </w:p>
+    <w:p>
+      <w:pPr>
+        <w:ind w:left="5664"/>
+        <w:jc w:val="both"/>
+      </w:pPr>
+    </w:p>
+    <w:p>
+      <w:pPr>
+        <w:ind w:left="5664"/>
+        <w:jc w:val="both"/>
+      </w:pPr>
+    </w:p>
+    <w:p>
+      <w:pPr>
+        <w:jc w:val="both"/>
+      </w:pPr>
+    </w:p>
+    <w:p>
+      <w:pPr>
+        <w:spacing w:line="360" w:lineRule="auto"/>
+        <w:jc w:val="both"/>
+      </w:pPr>
+      <w:commentRangeStart w:id="5"/>
+      <w:r>
+        <w:t xml:space="preserve">Predmet: Ponuda za izradu aplikacije </w:t>
+      </w:r>
+      <w:proofErr w:type="spellStart"/>
+      <w:r>
+        <w:t>eNarudžba</w:t>
+      </w:r>
+      <w:commentRangeEnd w:id="5"/>
+      <w:proofErr w:type="spellEnd"/>
+      <w:r>
+        <w:rPr>
+          <w:rStyle w:val="CommentReference"/>
+        </w:rPr>
+        <w:commentReference w:id="5"/>
+      </w:r>
+    </w:p>
+    <w:p>
+      <w:pPr>
+        <w:spacing w:line="360" w:lineRule="auto"/>
+        <w:jc w:val="both"/>
+      </w:pPr>
+    </w:p>
+    <w:p>
+      <w:pPr>
+        <w:spacing w:line="360" w:lineRule="auto"/>
+        <w:jc w:val="both"/>
+      </w:pPr>
+      <w:r>
+        <w:t>Poštovani,</w:t>
+      </w:r>
+    </w:p>
+    <w:p>
+      <w:pPr>
+        <w:spacing w:line="360" w:lineRule="auto"/>
+        <w:jc w:val="both"/>
+      </w:pPr>
+    </w:p>
+    <w:p>
+      <w:pPr>
+        <w:spacing w:line="360" w:lineRule="auto"/>
+        <w:jc w:val="both"/>
+      </w:pPr>
+      <w:r>
+        <w:tab/>
+        <w:t xml:space="preserve">na temelju održanog sastanka s Vama, na kojem ste nam opisali vašu problematiku te potrebu za programskim rješenjem, proučavanjem i analizom Vaših zahtjeva izradili smo projektni plan. Smatramo da korištenjem buduće aplikacije uvelike možete pridonijeti olakšanju poslovanja kao i napretku u poslovanju te biste čak mogli stvoriti konkurentsku prednost. </w:t>
+      </w:r>
+    </w:p>
+    <w:p>
+      <w:pPr>
+        <w:spacing w:line="360" w:lineRule="auto"/>
+        <w:ind w:firstLine="709"/>
+        <w:jc w:val="both"/>
+      </w:pPr>
+      <w:r>
+        <w:t xml:space="preserve">Ukoliko prihvatite našu ponudu, izrada aplikacije </w:t>
+      </w:r>
+      <w:proofErr w:type="spellStart"/>
+      <w:r>
+        <w:t>eNarudžba</w:t>
+      </w:r>
+      <w:proofErr w:type="spellEnd"/>
+      <w:r>
+        <w:t xml:space="preserve"> započela bi 01.04.2014 i završila 26.06.2014. Procjena ukupnog </w:t>
+      </w:r>
+      <w:proofErr w:type="spellStart"/>
+      <w:r>
+        <w:t>trošaka</w:t>
+      </w:r>
+      <w:proofErr w:type="spellEnd"/>
+      <w:r>
+        <w:t xml:space="preserve"> projekta iznosi 60.115,00 kn.</w:t>
+      </w:r>
+    </w:p>
+    <w:p>
+      <w:pPr>
+        <w:spacing w:line="360" w:lineRule="auto"/>
+        <w:jc w:val="both"/>
+      </w:pPr>
+    </w:p>
+    <w:p>
+      <w:pPr>
+        <w:spacing w:line="360" w:lineRule="auto"/>
+        <w:jc w:val="both"/>
+      </w:pPr>
+      <w:r>
+        <w:t>U prilogu se nalazi obrazac ponude s detaljima.</w:t>
+      </w:r>
+    </w:p>
+    <w:p>
+      <w:pPr>
+        <w:spacing w:line="360" w:lineRule="auto"/>
+        <w:jc w:val="both"/>
+      </w:pPr>
+    </w:p>
+    <w:p>
+      <w:pPr>
+        <w:spacing w:line="360" w:lineRule="auto"/>
+        <w:jc w:val="both"/>
+      </w:pPr>
+      <w:r>
+        <w:t>S poštovanjem,</w:t>
+      </w:r>
+    </w:p>
+    <w:p>
+      <w:pPr>
+        <w:jc w:val="both"/>
+      </w:pPr>
+      <w:r>
+        <w:tab/>
+      </w:r>
+      <w:r>
+        <w:tab/>
+      </w:r>
+      <w:r>
+        <w:tab/>
+      </w:r>
+      <w:r>
+        <w:tab/>
+      </w:r>
+      <w:r>
+        <w:tab/>
+      </w:r>
+      <w:r>
+        <w:tab/>
+      </w:r>
+      <w:r>
+        <w:tab/>
+      </w:r>
+      <w:r>
+        <w:tab/>
+      </w:r>
+      <w:r>
+        <w:tab/>
+      </w:r>
+      <w:r>
+        <w:tab/>
+      </w:r>
+      <w:proofErr w:type="spellStart"/>
+      <w:r>
+        <w:t>BrainStorm</w:t>
+      </w:r>
+      <w:proofErr w:type="spellEnd"/>
+      <w:r>
+        <w:t xml:space="preserve"> – Tim 34</w:t>
+      </w:r>
+    </w:p>
+    <w:p>
+      <w:pPr>
+        <w:spacing w:line="360" w:lineRule="auto"/>
+        <w:jc w:val="both"/>
+      </w:pPr>
+    </w:p>
+    <w:p>
+      <w:pPr>
+        <w:spacing w:line="360" w:lineRule="auto"/>
+        <w:jc w:val="both"/>
+      </w:pPr>
+      <w:r>
+        <w:t>Prilog:</w:t>
+      </w:r>
+      <w:r>
+        <w:tab/>
+      </w:r>
+    </w:p>
+    <w:p>
+      <w:pPr>
+        <w:spacing w:line="360" w:lineRule="auto"/>
+        <w:jc w:val="both"/>
+      </w:pPr>
+      <w:r>
+        <w:t>1.Obrazac ponude</w:t>
+      </w:r>
+      <w:r>
+        <w:tab/>
+      </w:r>
+      <w:r>
+        <w:tab/>
+      </w:r>
+      <w:r>
+        <w:tab/>
+      </w:r>
+      <w:r>
+        <w:tab/>
+      </w:r>
+      <w:r>
+        <w:tab/>
+      </w:r>
+      <w:r>
+        <w:tab/>
+      </w:r>
+      <w:r>
+        <w:tab/>
+      </w:r>
+      <w:r>
+        <w:tab/>
+      </w:r>
+      <w:r>
+        <w:tab/>
+      </w:r>
+      <w:r>
+        <w:tab/>
+      </w:r>
+      <w:r>
+        <w:tab/>
+      </w:r>
+      <w:r>
+        <w:tab/>
+      </w:r>
+      <w:r>
+        <w:tab/>
+      </w:r>
+      <w:r>
+        <w:tab/>
+      </w:r>
+      <w:r>
+        <w:tab/>
+      </w:r>
+      <w:r>
+        <w:tab/>
+      </w:r>
+    </w:p>
+    <w:p>
+      <w:pPr>
+        <w:spacing w:line="360" w:lineRule="auto"/>
+        <w:jc w:val="both"/>
+      </w:pPr>
+    </w:p>
+    <w:p>
+      <w:pPr>
+        <w:spacing w:line="360" w:lineRule="auto"/>
+        <w:jc w:val="both"/>
+      </w:pPr>
+    </w:p>
+    <w:p>
+      <w:pPr>
+        <w:spacing w:line="360" w:lineRule="auto"/>
+        <w:jc w:val="both"/>
+      </w:pPr>
+    </w:p>
+    <w:p>
+      <w:pPr>
+        <w:spacing w:line="360" w:lineRule="auto"/>
+        <w:jc w:val="both"/>
+      </w:pPr>
+    </w:p>
+    <w:p>
+      <w:pPr>
+        <w:spacing w:line="360" w:lineRule="auto"/>
+        <w:jc w:val="both"/>
+      </w:pPr>
+    </w:p>
+    <w:p>
+      <w:pPr>
+        <w:spacing w:line="360" w:lineRule="auto"/>
+        <w:jc w:val="both"/>
+      </w:pPr>
+    </w:p>
+    <w:p>
+      <w:pPr>
+        <w:spacing w:line="360" w:lineRule="auto"/>
+        <w:jc w:val="both"/>
+      </w:pPr>
+    </w:p>
+    <w:p>
+      <w:pPr>
+        <w:spacing w:line="360" w:lineRule="auto"/>
+        <w:jc w:val="both"/>
+      </w:pPr>
+    </w:p>
+    <w:p>
+      <w:pPr>
+        <w:spacing w:line="360" w:lineRule="auto"/>
+        <w:jc w:val="center"/>
+      </w:pPr>
+      <w:r>
+        <w:t>Dodatak - Obrazac ponude</w:t>
+      </w:r>
+    </w:p>
+    <w:p>
+      <w:pPr>
+        <w:spacing w:line="360" w:lineRule="auto"/>
+        <w:jc w:val="center"/>
+      </w:pPr>
+    </w:p>
+    <w:p>
+      <w:pPr>
+        <w:spacing w:line="360" w:lineRule="auto"/>
+      </w:pPr>
+      <w:r>
+        <w:t>Tablica 1:Ponuditelj ponude</w:t>
+      </w:r>
+    </w:p>
+    <w:tbl>
+      <w:tblPr>
+        <w:tblW w:w="8665" w:type="dxa"/>
+        <w:tblInd w:w="108" w:type="dxa"/>
+        <w:tblLayout w:type="fixed"/>
+        <w:tblLook w:val="0000" w:firstRow="0" w:lastRow="0" w:firstColumn="0" w:lastColumn="0" w:noHBand="0" w:noVBand="0"/>
+      </w:tblPr>
+      <w:tblGrid>
+        <w:gridCol w:w="3094"/>
+        <w:gridCol w:w="5571"/>
+      </w:tblGrid>
+      <w:tr>
+        <w:trPr>
+          <w:trHeight w:val="255"/>
+        </w:trPr>
+        <w:tc>
+          <w:tcPr>
+            <w:tcW w:w="3094" w:type="dxa"/>
+            <w:tcBorders>
+              <w:top w:val="single" w:sz="4" w:space="0" w:color="auto"/>
+              <w:left w:val="single" w:sz="4" w:space="0" w:color="auto"/>
+              <w:bottom w:val="single" w:sz="4" w:space="0" w:color="auto"/>
+              <w:right w:val="single" w:sz="4" w:space="0" w:color="auto"/>
+            </w:tcBorders>
+            <w:shd w:val="clear" w:color="auto" w:fill="FABF8F" w:themeFill="accent6" w:themeFillTint="99"/>
+            <w:noWrap/>
+            <w:vAlign w:val="center"/>
+          </w:tcPr>
+          <w:p>
+            <w:pPr>
+              <w:spacing w:before="40" w:after="40"/>
+              <w:rPr>
+                <w:b/>
+              </w:rPr>
+            </w:pPr>
+            <w:r>
+              <w:rPr>
+                <w:b/>
+              </w:rPr>
+              <w:t>Ponuditelj</w:t>
+            </w:r>
+            <w:r>
+              <w:rPr>
+                <w:b/>
+              </w:rPr>
+              <w:t>:</w:t>
+            </w:r>
+          </w:p>
+        </w:tc>
+        <w:tc>
+          <w:tcPr>
+            <w:tcW w:w="5571" w:type="dxa"/>
+            <w:tcBorders>
+              <w:top w:val="single" w:sz="4" w:space="0" w:color="auto"/>
+              <w:left w:val="single" w:sz="4" w:space="0" w:color="auto"/>
+              <w:bottom w:val="single" w:sz="4" w:space="0" w:color="auto"/>
+              <w:right w:val="single" w:sz="4" w:space="0" w:color="auto"/>
+            </w:tcBorders>
+          </w:tcPr>
+          <w:p>
+            <w:pPr>
+              <w:jc w:val="both"/>
+            </w:pPr>
+            <w:proofErr w:type="spellStart"/>
+            <w:r>
+              <w:t>BrainStorm</w:t>
+            </w:r>
+            <w:proofErr w:type="spellEnd"/>
+            <w:r>
+              <w:t xml:space="preserve"> – Tim 34</w:t>
+            </w:r>
+          </w:p>
+        </w:tc>
+      </w:tr>
+      <w:tr>
+        <w:trPr>
+          <w:trHeight w:val="255"/>
+        </w:trPr>
+        <w:tc>
+          <w:tcPr>
+            <w:tcW w:w="3094" w:type="dxa"/>
+            <w:tcBorders>
+              <w:top w:val="single" w:sz="4" w:space="0" w:color="auto"/>
+              <w:left w:val="single" w:sz="4" w:space="0" w:color="auto"/>
+              <w:bottom w:val="single" w:sz="4" w:space="0" w:color="auto"/>
+              <w:right w:val="single" w:sz="4" w:space="0" w:color="auto"/>
+            </w:tcBorders>
+            <w:shd w:val="clear" w:color="auto" w:fill="FABF8F" w:themeFill="accent6" w:themeFillTint="99"/>
+            <w:noWrap/>
+            <w:vAlign w:val="center"/>
+          </w:tcPr>
+          <w:p>
+            <w:pPr>
+              <w:spacing w:before="40" w:after="40"/>
+              <w:rPr>
+                <w:b/>
+              </w:rPr>
+            </w:pPr>
+            <w:r>
+              <w:rPr>
+                <w:b/>
+              </w:rPr>
+              <w:t>Adresa</w:t>
+            </w:r>
+            <w:r>
+              <w:rPr>
+                <w:b/>
+              </w:rPr>
+              <w:t>:</w:t>
+            </w:r>
+          </w:p>
+        </w:tc>
+        <w:tc>
+          <w:tcPr>
+            <w:tcW w:w="5571" w:type="dxa"/>
+            <w:tcBorders>
+              <w:top w:val="single" w:sz="4" w:space="0" w:color="auto"/>
+              <w:left w:val="single" w:sz="4" w:space="0" w:color="auto"/>
+              <w:bottom w:val="single" w:sz="4" w:space="0" w:color="auto"/>
+              <w:right w:val="single" w:sz="4" w:space="0" w:color="auto"/>
+            </w:tcBorders>
+          </w:tcPr>
+          <w:p>
+            <w:pPr>
+              <w:jc w:val="both"/>
+            </w:pPr>
+            <w:r>
+              <w:t>Pavlinska 2 ,42000 Varaždin</w:t>
+            </w:r>
+          </w:p>
+        </w:tc>
+      </w:tr>
+      <w:tr>
+        <w:trPr>
+          <w:trHeight w:val="255"/>
+        </w:trPr>
+        <w:tc>
+          <w:tcPr>
+            <w:tcW w:w="3094" w:type="dxa"/>
+            <w:tcBorders>
+              <w:top w:val="single" w:sz="4" w:space="0" w:color="auto"/>
+              <w:left w:val="single" w:sz="4" w:space="0" w:color="auto"/>
+              <w:bottom w:val="single" w:sz="4" w:space="0" w:color="auto"/>
+              <w:right w:val="single" w:sz="4" w:space="0" w:color="auto"/>
+            </w:tcBorders>
+            <w:shd w:val="clear" w:color="auto" w:fill="FABF8F" w:themeFill="accent6" w:themeFillTint="99"/>
+            <w:noWrap/>
+            <w:vAlign w:val="center"/>
+          </w:tcPr>
+          <w:p>
+            <w:pPr>
+              <w:spacing w:before="40" w:after="40"/>
+              <w:rPr>
+                <w:b/>
+              </w:rPr>
+            </w:pPr>
+            <w:r>
+              <w:rPr>
+                <w:b/>
+              </w:rPr>
+              <w:t>OIB</w:t>
+            </w:r>
+            <w:r>
+              <w:rPr>
+                <w:b/>
+              </w:rPr>
+              <w:t>:</w:t>
+            </w:r>
+          </w:p>
+        </w:tc>
+        <w:tc>
+          <w:tcPr>
+            <w:tcW w:w="5571" w:type="dxa"/>
+            <w:tcBorders>
+              <w:top w:val="single" w:sz="4" w:space="0" w:color="auto"/>
+              <w:left w:val="single" w:sz="4" w:space="0" w:color="auto"/>
+              <w:bottom w:val="single" w:sz="4" w:space="0" w:color="auto"/>
+              <w:right w:val="single" w:sz="4" w:space="0" w:color="auto"/>
+            </w:tcBorders>
+          </w:tcPr>
+          <w:p>
+            <w:pPr>
+              <w:spacing w:before="40" w:after="40"/>
+            </w:pPr>
+            <w:r>
+              <w:t xml:space="preserve"> 98535565414</w:t>
+            </w:r>
+          </w:p>
+        </w:tc>
+      </w:tr>
+      <w:tr>
+        <w:trPr>
+          <w:trHeight w:val="255"/>
+        </w:trPr>
+        <w:tc>
+          <w:tcPr>
+            <w:tcW w:w="3094" w:type="dxa"/>
+            <w:tcBorders>
+              <w:top w:val="single" w:sz="4" w:space="0" w:color="auto"/>
+              <w:left w:val="single" w:sz="4" w:space="0" w:color="auto"/>
+              <w:bottom w:val="single" w:sz="4" w:space="0" w:color="auto"/>
+              <w:right w:val="single" w:sz="4" w:space="0" w:color="auto"/>
+            </w:tcBorders>
+            <w:shd w:val="clear" w:color="auto" w:fill="FABF8F" w:themeFill="accent6" w:themeFillTint="99"/>
+            <w:noWrap/>
+            <w:vAlign w:val="center"/>
+          </w:tcPr>
+          <w:p>
+            <w:pPr>
+              <w:spacing w:before="40" w:after="40"/>
+              <w:rPr>
+                <w:b/>
+              </w:rPr>
+            </w:pPr>
+            <w:r>
+              <w:rPr>
+                <w:b/>
+              </w:rPr>
+              <w:t>Datum ponude</w:t>
+            </w:r>
+            <w:r>
+              <w:rPr>
+                <w:b/>
+              </w:rPr>
+              <w:t>:</w:t>
+            </w:r>
+          </w:p>
+        </w:tc>
+        <w:tc>
+          <w:tcPr>
+            <w:tcW w:w="5571" w:type="dxa"/>
+            <w:tcBorders>
+              <w:top w:val="single" w:sz="4" w:space="0" w:color="auto"/>
+              <w:left w:val="single" w:sz="4" w:space="0" w:color="auto"/>
+              <w:bottom w:val="single" w:sz="4" w:space="0" w:color="auto"/>
+              <w:right w:val="single" w:sz="4" w:space="0" w:color="auto"/>
+            </w:tcBorders>
+          </w:tcPr>
+          <w:p>
+            <w:pPr>
+              <w:spacing w:before="40" w:after="40"/>
+              <w:rPr>
+                <w:color w:val="000000" w:themeColor="text1"/>
+              </w:rPr>
+            </w:pPr>
+            <w:r>
+              <w:rPr>
+                <w:color w:val="000000" w:themeColor="text1"/>
+              </w:rPr>
+              <w:t>25.02.2014.</w:t>
+            </w:r>
+          </w:p>
+        </w:tc>
+      </w:tr>
+    </w:tbl>
+    <w:p>
+      <w:pPr>
+        <w:spacing w:line="360" w:lineRule="auto"/>
+        <w:jc w:val="both"/>
+      </w:pPr>
+      <w:r>
+        <w:tab/>
+      </w:r>
+      <w:r>
+        <w:tab/>
+      </w:r>
+      <w:r>
+        <w:tab/>
+      </w:r>
+      <w:r>
+        <w:tab/>
+      </w:r>
+    </w:p>
+    <w:p>
+      <w:pPr>
+        <w:spacing w:line="360" w:lineRule="auto"/>
+        <w:jc w:val="both"/>
+      </w:pPr>
+      <w:r>
+        <w:t xml:space="preserve">Tablica 2: Troškovi izrade iz MS </w:t>
+      </w:r>
+      <w:proofErr w:type="spellStart"/>
+      <w:r>
+        <w:t>projecta</w:t>
+      </w:r>
+      <w:proofErr w:type="spellEnd"/>
+      <w:r>
+        <w:t xml:space="preserve"> </w:t>
+      </w:r>
+    </w:p>
+    <w:tbl>
+      <w:tblPr>
+        <w:tblW w:w="0" w:type="auto"/>
+        <w:jc w:val="center"/>
+        <w:tblBorders>
+          <w:top w:val="single" w:sz="4" w:space="0" w:color="auto"/>
+          <w:left w:val="single" w:sz="4" w:space="0" w:color="auto"/>
+          <w:bottom w:val="single" w:sz="4" w:space="0" w:color="auto"/>
+          <w:right w:val="single" w:sz="4" w:space="0" w:color="auto"/>
+          <w:insideH w:val="single" w:sz="4" w:space="0" w:color="auto"/>
+          <w:insideV w:val="single" w:sz="4" w:space="0" w:color="auto"/>
+        </w:tblBorders>
+        <w:tblLook w:val="0000" w:firstRow="0" w:lastRow="0" w:firstColumn="0" w:lastColumn="0" w:noHBand="0" w:noVBand="0"/>
+      </w:tblPr>
+      <w:tblGrid>
+        <w:gridCol w:w="2835"/>
+        <w:gridCol w:w="2398"/>
+      </w:tblGrid>
+      <w:tr>
+        <w:tblPrEx>
+          <w:tblCellMar>
+            <w:top w:w="0" w:type="dxa"/>
+            <w:bottom w:w="0" w:type="dxa"/>
+          </w:tblCellMar>
+        </w:tblPrEx>
+        <w:trPr>
+          <w:tblHeader/>
+          <w:jc w:val="center"/>
+        </w:trPr>
+        <w:tc>
+          <w:tcPr>
+            <w:tcW w:w="2835" w:type="dxa"/>
+            <w:shd w:val="clear" w:color="auto" w:fill="auto"/>
+          </w:tcPr>
+          <w:p>
+            <w:pPr>
+              <w:pStyle w:val="tablica"/>
+              <w:ind w:left="0"/>
+              <w:jc w:val="center"/>
+              <w:rPr>
+                <w:rFonts w:ascii="Times New Roman" w:hAnsi="Times New Roman"/>
+                <w:b/>
+                <w:bCs/>
+                <w:szCs w:val="22"/>
+              </w:rPr>
+            </w:pPr>
+            <w:r>
+              <w:rPr>
+                <w:rFonts w:ascii="Times New Roman" w:hAnsi="Times New Roman"/>
+                <w:b/>
+                <w:bCs/>
+                <w:szCs w:val="22"/>
+              </w:rPr>
+              <w:t xml:space="preserve">Troškovi izrade </w:t>
+            </w:r>
+          </w:p>
+        </w:tc>
+        <w:tc>
+          <w:tcPr>
+            <w:tcW w:w="2398" w:type="dxa"/>
+            <w:shd w:val="clear" w:color="auto" w:fill="auto"/>
+          </w:tcPr>
+          <w:p>
+            <w:pPr>
+              <w:pStyle w:val="tablica"/>
+              <w:ind w:left="0"/>
+              <w:jc w:val="center"/>
+              <w:rPr>
+                <w:rFonts w:ascii="Times New Roman" w:hAnsi="Times New Roman"/>
+                <w:b/>
+                <w:bCs/>
+                <w:szCs w:val="22"/>
+              </w:rPr>
+            </w:pPr>
+            <w:r>
+              <w:rPr>
+                <w:rFonts w:ascii="Times New Roman" w:hAnsi="Times New Roman"/>
+                <w:b/>
+                <w:bCs/>
+                <w:szCs w:val="22"/>
+              </w:rPr>
+              <w:t>Ukupno</w:t>
+            </w:r>
+            <w:r>
+              <w:rPr>
+                <w:rFonts w:ascii="Times New Roman" w:hAnsi="Times New Roman"/>
+                <w:b/>
+                <w:bCs/>
+                <w:szCs w:val="22"/>
+              </w:rPr>
+              <w:t xml:space="preserve"> (kn)</w:t>
+            </w:r>
+          </w:p>
+        </w:tc>
+      </w:tr>
+      <w:tr>
+        <w:tblPrEx>
+          <w:tblCellMar>
+            <w:top w:w="0" w:type="dxa"/>
+            <w:bottom w:w="0" w:type="dxa"/>
+          </w:tblCellMar>
+        </w:tblPrEx>
+        <w:trPr>
+          <w:jc w:val="center"/>
+        </w:trPr>
+        <w:tc>
+          <w:tcPr>
+            <w:tcW w:w="2835" w:type="dxa"/>
+            <w:vAlign w:val="center"/>
+          </w:tcPr>
+          <w:p>
+            <w:pPr>
+              <w:jc w:val="center"/>
+              <w:rPr>
+                <w:sz w:val="22"/>
+                <w:szCs w:val="22"/>
+              </w:rPr>
+            </w:pPr>
+            <w:r>
+              <w:rPr>
+                <w:sz w:val="22"/>
+                <w:szCs w:val="22"/>
+              </w:rPr>
+              <w:t>Prema MS Projectu</w:t>
+            </w:r>
+          </w:p>
+        </w:tc>
+        <w:tc>
+          <w:tcPr>
+            <w:tcW w:w="2398" w:type="dxa"/>
+            <w:vAlign w:val="center"/>
+          </w:tcPr>
+          <w:p>
+            <w:pPr>
+              <w:pStyle w:val="tablica"/>
+              <w:ind w:left="0"/>
+              <w:jc w:val="center"/>
+              <w:rPr>
+                <w:rFonts w:ascii="Times New Roman" w:hAnsi="Times New Roman"/>
+                <w:szCs w:val="22"/>
+              </w:rPr>
+            </w:pPr>
+            <w:r>
+              <w:rPr>
+                <w:rFonts w:ascii="Times New Roman" w:hAnsi="Times New Roman"/>
+                <w:szCs w:val="22"/>
+              </w:rPr>
+              <w:t>42.115,00</w:t>
+            </w:r>
+          </w:p>
+        </w:tc>
+      </w:tr>
+    </w:tbl>
+    <w:p>
+      <w:pPr>
+        <w:spacing w:line="360" w:lineRule="auto"/>
+        <w:jc w:val="both"/>
+      </w:pPr>
+    </w:p>
+    <w:p>
+      <w:pPr>
+        <w:jc w:val="both"/>
+      </w:pPr>
+      <w:r>
+        <w:t>Tablica 3: Licenca</w:t>
+      </w:r>
+    </w:p>
+    <w:tbl>
+      <w:tblPr>
+        <w:tblW w:w="0" w:type="auto"/>
+        <w:tblBorders>
+          <w:top w:val="single" w:sz="4" w:space="0" w:color="auto"/>
+          <w:left w:val="single" w:sz="4" w:space="0" w:color="auto"/>
+          <w:bottom w:val="single" w:sz="4" w:space="0" w:color="auto"/>
+          <w:right w:val="single" w:sz="4" w:space="0" w:color="auto"/>
+          <w:insideH w:val="single" w:sz="4" w:space="0" w:color="auto"/>
+          <w:insideV w:val="single" w:sz="4" w:space="0" w:color="auto"/>
+        </w:tblBorders>
+        <w:tblLook w:val="0000" w:firstRow="0" w:lastRow="0" w:firstColumn="0" w:lastColumn="0" w:noHBand="0" w:noVBand="0"/>
+      </w:tblPr>
+      <w:tblGrid>
+        <w:gridCol w:w="2632"/>
+        <w:gridCol w:w="1033"/>
+        <w:gridCol w:w="2822"/>
+        <w:gridCol w:w="2398"/>
+      </w:tblGrid>
+      <w:tr>
+        <w:tblPrEx>
+          <w:tblCellMar>
+            <w:top w:w="0" w:type="dxa"/>
+            <w:bottom w:w="0" w:type="dxa"/>
+          </w:tblCellMar>
+        </w:tblPrEx>
+        <w:trPr>
+          <w:tblHeader/>
+        </w:trPr>
+        <w:tc>
+          <w:tcPr>
+            <w:tcW w:w="2632" w:type="dxa"/>
+            <w:shd w:val="clear" w:color="auto" w:fill="FABF8F" w:themeFill="accent6" w:themeFillTint="99"/>
+          </w:tcPr>
+          <w:p>
+            <w:pPr>
+              <w:pStyle w:val="tablica"/>
+              <w:ind w:left="0"/>
+              <w:jc w:val="center"/>
+              <w:rPr>
+                <w:rFonts w:ascii="Times New Roman" w:hAnsi="Times New Roman"/>
+                <w:b/>
+                <w:bCs/>
+                <w:sz w:val="24"/>
+                <w:szCs w:val="24"/>
+              </w:rPr>
+            </w:pPr>
+            <w:r>
+              <w:rPr>
+                <w:rFonts w:ascii="Times New Roman" w:hAnsi="Times New Roman"/>
+                <w:b/>
+                <w:bCs/>
+                <w:sz w:val="24"/>
+                <w:szCs w:val="24"/>
+              </w:rPr>
+              <w:t>Licenca</w:t>
+            </w:r>
+          </w:p>
+        </w:tc>
+        <w:tc>
+          <w:tcPr>
+            <w:tcW w:w="1033" w:type="dxa"/>
+            <w:shd w:val="clear" w:color="auto" w:fill="FABF8F" w:themeFill="accent6" w:themeFillTint="99"/>
+          </w:tcPr>
+          <w:p>
+            <w:pPr>
+              <w:pStyle w:val="tablica"/>
+              <w:ind w:left="0"/>
+              <w:jc w:val="center"/>
+              <w:rPr>
+                <w:rFonts w:ascii="Times New Roman" w:hAnsi="Times New Roman"/>
+                <w:b/>
+                <w:bCs/>
+                <w:szCs w:val="22"/>
+              </w:rPr>
+            </w:pPr>
+            <w:r>
+              <w:rPr>
+                <w:rFonts w:ascii="Times New Roman" w:hAnsi="Times New Roman"/>
+                <w:b/>
+                <w:bCs/>
+                <w:szCs w:val="22"/>
+              </w:rPr>
+              <w:t>Količina</w:t>
+            </w:r>
+          </w:p>
+        </w:tc>
+        <w:tc>
+          <w:tcPr>
+            <w:tcW w:w="2822" w:type="dxa"/>
+            <w:shd w:val="clear" w:color="auto" w:fill="FABF8F" w:themeFill="accent6" w:themeFillTint="99"/>
+          </w:tcPr>
+          <w:p>
+            <w:pPr>
+              <w:pStyle w:val="tablica"/>
+              <w:ind w:left="0"/>
+              <w:jc w:val="center"/>
+              <w:rPr>
+                <w:rFonts w:ascii="Times New Roman" w:hAnsi="Times New Roman"/>
+                <w:b/>
+                <w:bCs/>
+                <w:szCs w:val="22"/>
+              </w:rPr>
+            </w:pPr>
+            <w:r>
+              <w:rPr>
+                <w:rFonts w:ascii="Times New Roman" w:hAnsi="Times New Roman"/>
+                <w:b/>
+                <w:bCs/>
+                <w:szCs w:val="22"/>
+              </w:rPr>
+              <w:t>Cijena</w:t>
+            </w:r>
+          </w:p>
+        </w:tc>
+        <w:tc>
+          <w:tcPr>
+            <w:tcW w:w="2398" w:type="dxa"/>
+            <w:shd w:val="clear" w:color="auto" w:fill="FABF8F" w:themeFill="accent6" w:themeFillTint="99"/>
+          </w:tcPr>
+          <w:p>
+            <w:pPr>
+              <w:pStyle w:val="tablica"/>
+              <w:ind w:left="0"/>
+              <w:jc w:val="center"/>
+              <w:rPr>
+                <w:rFonts w:ascii="Times New Roman" w:hAnsi="Times New Roman"/>
+                <w:b/>
+                <w:bCs/>
+                <w:szCs w:val="22"/>
+              </w:rPr>
+            </w:pPr>
+            <w:r>
+              <w:rPr>
+                <w:rFonts w:ascii="Times New Roman" w:hAnsi="Times New Roman"/>
+                <w:b/>
+                <w:bCs/>
+                <w:szCs w:val="22"/>
+              </w:rPr>
+              <w:t>Ukupno</w:t>
+            </w:r>
+            <w:r>
+              <w:rPr>
+                <w:rFonts w:ascii="Times New Roman" w:hAnsi="Times New Roman"/>
+                <w:b/>
+                <w:bCs/>
+                <w:szCs w:val="22"/>
+              </w:rPr>
+              <w:t xml:space="preserve"> (kn)</w:t>
+            </w:r>
+          </w:p>
+        </w:tc>
+      </w:tr>
+      <w:tr>
+        <w:tblPrEx>
+          <w:tblCellMar>
+            <w:top w:w="0" w:type="dxa"/>
+            <w:bottom w:w="0" w:type="dxa"/>
+          </w:tblCellMar>
+        </w:tblPrEx>
+        <w:tc>
+          <w:tcPr>
+            <w:tcW w:w="2632" w:type="dxa"/>
+            <w:vAlign w:val="center"/>
+          </w:tcPr>
+          <w:p>
+            <w:pPr>
+              <w:rPr>
+                <w:sz w:val="22"/>
+                <w:szCs w:val="22"/>
+              </w:rPr>
+            </w:pPr>
+            <w:proofErr w:type="spellStart"/>
+            <w:r>
+              <w:rPr>
+                <w:sz w:val="22"/>
+                <w:szCs w:val="22"/>
+              </w:rPr>
+              <w:t>eNarudžba</w:t>
+            </w:r>
+            <w:proofErr w:type="spellEnd"/>
+            <w:r>
+              <w:rPr>
+                <w:sz w:val="22"/>
+                <w:szCs w:val="22"/>
+              </w:rPr>
+              <w:t xml:space="preserve"> –vlasnička </w:t>
+            </w:r>
+          </w:p>
+        </w:tc>
+        <w:tc>
+          <w:tcPr>
+            <w:tcW w:w="1033" w:type="dxa"/>
+            <w:vAlign w:val="center"/>
+          </w:tcPr>
+          <w:p>
+            <w:pPr>
+              <w:jc w:val="center"/>
+              <w:rPr>
+                <w:sz w:val="22"/>
+                <w:szCs w:val="22"/>
+              </w:rPr>
+            </w:pPr>
+            <w:r>
+              <w:rPr>
+                <w:sz w:val="22"/>
+                <w:szCs w:val="22"/>
+              </w:rPr>
+              <w:t>1</w:t>
+            </w:r>
+          </w:p>
+        </w:tc>
+        <w:tc>
+          <w:tcPr>
+            <w:tcW w:w="2822" w:type="dxa"/>
+          </w:tcPr>
+          <w:p>
+            <w:pPr>
+              <w:pStyle w:val="tablica"/>
+              <w:ind w:left="0"/>
+              <w:jc w:val="center"/>
+              <w:rPr>
+                <w:rFonts w:ascii="Times New Roman" w:hAnsi="Times New Roman"/>
+                <w:szCs w:val="22"/>
+              </w:rPr>
+            </w:pPr>
+            <w:r>
+              <w:rPr>
+                <w:rFonts w:ascii="Times New Roman" w:hAnsi="Times New Roman"/>
+                <w:szCs w:val="22"/>
+              </w:rPr>
+              <w:t>5</w:t>
+            </w:r>
+            <w:r>
+              <w:rPr>
+                <w:rFonts w:ascii="Times New Roman" w:hAnsi="Times New Roman"/>
+                <w:szCs w:val="22"/>
+              </w:rPr>
+              <w:t>.</w:t>
+            </w:r>
+            <w:r>
+              <w:rPr>
+                <w:rFonts w:ascii="Times New Roman" w:hAnsi="Times New Roman"/>
+                <w:szCs w:val="22"/>
+              </w:rPr>
+              <w:t>000 kn</w:t>
+            </w:r>
+          </w:p>
+        </w:tc>
+        <w:tc>
+          <w:tcPr>
+            <w:tcW w:w="2398" w:type="dxa"/>
+            <w:vAlign w:val="center"/>
+          </w:tcPr>
+          <w:p>
+            <w:pPr>
+              <w:pStyle w:val="tablica"/>
+              <w:ind w:left="0"/>
+              <w:jc w:val="center"/>
+              <w:rPr>
+                <w:rFonts w:ascii="Times New Roman" w:hAnsi="Times New Roman"/>
+                <w:szCs w:val="22"/>
+              </w:rPr>
+            </w:pPr>
+            <w:r>
+              <w:rPr>
+                <w:rFonts w:ascii="Times New Roman" w:hAnsi="Times New Roman"/>
+                <w:szCs w:val="22"/>
+              </w:rPr>
+              <w:t>5</w:t>
+            </w:r>
+            <w:r>
+              <w:rPr>
+                <w:rFonts w:ascii="Times New Roman" w:hAnsi="Times New Roman"/>
+                <w:szCs w:val="22"/>
+              </w:rPr>
+              <w:t>.</w:t>
+            </w:r>
+            <w:r>
+              <w:rPr>
+                <w:rFonts w:ascii="Times New Roman" w:hAnsi="Times New Roman"/>
+                <w:szCs w:val="22"/>
+              </w:rPr>
+              <w:t>000 kn</w:t>
+            </w:r>
+          </w:p>
+        </w:tc>
+      </w:tr>
+      <w:tr>
+        <w:tblPrEx>
+          <w:tblCellMar>
+            <w:top w:w="0" w:type="dxa"/>
+            <w:bottom w:w="0" w:type="dxa"/>
+          </w:tblCellMar>
+        </w:tblPrEx>
+        <w:tc>
+          <w:tcPr>
+            <w:tcW w:w="6487" w:type="dxa"/>
+            <w:gridSpan w:val="3"/>
+          </w:tcPr>
+          <w:p>
+            <w:pPr>
+              <w:pStyle w:val="tablica"/>
+              <w:spacing w:before="0" w:after="0"/>
+              <w:ind w:left="0"/>
+              <w:jc w:val="right"/>
+              <w:rPr>
+                <w:rFonts w:ascii="Times New Roman" w:hAnsi="Times New Roman"/>
+                <w:b/>
+                <w:bCs/>
+                <w:szCs w:val="22"/>
+              </w:rPr>
+            </w:pPr>
+            <w:r>
+              <w:rPr>
+                <w:rFonts w:ascii="Times New Roman" w:hAnsi="Times New Roman"/>
+                <w:b/>
+                <w:bCs/>
+                <w:szCs w:val="22"/>
+              </w:rPr>
+              <w:t>UKUPNO:</w:t>
+            </w:r>
+          </w:p>
+        </w:tc>
+        <w:tc>
+          <w:tcPr>
+            <w:tcW w:w="2398" w:type="dxa"/>
+          </w:tcPr>
+          <w:p>
+            <w:pPr>
+              <w:pStyle w:val="tablica"/>
+              <w:spacing w:before="0" w:after="0"/>
+              <w:ind w:left="0"/>
+              <w:jc w:val="center"/>
+              <w:rPr>
+                <w:rFonts w:ascii="Times New Roman" w:hAnsi="Times New Roman"/>
+                <w:b/>
+                <w:bCs/>
+                <w:szCs w:val="22"/>
+              </w:rPr>
+            </w:pPr>
+            <w:commentRangeStart w:id="6"/>
+            <w:r>
+              <w:rPr>
+                <w:rFonts w:ascii="Times New Roman" w:hAnsi="Times New Roman"/>
+                <w:b/>
+                <w:bCs/>
+                <w:szCs w:val="22"/>
+              </w:rPr>
+              <w:t>5</w:t>
+            </w:r>
+            <w:r>
+              <w:rPr>
+                <w:rFonts w:ascii="Times New Roman" w:hAnsi="Times New Roman"/>
+                <w:b/>
+                <w:bCs/>
+                <w:szCs w:val="22"/>
+              </w:rPr>
+              <w:t>.</w:t>
+            </w:r>
+            <w:r>
+              <w:rPr>
+                <w:rFonts w:ascii="Times New Roman" w:hAnsi="Times New Roman"/>
+                <w:b/>
+                <w:bCs/>
+                <w:szCs w:val="22"/>
+              </w:rPr>
+              <w:t>000 kn</w:t>
+            </w:r>
+            <w:commentRangeEnd w:id="6"/>
+            <w:r>
+              <w:rPr>
+                <w:rStyle w:val="CommentReference"/>
+                <w:rFonts w:ascii="Times New Roman" w:eastAsia="SimSun" w:hAnsi="Times New Roman"/>
+                <w:kern w:val="1"/>
+                <w:lang w:eastAsia="hi-IN" w:bidi="hi-IN"/>
+              </w:rPr>
+              <w:commentReference w:id="6"/>
+            </w:r>
+          </w:p>
+        </w:tc>
+      </w:tr>
+    </w:tbl>
+    <w:p>
+      <w:pPr>
+        <w:jc w:val="both"/>
+      </w:pPr>
+    </w:p>
+    <w:p>
+      <w:pPr>
+        <w:jc w:val="both"/>
+      </w:pPr>
+    </w:p>
+    <w:p>
+      <w:pPr>
+        <w:jc w:val="both"/>
+      </w:pPr>
+    </w:p>
+    <w:p>
+      <w:pPr>
+        <w:spacing w:line="360" w:lineRule="auto"/>
+      </w:pPr>
+      <w:r>
+        <w:t>Tablica 4: Godišnje održavanje</w:t>
+      </w:r>
+    </w:p>
+    <w:tbl>
+      <w:tblPr>
+        <w:tblW w:w="0" w:type="auto"/>
+        <w:tblBorders>
+          <w:top w:val="single" w:sz="4" w:space="0" w:color="auto"/>
+          <w:left w:val="single" w:sz="4" w:space="0" w:color="auto"/>
+          <w:bottom w:val="single" w:sz="4" w:space="0" w:color="auto"/>
+          <w:right w:val="single" w:sz="4" w:space="0" w:color="auto"/>
+          <w:insideH w:val="single" w:sz="4" w:space="0" w:color="auto"/>
+          <w:insideV w:val="single" w:sz="4" w:space="0" w:color="auto"/>
+        </w:tblBorders>
+        <w:tblLook w:val="0000" w:firstRow="0" w:lastRow="0" w:firstColumn="0" w:lastColumn="0" w:noHBand="0" w:noVBand="0"/>
+      </w:tblPr>
+      <w:tblGrid>
+        <w:gridCol w:w="4514"/>
+        <w:gridCol w:w="1124"/>
+        <w:gridCol w:w="1633"/>
+        <w:gridCol w:w="1614"/>
+      </w:tblGrid>
+      <w:tr>
+        <w:tblPrEx>
+          <w:tblCellMar>
+            <w:top w:w="0" w:type="dxa"/>
+            <w:bottom w:w="0" w:type="dxa"/>
+          </w:tblCellMar>
+        </w:tblPrEx>
+        <w:trPr>
+          <w:tblHeader/>
+        </w:trPr>
+        <w:tc>
+          <w:tcPr>
+            <w:tcW w:w="4514" w:type="dxa"/>
+            <w:shd w:val="clear" w:color="auto" w:fill="FABF8F" w:themeFill="accent6" w:themeFillTint="99"/>
+          </w:tcPr>
+          <w:p>
+            <w:pPr>
+              <w:pStyle w:val="tablica"/>
+              <w:ind w:left="0"/>
+              <w:jc w:val="center"/>
+              <w:rPr>
+                <w:rFonts w:ascii="Times New Roman" w:hAnsi="Times New Roman"/>
+                <w:b/>
+                <w:bCs/>
+                <w:sz w:val="24"/>
+                <w:szCs w:val="24"/>
+              </w:rPr>
+            </w:pPr>
+            <w:r>
+              <w:rPr>
+                <w:rFonts w:ascii="Times New Roman" w:hAnsi="Times New Roman"/>
+                <w:b/>
+                <w:bCs/>
+                <w:sz w:val="24"/>
+                <w:szCs w:val="24"/>
+              </w:rPr>
+              <w:t>Godišnje održavanje licence</w:t>
+            </w:r>
+          </w:p>
+        </w:tc>
+        <w:tc>
+          <w:tcPr>
+            <w:tcW w:w="1124" w:type="dxa"/>
+            <w:shd w:val="clear" w:color="auto" w:fill="FABF8F" w:themeFill="accent6" w:themeFillTint="99"/>
+          </w:tcPr>
+          <w:p>
+            <w:pPr>
+              <w:pStyle w:val="tablica"/>
+              <w:ind w:left="0"/>
+              <w:jc w:val="center"/>
+              <w:rPr>
+                <w:rFonts w:ascii="Times New Roman" w:hAnsi="Times New Roman"/>
+                <w:b/>
+                <w:bCs/>
+                <w:sz w:val="24"/>
+                <w:szCs w:val="24"/>
+              </w:rPr>
+            </w:pPr>
+            <w:r>
+              <w:rPr>
+                <w:rFonts w:ascii="Times New Roman" w:hAnsi="Times New Roman"/>
+                <w:b/>
+                <w:bCs/>
+                <w:sz w:val="24"/>
+                <w:szCs w:val="24"/>
+              </w:rPr>
+              <w:t>Količina</w:t>
+            </w:r>
+          </w:p>
+        </w:tc>
+        <w:tc>
+          <w:tcPr>
+            <w:tcW w:w="1633" w:type="dxa"/>
+            <w:shd w:val="clear" w:color="auto" w:fill="FABF8F" w:themeFill="accent6" w:themeFillTint="99"/>
+          </w:tcPr>
+          <w:p>
+            <w:pPr>
+              <w:pStyle w:val="tablica"/>
+              <w:ind w:left="0"/>
+              <w:jc w:val="center"/>
+              <w:rPr>
+                <w:rFonts w:ascii="Times New Roman" w:hAnsi="Times New Roman"/>
+                <w:b/>
+                <w:bCs/>
+                <w:sz w:val="24"/>
+                <w:szCs w:val="24"/>
+              </w:rPr>
+            </w:pPr>
+            <w:r>
+              <w:rPr>
+                <w:rFonts w:ascii="Times New Roman" w:hAnsi="Times New Roman"/>
+                <w:b/>
+                <w:bCs/>
+                <w:sz w:val="24"/>
+                <w:szCs w:val="24"/>
+              </w:rPr>
+              <w:t>Cijena</w:t>
+            </w:r>
+            <w:r>
+              <w:rPr>
+                <w:rFonts w:ascii="Times New Roman" w:hAnsi="Times New Roman"/>
+                <w:b/>
+                <w:bCs/>
+                <w:sz w:val="24"/>
+                <w:szCs w:val="24"/>
+              </w:rPr>
+              <w:t xml:space="preserve"> </w:t>
+            </w:r>
+            <w:r>
+              <w:rPr>
+                <w:rFonts w:ascii="Times New Roman" w:hAnsi="Times New Roman"/>
+                <w:b/>
+                <w:bCs/>
+                <w:szCs w:val="22"/>
+              </w:rPr>
+              <w:t>(kn)</w:t>
+            </w:r>
+          </w:p>
+        </w:tc>
+        <w:tc>
+          <w:tcPr>
+            <w:tcW w:w="1614" w:type="dxa"/>
+            <w:shd w:val="clear" w:color="auto" w:fill="FABF8F" w:themeFill="accent6" w:themeFillTint="99"/>
+          </w:tcPr>
+          <w:p>
+            <w:pPr>
+              <w:pStyle w:val="tablica"/>
+              <w:ind w:left="0"/>
+              <w:jc w:val="center"/>
+              <w:rPr>
+                <w:rFonts w:ascii="Times New Roman" w:hAnsi="Times New Roman"/>
+                <w:b/>
+                <w:bCs/>
+                <w:sz w:val="24"/>
+                <w:szCs w:val="24"/>
+              </w:rPr>
+            </w:pPr>
+            <w:r>
+              <w:rPr>
+                <w:rFonts w:ascii="Times New Roman" w:hAnsi="Times New Roman"/>
+                <w:b/>
+                <w:bCs/>
+                <w:sz w:val="24"/>
+                <w:szCs w:val="24"/>
+              </w:rPr>
+              <w:t>Ukupno</w:t>
+            </w:r>
+            <w:r>
+              <w:rPr>
+                <w:rFonts w:ascii="Times New Roman" w:hAnsi="Times New Roman"/>
+                <w:b/>
+                <w:bCs/>
+                <w:sz w:val="24"/>
+                <w:szCs w:val="24"/>
+              </w:rPr>
+              <w:t xml:space="preserve"> </w:t>
+            </w:r>
+            <w:r>
+              <w:rPr>
+                <w:rFonts w:ascii="Times New Roman" w:hAnsi="Times New Roman"/>
+                <w:b/>
+                <w:bCs/>
+                <w:szCs w:val="22"/>
+              </w:rPr>
+              <w:t>(kn)</w:t>
+            </w:r>
+          </w:p>
+        </w:tc>
+      </w:tr>
+      <w:tr>
+        <w:tblPrEx>
+          <w:tblCellMar>
+            <w:top w:w="0" w:type="dxa"/>
+            <w:bottom w:w="0" w:type="dxa"/>
+          </w:tblCellMar>
+        </w:tblPrEx>
+        <w:tc>
+          <w:tcPr>
+            <w:tcW w:w="4514" w:type="dxa"/>
+            <w:vAlign w:val="center"/>
+          </w:tcPr>
+          <w:p>
+            <w:pPr>
+              <w:pStyle w:val="tablica"/>
+              <w:ind w:left="0"/>
+              <w:jc w:val="left"/>
+              <w:rPr>
+                <w:rFonts w:ascii="Times New Roman" w:hAnsi="Times New Roman"/>
+                <w:sz w:val="24"/>
+                <w:szCs w:val="24"/>
+              </w:rPr>
+            </w:pPr>
+            <w:r>
+              <w:rPr>
+                <w:rFonts w:ascii="Times New Roman" w:hAnsi="Times New Roman"/>
+                <w:sz w:val="24"/>
+                <w:szCs w:val="24"/>
+              </w:rPr>
+              <w:t xml:space="preserve">Održavanje  isporučene licence </w:t>
+            </w:r>
+          </w:p>
+        </w:tc>
+        <w:tc>
+          <w:tcPr>
+            <w:tcW w:w="1124" w:type="dxa"/>
+            <w:vAlign w:val="center"/>
+          </w:tcPr>
+          <w:p>
+            <w:pPr>
+              <w:pStyle w:val="tablica"/>
+              <w:ind w:left="0"/>
+              <w:jc w:val="center"/>
+              <w:rPr>
+                <w:rFonts w:ascii="Times New Roman" w:hAnsi="Times New Roman"/>
+                <w:sz w:val="24"/>
+                <w:szCs w:val="24"/>
+              </w:rPr>
+            </w:pPr>
+            <w:r>
+              <w:rPr>
+                <w:rFonts w:ascii="Times New Roman" w:hAnsi="Times New Roman"/>
+                <w:sz w:val="24"/>
+                <w:szCs w:val="24"/>
+              </w:rPr>
+              <w:t>1</w:t>
+            </w:r>
+          </w:p>
+        </w:tc>
+        <w:tc>
+          <w:tcPr>
+            <w:tcW w:w="1633" w:type="dxa"/>
+            <w:vAlign w:val="center"/>
+          </w:tcPr>
+          <w:p>
+            <w:pPr>
+              <w:pStyle w:val="tablica"/>
+              <w:ind w:left="0"/>
+              <w:jc w:val="center"/>
+              <w:rPr>
+                <w:rFonts w:ascii="Times New Roman" w:hAnsi="Times New Roman"/>
+                <w:sz w:val="24"/>
+                <w:szCs w:val="24"/>
+              </w:rPr>
+            </w:pPr>
+            <w:r>
+              <w:rPr>
+                <w:rFonts w:ascii="Times New Roman" w:hAnsi="Times New Roman"/>
+                <w:sz w:val="24"/>
+                <w:szCs w:val="24"/>
+              </w:rPr>
+              <w:t>12</w:t>
+            </w:r>
+            <w:r>
+              <w:rPr>
+                <w:rFonts w:ascii="Times New Roman" w:hAnsi="Times New Roman"/>
+                <w:sz w:val="24"/>
+                <w:szCs w:val="24"/>
+              </w:rPr>
+              <w:t xml:space="preserve">.000 </w:t>
+            </w:r>
+          </w:p>
+        </w:tc>
+        <w:tc>
+          <w:tcPr>
+            <w:tcW w:w="1614" w:type="dxa"/>
+            <w:vAlign w:val="center"/>
+          </w:tcPr>
+          <w:p>
+            <w:pPr>
+              <w:pStyle w:val="tablica"/>
+              <w:ind w:left="0"/>
+              <w:jc w:val="center"/>
+              <w:rPr>
+                <w:rFonts w:ascii="Times New Roman" w:hAnsi="Times New Roman"/>
+                <w:sz w:val="24"/>
+                <w:szCs w:val="24"/>
+              </w:rPr>
+            </w:pPr>
+            <w:r>
+              <w:rPr>
+                <w:rFonts w:ascii="Times New Roman" w:hAnsi="Times New Roman"/>
+                <w:sz w:val="24"/>
+                <w:szCs w:val="24"/>
+              </w:rPr>
+              <w:t>12</w:t>
+            </w:r>
+            <w:r>
+              <w:rPr>
+                <w:rFonts w:ascii="Times New Roman" w:hAnsi="Times New Roman"/>
+                <w:sz w:val="24"/>
+                <w:szCs w:val="24"/>
+              </w:rPr>
+              <w:t xml:space="preserve">.000 </w:t>
+            </w:r>
+          </w:p>
+        </w:tc>
+      </w:tr>
+      <w:tr>
+        <w:tblPrEx>
+          <w:tblCellMar>
+            <w:top w:w="0" w:type="dxa"/>
+            <w:bottom w:w="0" w:type="dxa"/>
+          </w:tblCellMar>
+        </w:tblPrEx>
+        <w:tc>
+          <w:tcPr>
+            <w:tcW w:w="7271" w:type="dxa"/>
+            <w:gridSpan w:val="3"/>
+          </w:tcPr>
+          <w:p>
+            <w:pPr>
+              <w:pStyle w:val="tablica"/>
+              <w:spacing w:before="0" w:after="0"/>
+              <w:ind w:left="0"/>
+              <w:jc w:val="right"/>
+              <w:rPr>
+                <w:rFonts w:ascii="Times New Roman" w:hAnsi="Times New Roman"/>
+                <w:b/>
+                <w:bCs/>
+                <w:sz w:val="24"/>
+                <w:szCs w:val="24"/>
+              </w:rPr>
+            </w:pPr>
+            <w:r>
+              <w:rPr>
+                <w:rFonts w:ascii="Times New Roman" w:hAnsi="Times New Roman"/>
+                <w:b/>
+                <w:bCs/>
+                <w:sz w:val="24"/>
+                <w:szCs w:val="24"/>
+              </w:rPr>
+              <w:t>UKUPNO:</w:t>
+            </w:r>
+          </w:p>
+        </w:tc>
+        <w:tc>
+          <w:tcPr>
+            <w:tcW w:w="1614" w:type="dxa"/>
+            <w:vAlign w:val="center"/>
+          </w:tcPr>
+          <w:p>
+            <w:pPr>
+              <w:pStyle w:val="tablica"/>
+              <w:spacing w:before="0" w:after="0"/>
+              <w:ind w:left="0"/>
+              <w:jc w:val="center"/>
+              <w:rPr>
+                <w:rFonts w:ascii="Times New Roman" w:hAnsi="Times New Roman"/>
+                <w:b/>
+                <w:bCs/>
+                <w:sz w:val="24"/>
+                <w:szCs w:val="24"/>
+              </w:rPr>
+            </w:pPr>
+            <w:commentRangeStart w:id="7"/>
+            <w:r>
+              <w:rPr>
+                <w:rFonts w:ascii="Times New Roman" w:hAnsi="Times New Roman"/>
+                <w:b/>
+                <w:bCs/>
+                <w:sz w:val="24"/>
+                <w:szCs w:val="24"/>
+              </w:rPr>
+              <w:t>12</w:t>
+            </w:r>
+            <w:r>
+              <w:rPr>
+                <w:rFonts w:ascii="Times New Roman" w:hAnsi="Times New Roman"/>
+                <w:b/>
+                <w:bCs/>
+                <w:sz w:val="24"/>
+                <w:szCs w:val="24"/>
+              </w:rPr>
+              <w:t>.</w:t>
+            </w:r>
+            <w:r>
+              <w:rPr>
+                <w:rFonts w:ascii="Times New Roman" w:hAnsi="Times New Roman"/>
+                <w:b/>
+                <w:bCs/>
+                <w:sz w:val="24"/>
+                <w:szCs w:val="24"/>
+              </w:rPr>
+              <w:t>000 kn</w:t>
+            </w:r>
+            <w:commentRangeEnd w:id="7"/>
+            <w:r>
+              <w:rPr>
+                <w:rStyle w:val="CommentReference"/>
+                <w:rFonts w:ascii="Times New Roman" w:eastAsia="SimSun" w:hAnsi="Times New Roman"/>
+                <w:kern w:val="1"/>
+                <w:sz w:val="24"/>
+                <w:szCs w:val="24"/>
+                <w:lang w:eastAsia="hi-IN" w:bidi="hi-IN"/>
+              </w:rPr>
+              <w:commentReference w:id="7"/>
+            </w:r>
+          </w:p>
+        </w:tc>
+      </w:tr>
+    </w:tbl>
+    <w:p>
+      <w:pPr>
+        <w:spacing w:line="360" w:lineRule="auto"/>
+      </w:pPr>
+    </w:p>
+    <w:p>
+      <w:pPr>
+        <w:spacing w:line="360" w:lineRule="auto"/>
+      </w:pPr>
+    </w:p>
+    <w:p>
+      <w:pPr>
+        <w:spacing w:line="360" w:lineRule="auto"/>
+      </w:pPr>
+    </w:p>
+    <w:p>
+      <w:pPr>
+        <w:spacing w:line="360" w:lineRule="auto"/>
+      </w:pPr>
+      <w:r>
+        <w:t xml:space="preserve">Tablica 5: Obuka za rad s aplikacijom </w:t>
+      </w:r>
+      <w:proofErr w:type="spellStart"/>
+      <w:r>
+        <w:t>eNarudžbom</w:t>
+      </w:r>
+      <w:proofErr w:type="spellEnd"/>
+    </w:p>
+    <w:tbl>
+      <w:tblPr>
+        <w:tblW w:w="0" w:type="auto"/>
+        <w:tblInd w:w="-176" w:type="dxa"/>
+        <w:tblBorders>
+          <w:top w:val="single" w:sz="4" w:space="0" w:color="auto"/>
+          <w:left w:val="single" w:sz="4" w:space="0" w:color="auto"/>
+          <w:bottom w:val="single" w:sz="4" w:space="0" w:color="auto"/>
+          <w:right w:val="single" w:sz="4" w:space="0" w:color="auto"/>
+          <w:insideH w:val="single" w:sz="4" w:space="0" w:color="auto"/>
+          <w:insideV w:val="single" w:sz="4" w:space="0" w:color="auto"/>
+        </w:tblBorders>
+        <w:tblLayout w:type="fixed"/>
+        <w:tblLook w:val="0000" w:firstRow="0" w:lastRow="0" w:firstColumn="0" w:lastColumn="0" w:noHBand="0" w:noVBand="0"/>
+      </w:tblPr>
+      <w:tblGrid>
+        <w:gridCol w:w="3070"/>
+        <w:gridCol w:w="1183"/>
+        <w:gridCol w:w="1560"/>
+        <w:gridCol w:w="1316"/>
+        <w:gridCol w:w="1932"/>
+      </w:tblGrid>
+      <w:tr>
+        <w:tblPrEx>
+          <w:tblCellMar>
+            <w:top w:w="0" w:type="dxa"/>
+            <w:bottom w:w="0" w:type="dxa"/>
+          </w:tblCellMar>
+        </w:tblPrEx>
+        <w:trPr>
+          <w:tblHeader/>
+        </w:trPr>
+        <w:tc>
+          <w:tcPr>
+            <w:tcW w:w="3070" w:type="dxa"/>
+            <w:shd w:val="clear" w:color="auto" w:fill="FABF8F" w:themeFill="accent6" w:themeFillTint="99"/>
+            <w:vAlign w:val="center"/>
+          </w:tcPr>
+          <w:p>
+            <w:pPr>
+              <w:pStyle w:val="tablica"/>
+              <w:spacing w:before="0" w:after="0"/>
+              <w:ind w:left="0"/>
+              <w:jc w:val="center"/>
+              <w:rPr>
+                <w:rFonts w:ascii="Times New Roman" w:hAnsi="Times New Roman"/>
+                <w:b/>
+                <w:bCs/>
+                <w:sz w:val="24"/>
+                <w:szCs w:val="24"/>
+              </w:rPr>
+            </w:pPr>
+            <w:r>
+              <w:rPr>
+                <w:rFonts w:ascii="Times New Roman" w:hAnsi="Times New Roman"/>
+                <w:b/>
+                <w:bCs/>
+                <w:sz w:val="24"/>
+                <w:szCs w:val="24"/>
+              </w:rPr>
+              <w:t>Obuka za rad s ARIS alatom ili jednakovrijednim</w:t>
+            </w:r>
+          </w:p>
+        </w:tc>
+        <w:tc>
+          <w:tcPr>
+            <w:tcW w:w="1183" w:type="dxa"/>
+            <w:shd w:val="clear" w:color="auto" w:fill="FABF8F" w:themeFill="accent6" w:themeFillTint="99"/>
+            <w:vAlign w:val="center"/>
+          </w:tcPr>
+          <w:p>
+            <w:pPr>
+              <w:pStyle w:val="tablica"/>
+              <w:ind w:left="0"/>
+              <w:jc w:val="center"/>
+              <w:rPr>
+                <w:rFonts w:ascii="Times New Roman" w:hAnsi="Times New Roman"/>
+                <w:b/>
+                <w:bCs/>
+                <w:sz w:val="24"/>
+                <w:szCs w:val="24"/>
+              </w:rPr>
+            </w:pPr>
+            <w:r>
+              <w:rPr>
+                <w:rFonts w:ascii="Times New Roman" w:hAnsi="Times New Roman"/>
+                <w:b/>
+                <w:bCs/>
+                <w:sz w:val="24"/>
+                <w:szCs w:val="24"/>
+              </w:rPr>
+              <w:t>Trajanje</w:t>
+            </w:r>
+          </w:p>
+        </w:tc>
+        <w:tc>
+          <w:tcPr>
+            <w:tcW w:w="1560" w:type="dxa"/>
+            <w:shd w:val="clear" w:color="auto" w:fill="FABF8F" w:themeFill="accent6" w:themeFillTint="99"/>
+            <w:vAlign w:val="center"/>
+          </w:tcPr>
+          <w:p>
+            <w:pPr>
+              <w:pStyle w:val="tablica"/>
+              <w:ind w:left="0"/>
+              <w:jc w:val="center"/>
+              <w:rPr>
+                <w:rFonts w:ascii="Times New Roman" w:hAnsi="Times New Roman"/>
+                <w:b/>
+                <w:bCs/>
+                <w:sz w:val="24"/>
+                <w:szCs w:val="24"/>
+              </w:rPr>
+            </w:pPr>
+            <w:r>
+              <w:rPr>
+                <w:rFonts w:ascii="Times New Roman" w:hAnsi="Times New Roman"/>
+                <w:b/>
+                <w:bCs/>
+                <w:sz w:val="24"/>
+                <w:szCs w:val="24"/>
+              </w:rPr>
+              <w:t>Cijena</w:t>
+            </w:r>
+          </w:p>
+          <w:p>
+            <w:pPr>
+              <w:pStyle w:val="tablica"/>
+              <w:ind w:left="0"/>
+              <w:jc w:val="center"/>
+              <w:rPr>
+                <w:rFonts w:ascii="Times New Roman" w:hAnsi="Times New Roman"/>
+                <w:b/>
+                <w:bCs/>
+                <w:sz w:val="24"/>
+                <w:szCs w:val="24"/>
+              </w:rPr>
+            </w:pPr>
+            <w:r>
+              <w:rPr>
+                <w:rFonts w:ascii="Times New Roman" w:hAnsi="Times New Roman"/>
+                <w:b/>
+                <w:bCs/>
+                <w:sz w:val="24"/>
+                <w:szCs w:val="24"/>
+              </w:rPr>
+              <w:t>(1</w:t>
+            </w:r>
+            <w:r>
+              <w:rPr>
+                <w:rFonts w:ascii="Times New Roman" w:hAnsi="Times New Roman"/>
+                <w:b/>
+                <w:bCs/>
+                <w:sz w:val="24"/>
+                <w:szCs w:val="24"/>
+              </w:rPr>
+              <w:t xml:space="preserve"> </w:t>
+            </w:r>
+            <w:r>
+              <w:rPr>
+                <w:rFonts w:ascii="Times New Roman" w:hAnsi="Times New Roman"/>
+                <w:b/>
+                <w:bCs/>
+                <w:sz w:val="24"/>
+                <w:szCs w:val="24"/>
+              </w:rPr>
+              <w:t>polaznik)</w:t>
+            </w:r>
+          </w:p>
+        </w:tc>
+        <w:tc>
+          <w:tcPr>
+            <w:tcW w:w="1316" w:type="dxa"/>
+            <w:shd w:val="clear" w:color="auto" w:fill="FABF8F" w:themeFill="accent6" w:themeFillTint="99"/>
+            <w:vAlign w:val="center"/>
+          </w:tcPr>
+          <w:p>
+            <w:pPr>
+              <w:pStyle w:val="tablica"/>
+              <w:ind w:left="0"/>
+              <w:jc w:val="center"/>
+              <w:rPr>
+                <w:rFonts w:ascii="Times New Roman" w:hAnsi="Times New Roman"/>
+                <w:b/>
+                <w:bCs/>
+                <w:sz w:val="24"/>
+                <w:szCs w:val="24"/>
+              </w:rPr>
+            </w:pPr>
+            <w:r>
+              <w:rPr>
+                <w:rFonts w:ascii="Times New Roman" w:hAnsi="Times New Roman"/>
+                <w:b/>
+                <w:bCs/>
+                <w:sz w:val="24"/>
+                <w:szCs w:val="24"/>
+              </w:rPr>
+              <w:t>Broj polaznika</w:t>
+            </w:r>
+          </w:p>
+        </w:tc>
+        <w:tc>
+          <w:tcPr>
+            <w:tcW w:w="1932" w:type="dxa"/>
+            <w:shd w:val="clear" w:color="auto" w:fill="FABF8F" w:themeFill="accent6" w:themeFillTint="99"/>
+            <w:vAlign w:val="center"/>
+          </w:tcPr>
+          <w:p>
+            <w:pPr>
+              <w:pStyle w:val="tablica"/>
+              <w:ind w:left="0"/>
+              <w:jc w:val="center"/>
+              <w:rPr>
+                <w:rFonts w:ascii="Times New Roman" w:hAnsi="Times New Roman"/>
+                <w:b/>
+                <w:bCs/>
+                <w:sz w:val="24"/>
+                <w:szCs w:val="24"/>
+              </w:rPr>
+            </w:pPr>
+            <w:r>
+              <w:rPr>
+                <w:rFonts w:ascii="Times New Roman" w:hAnsi="Times New Roman"/>
+                <w:b/>
+                <w:bCs/>
+                <w:sz w:val="24"/>
+                <w:szCs w:val="24"/>
+              </w:rPr>
+              <w:t>Ukupno</w:t>
+            </w:r>
+            <w:r>
+              <w:rPr>
+                <w:rFonts w:ascii="Times New Roman" w:hAnsi="Times New Roman"/>
+                <w:b/>
+                <w:bCs/>
+                <w:sz w:val="24"/>
+                <w:szCs w:val="24"/>
+              </w:rPr>
+              <w:t xml:space="preserve"> </w:t>
+            </w:r>
+            <w:r>
+              <w:rPr>
+                <w:rFonts w:ascii="Times New Roman" w:hAnsi="Times New Roman"/>
+                <w:b/>
+                <w:bCs/>
+                <w:szCs w:val="22"/>
+              </w:rPr>
+              <w:t>(kn)</w:t>
+            </w:r>
+          </w:p>
+        </w:tc>
+      </w:tr>
+      <w:tr>
+        <w:tblPrEx>
+          <w:tblCellMar>
+            <w:top w:w="0" w:type="dxa"/>
+            <w:bottom w:w="0" w:type="dxa"/>
+          </w:tblCellMar>
+        </w:tblPrEx>
+        <w:tc>
+          <w:tcPr>
+            <w:tcW w:w="3070" w:type="dxa"/>
+          </w:tcPr>
+          <w:p>
+            <w:pPr>
+              <w:pStyle w:val="tablica"/>
+              <w:ind w:left="0"/>
+              <w:jc w:val="left"/>
+              <w:rPr>
+                <w:rFonts w:ascii="Times New Roman" w:hAnsi="Times New Roman"/>
+                <w:color w:val="000000"/>
+                <w:sz w:val="24"/>
+                <w:szCs w:val="24"/>
+              </w:rPr>
+            </w:pPr>
+            <w:r>
+              <w:rPr>
+                <w:rFonts w:ascii="Times New Roman" w:hAnsi="Times New Roman"/>
+                <w:color w:val="000000"/>
+                <w:sz w:val="24"/>
+                <w:szCs w:val="24"/>
+              </w:rPr>
+              <w:t>Obuka za osnovno korištenje ARIS-a ili jednakovrijednog</w:t>
+            </w:r>
+          </w:p>
+        </w:tc>
+        <w:tc>
+          <w:tcPr>
+            <w:tcW w:w="1183" w:type="dxa"/>
+            <w:vAlign w:val="center"/>
+          </w:tcPr>
+          <w:p>
+            <w:pPr>
+              <w:pStyle w:val="tablica"/>
+              <w:ind w:left="0"/>
+              <w:jc w:val="center"/>
+              <w:rPr>
+                <w:rFonts w:ascii="Times New Roman" w:hAnsi="Times New Roman"/>
+                <w:color w:val="000000"/>
+                <w:sz w:val="24"/>
+                <w:szCs w:val="24"/>
+              </w:rPr>
+            </w:pPr>
+            <w:r>
+              <w:rPr>
+                <w:rFonts w:ascii="Times New Roman" w:hAnsi="Times New Roman"/>
+                <w:color w:val="000000"/>
+                <w:sz w:val="24"/>
+                <w:szCs w:val="24"/>
+              </w:rPr>
+              <w:t>1 dana</w:t>
+            </w:r>
+          </w:p>
+        </w:tc>
+        <w:tc>
+          <w:tcPr>
+            <w:tcW w:w="1560" w:type="dxa"/>
+            <w:vAlign w:val="center"/>
+          </w:tcPr>
+          <w:p>
+            <w:pPr>
+              <w:pStyle w:val="tablica"/>
+              <w:ind w:left="0"/>
+              <w:jc w:val="center"/>
+              <w:rPr>
+                <w:rFonts w:ascii="Times New Roman" w:hAnsi="Times New Roman"/>
+                <w:color w:val="000000"/>
+                <w:sz w:val="24"/>
+                <w:szCs w:val="24"/>
+              </w:rPr>
+            </w:pPr>
+            <w:r>
+              <w:rPr>
+                <w:rFonts w:ascii="Times New Roman" w:hAnsi="Times New Roman"/>
+                <w:color w:val="000000"/>
+                <w:sz w:val="24"/>
+                <w:szCs w:val="24"/>
+              </w:rPr>
+              <w:t>172 kn</w:t>
+            </w:r>
+          </w:p>
+        </w:tc>
+        <w:tc>
+          <w:tcPr>
+            <w:tcW w:w="1316" w:type="dxa"/>
+            <w:vAlign w:val="center"/>
+          </w:tcPr>
+          <w:p>
+            <w:pPr>
+              <w:pStyle w:val="tablica"/>
+              <w:ind w:left="0"/>
+              <w:jc w:val="center"/>
+              <w:rPr>
+                <w:rFonts w:ascii="Times New Roman" w:hAnsi="Times New Roman"/>
+                <w:color w:val="000000"/>
+                <w:sz w:val="24"/>
+                <w:szCs w:val="24"/>
+              </w:rPr>
+            </w:pPr>
+            <w:r>
+              <w:rPr>
+                <w:rFonts w:ascii="Times New Roman" w:hAnsi="Times New Roman"/>
+                <w:color w:val="000000"/>
+                <w:sz w:val="24"/>
+                <w:szCs w:val="24"/>
+              </w:rPr>
+              <w:t>5</w:t>
+            </w:r>
+          </w:p>
+        </w:tc>
+        <w:tc>
+          <w:tcPr>
+            <w:tcW w:w="1932" w:type="dxa"/>
+            <w:vAlign w:val="center"/>
+          </w:tcPr>
+          <w:p>
+            <w:pPr>
+              <w:pStyle w:val="tablica"/>
+              <w:ind w:left="0"/>
+              <w:jc w:val="center"/>
+              <w:rPr>
+                <w:rFonts w:ascii="Times New Roman" w:hAnsi="Times New Roman"/>
+                <w:color w:val="000000"/>
+                <w:sz w:val="24"/>
+                <w:szCs w:val="24"/>
+              </w:rPr>
+            </w:pPr>
+            <w:r>
+              <w:rPr>
+                <w:rFonts w:ascii="Times New Roman" w:hAnsi="Times New Roman"/>
+                <w:color w:val="000000"/>
+                <w:sz w:val="24"/>
+                <w:szCs w:val="24"/>
+              </w:rPr>
+              <w:t xml:space="preserve"> 860 </w:t>
+            </w:r>
+          </w:p>
+        </w:tc>
+      </w:tr>
+      <w:tr>
+        <w:tblPrEx>
+          <w:tblCellMar>
+            <w:top w:w="0" w:type="dxa"/>
+            <w:bottom w:w="0" w:type="dxa"/>
+          </w:tblCellMar>
+        </w:tblPrEx>
+        <w:tc>
+          <w:tcPr>
+            <w:tcW w:w="7129" w:type="dxa"/>
+            <w:gridSpan w:val="4"/>
+          </w:tcPr>
+          <w:p>
+            <w:pPr>
+              <w:pStyle w:val="tablica"/>
+              <w:spacing w:before="0" w:after="0"/>
+              <w:ind w:left="0"/>
+              <w:jc w:val="right"/>
+              <w:rPr>
+                <w:rFonts w:ascii="Times New Roman" w:hAnsi="Times New Roman"/>
+                <w:color w:val="000000"/>
+                <w:sz w:val="24"/>
+                <w:szCs w:val="24"/>
+              </w:rPr>
+            </w:pPr>
+            <w:r>
+              <w:rPr>
+                <w:rFonts w:ascii="Times New Roman" w:hAnsi="Times New Roman"/>
+                <w:b/>
+                <w:color w:val="000000"/>
+                <w:sz w:val="24"/>
+                <w:szCs w:val="24"/>
+              </w:rPr>
+              <w:t>UKUPNO:</w:t>
+            </w:r>
+          </w:p>
+        </w:tc>
+        <w:tc>
+          <w:tcPr>
+            <w:tcW w:w="1932" w:type="dxa"/>
+            <w:vAlign w:val="center"/>
+          </w:tcPr>
+          <w:p>
+            <w:pPr>
+              <w:pStyle w:val="tablica"/>
+              <w:spacing w:before="0" w:after="0"/>
+              <w:ind w:left="0"/>
+              <w:jc w:val="right"/>
+              <w:rPr>
+                <w:rFonts w:ascii="Times New Roman" w:hAnsi="Times New Roman"/>
+                <w:color w:val="000000"/>
+                <w:sz w:val="24"/>
+                <w:szCs w:val="24"/>
+              </w:rPr>
+            </w:pPr>
+            <w:commentRangeStart w:id="8"/>
+            <w:r>
+              <w:rPr>
+                <w:rFonts w:ascii="Times New Roman" w:hAnsi="Times New Roman"/>
+                <w:color w:val="000000"/>
+                <w:sz w:val="24"/>
+                <w:szCs w:val="24"/>
+              </w:rPr>
+              <w:t>860 kn</w:t>
+            </w:r>
+            <w:commentRangeEnd w:id="8"/>
+            <w:r>
+              <w:rPr>
+                <w:rStyle w:val="CommentReference"/>
+                <w:rFonts w:ascii="Times New Roman" w:eastAsia="SimSun" w:hAnsi="Times New Roman"/>
+                <w:kern w:val="1"/>
+                <w:sz w:val="24"/>
+                <w:szCs w:val="24"/>
+                <w:lang w:eastAsia="hi-IN" w:bidi="hi-IN"/>
+              </w:rPr>
+              <w:commentReference w:id="8"/>
+            </w:r>
+          </w:p>
+        </w:tc>
+      </w:tr>
+    </w:tbl>
+    <w:p>
+      <w:pPr>
+        <w:spacing w:line="360" w:lineRule="auto"/>
+      </w:pPr>
+    </w:p>
+    <w:p>
+      <w:pPr>
+        <w:spacing w:line="360" w:lineRule="auto"/>
+      </w:pPr>
+    </w:p>
+    <w:p>
+      <w:pPr>
+        <w:spacing w:line="360" w:lineRule="auto"/>
+      </w:pPr>
+    </w:p>
+    <w:p>
+      <w:pPr>
+        <w:spacing w:line="360" w:lineRule="auto"/>
+      </w:pPr>
+    </w:p>
+    <w:p>
+      <w:pPr>
+        <w:spacing w:line="360" w:lineRule="auto"/>
+      </w:pPr>
+    </w:p>
+    <w:p>
+      <w:pPr>
+        <w:spacing w:line="360" w:lineRule="auto"/>
+      </w:pPr>
+    </w:p>
+    <w:p>
+      <w:pPr>
+        <w:spacing w:line="360" w:lineRule="auto"/>
+      </w:pPr>
+      <w:r>
+        <w:t xml:space="preserve"> </w:t>
+      </w:r>
+    </w:p>
+    <w:p>
+      <w:pPr>
+        <w:spacing w:line="360" w:lineRule="auto"/>
+      </w:pPr>
+    </w:p>
+    <w:p>
+      <w:pPr>
+        <w:spacing w:line="360" w:lineRule="auto"/>
+      </w:pPr>
+      <w:r>
+        <w:t>Tabela 7: Ukupna cijena</w:t>
+      </w:r>
+    </w:p>
+    <w:p>
+      <w:pPr>
+        <w:spacing w:line="360" w:lineRule="auto"/>
+      </w:pPr>
+    </w:p>
+    <w:tbl>
+      <w:tblPr>
+        <w:tblW w:w="8801" w:type="dxa"/>
+        <w:tblBorders>
+          <w:top w:val="single" w:sz="4" w:space="0" w:color="auto"/>
+          <w:left w:val="single" w:sz="4" w:space="0" w:color="auto"/>
+          <w:bottom w:val="single" w:sz="4" w:space="0" w:color="auto"/>
+          <w:right w:val="single" w:sz="4" w:space="0" w:color="auto"/>
+          <w:insideH w:val="single" w:sz="4" w:space="0" w:color="auto"/>
+          <w:insideV w:val="single" w:sz="4" w:space="0" w:color="auto"/>
+        </w:tblBorders>
+        <w:tblLook w:val="01E0" w:firstRow="1" w:lastRow="1" w:firstColumn="1" w:lastColumn="1" w:noHBand="0" w:noVBand="0"/>
+      </w:tblPr>
+      <w:tblGrid>
+        <w:gridCol w:w="4238"/>
+        <w:gridCol w:w="4563"/>
+      </w:tblGrid>
+      <w:tr>
+        <w:trPr>
+          <w:trHeight w:val="397"/>
+        </w:trPr>
+        <w:tc>
+          <w:tcPr>
+            <w:tcW w:w="4238" w:type="dxa"/>
+            <w:shd w:val="clear" w:color="auto" w:fill="FABF8F" w:themeFill="accent6" w:themeFillTint="99"/>
+            <w:vAlign w:val="center"/>
+          </w:tcPr>
+          <w:p>
+            <w:pPr>
+              <w:pStyle w:val="tablica"/>
+              <w:spacing w:before="0" w:after="0"/>
+              <w:ind w:left="0"/>
+              <w:jc w:val="center"/>
+              <w:rPr>
+                <w:rFonts w:ascii="Times New Roman" w:hAnsi="Times New Roman"/>
+                <w:b/>
+                <w:bCs/>
+                <w:sz w:val="24"/>
+                <w:szCs w:val="24"/>
+              </w:rPr>
+            </w:pPr>
+            <w:r>
+              <w:rPr>
+                <w:rFonts w:ascii="Times New Roman" w:hAnsi="Times New Roman"/>
+                <w:b/>
+                <w:bCs/>
+                <w:sz w:val="24"/>
+                <w:szCs w:val="24"/>
+              </w:rPr>
+              <w:t>BROJ I NAZIV TABELE</w:t>
+            </w:r>
+          </w:p>
+        </w:tc>
+        <w:tc>
+          <w:tcPr>
+            <w:tcW w:w="4563" w:type="dxa"/>
+            <w:shd w:val="clear" w:color="auto" w:fill="FABF8F" w:themeFill="accent6" w:themeFillTint="99"/>
+            <w:vAlign w:val="center"/>
+          </w:tcPr>
+          <w:p>
+            <w:pPr>
+              <w:pStyle w:val="tablica"/>
+              <w:spacing w:before="0" w:after="0"/>
+              <w:ind w:left="0"/>
+              <w:jc w:val="center"/>
+              <w:rPr>
+                <w:rFonts w:ascii="Times New Roman" w:hAnsi="Times New Roman"/>
+                <w:b/>
+                <w:bCs/>
+                <w:sz w:val="24"/>
+                <w:szCs w:val="24"/>
+              </w:rPr>
+            </w:pPr>
+            <w:r>
+              <w:rPr>
+                <w:rFonts w:ascii="Times New Roman" w:hAnsi="Times New Roman"/>
+                <w:b/>
+                <w:bCs/>
+                <w:sz w:val="24"/>
+                <w:szCs w:val="24"/>
+              </w:rPr>
+              <w:t xml:space="preserve">UKUPNA CIJENA </w:t>
+            </w:r>
+            <w:r>
+              <w:rPr>
+                <w:rFonts w:ascii="Times New Roman" w:hAnsi="Times New Roman"/>
+                <w:b/>
+                <w:bCs/>
+                <w:sz w:val="24"/>
+                <w:szCs w:val="24"/>
+              </w:rPr>
+              <w:t>(kn)</w:t>
+            </w:r>
+          </w:p>
+        </w:tc>
+      </w:tr>
+      <w:tr>
+        <w:tc>
+          <w:tcPr>
+            <w:tcW w:w="4238" w:type="dxa"/>
+          </w:tcPr>
+          <w:p>
+            <w:pPr>
+              <w:pStyle w:val="tablica"/>
+              <w:spacing w:before="0" w:after="120"/>
+              <w:ind w:left="0"/>
+              <w:rPr>
+                <w:rFonts w:ascii="Times New Roman" w:hAnsi="Times New Roman"/>
+                <w:sz w:val="24"/>
+                <w:szCs w:val="24"/>
+              </w:rPr>
+            </w:pPr>
+            <w:r>
+              <w:rPr>
+                <w:rFonts w:ascii="Times New Roman" w:hAnsi="Times New Roman"/>
+                <w:sz w:val="24"/>
+                <w:szCs w:val="24"/>
+              </w:rPr>
+              <w:t>TABELA 2:</w:t>
+            </w:r>
+          </w:p>
+          <w:p>
+            <w:pPr>
+              <w:pStyle w:val="tablica"/>
+              <w:spacing w:before="0" w:after="120"/>
+              <w:ind w:left="0"/>
+              <w:rPr>
+                <w:rFonts w:ascii="Times New Roman" w:hAnsi="Times New Roman"/>
+                <w:b/>
+                <w:bCs/>
+                <w:sz w:val="24"/>
+                <w:szCs w:val="24"/>
+              </w:rPr>
+            </w:pPr>
+            <w:r>
+              <w:rPr>
+                <w:rFonts w:ascii="Times New Roman" w:hAnsi="Times New Roman"/>
+                <w:sz w:val="24"/>
+                <w:szCs w:val="24"/>
+              </w:rPr>
+              <w:t>Troškovi izrade</w:t>
+            </w:r>
+          </w:p>
+        </w:tc>
+        <w:tc>
+          <w:tcPr>
+            <w:tcW w:w="4563" w:type="dxa"/>
+            <w:vAlign w:val="center"/>
+          </w:tcPr>
+          <w:p>
+            <w:pPr>
+              <w:pStyle w:val="tablica"/>
+              <w:spacing w:before="0" w:after="120"/>
+              <w:ind w:left="0"/>
+              <w:jc w:val="center"/>
+              <w:rPr>
+                <w:rFonts w:ascii="Times New Roman" w:hAnsi="Times New Roman"/>
+                <w:b/>
+                <w:bCs/>
+                <w:sz w:val="24"/>
+                <w:szCs w:val="24"/>
+              </w:rPr>
+            </w:pPr>
+            <w:r>
+              <w:rPr>
+                <w:rFonts w:ascii="Times New Roman" w:hAnsi="Times New Roman"/>
+                <w:b/>
+                <w:bCs/>
+                <w:sz w:val="24"/>
+                <w:szCs w:val="24"/>
+              </w:rPr>
+              <w:t>42.255,00</w:t>
+            </w:r>
+          </w:p>
+        </w:tc>
+      </w:tr>
+      <w:tr>
+        <w:tc>
+          <w:tcPr>
+            <w:tcW w:w="4238" w:type="dxa"/>
+          </w:tcPr>
+          <w:p>
+            <w:pPr>
+              <w:pStyle w:val="tablica"/>
+              <w:spacing w:before="0" w:after="120"/>
+              <w:ind w:left="0"/>
+              <w:rPr>
+                <w:rFonts w:ascii="Times New Roman" w:hAnsi="Times New Roman"/>
+                <w:sz w:val="24"/>
+                <w:szCs w:val="24"/>
+              </w:rPr>
+            </w:pPr>
+            <w:r>
+              <w:rPr>
+                <w:rFonts w:ascii="Times New Roman" w:hAnsi="Times New Roman"/>
+                <w:sz w:val="24"/>
+                <w:szCs w:val="24"/>
+              </w:rPr>
+              <w:t>TABELA 3:</w:t>
+            </w:r>
+          </w:p>
+          <w:p>
+            <w:pPr>
+              <w:pStyle w:val="tablica"/>
+              <w:spacing w:before="0" w:after="120"/>
+              <w:ind w:left="0"/>
+              <w:rPr>
+                <w:rFonts w:ascii="Times New Roman" w:hAnsi="Times New Roman"/>
+                <w:b/>
+                <w:bCs/>
+                <w:sz w:val="24"/>
+                <w:szCs w:val="24"/>
+              </w:rPr>
+            </w:pPr>
+            <w:r>
+              <w:rPr>
+                <w:rFonts w:ascii="Times New Roman" w:hAnsi="Times New Roman"/>
+                <w:sz w:val="24"/>
+                <w:szCs w:val="24"/>
+              </w:rPr>
+              <w:t>Licenca</w:t>
+            </w:r>
+          </w:p>
+        </w:tc>
+        <w:tc>
+          <w:tcPr>
+            <w:tcW w:w="4563" w:type="dxa"/>
+            <w:vAlign w:val="center"/>
+          </w:tcPr>
+          <w:p>
+            <w:pPr>
+              <w:pStyle w:val="tablica"/>
+              <w:spacing w:before="0" w:after="120"/>
+              <w:ind w:left="0"/>
+              <w:jc w:val="center"/>
+              <w:rPr>
+                <w:rFonts w:ascii="Times New Roman" w:hAnsi="Times New Roman"/>
+                <w:b/>
+                <w:bCs/>
+                <w:sz w:val="24"/>
+                <w:szCs w:val="24"/>
+              </w:rPr>
+            </w:pPr>
+            <w:r>
+              <w:rPr>
+                <w:rFonts w:ascii="Times New Roman" w:hAnsi="Times New Roman"/>
+                <w:b/>
+                <w:bCs/>
+                <w:sz w:val="24"/>
+                <w:szCs w:val="24"/>
+              </w:rPr>
+              <w:t>5</w:t>
+            </w:r>
+            <w:r>
+              <w:rPr>
+                <w:rFonts w:ascii="Times New Roman" w:hAnsi="Times New Roman"/>
+                <w:b/>
+                <w:bCs/>
+                <w:sz w:val="24"/>
+                <w:szCs w:val="24"/>
+              </w:rPr>
+              <w:t>.</w:t>
+            </w:r>
+            <w:r>
+              <w:rPr>
+                <w:rFonts w:ascii="Times New Roman" w:hAnsi="Times New Roman"/>
+                <w:b/>
+                <w:bCs/>
+                <w:sz w:val="24"/>
+                <w:szCs w:val="24"/>
+              </w:rPr>
+              <w:t>000</w:t>
+            </w:r>
+            <w:r>
+              <w:rPr>
+                <w:rFonts w:ascii="Times New Roman" w:hAnsi="Times New Roman"/>
+                <w:b/>
+                <w:bCs/>
+                <w:sz w:val="24"/>
+                <w:szCs w:val="24"/>
+              </w:rPr>
+              <w:t>,00</w:t>
+            </w:r>
+          </w:p>
+        </w:tc>
+      </w:tr>
+      <w:tr>
+        <w:tc>
+          <w:tcPr>
+            <w:tcW w:w="4238" w:type="dxa"/>
+          </w:tcPr>
+          <w:p>
+            <w:pPr>
+              <w:pStyle w:val="tablica"/>
+              <w:spacing w:before="0" w:after="120"/>
+              <w:ind w:left="0"/>
+              <w:rPr>
+                <w:rFonts w:ascii="Times New Roman" w:hAnsi="Times New Roman"/>
+                <w:sz w:val="24"/>
+                <w:szCs w:val="24"/>
+              </w:rPr>
+            </w:pPr>
+            <w:r>
+              <w:rPr>
+                <w:rFonts w:ascii="Times New Roman" w:hAnsi="Times New Roman"/>
+                <w:sz w:val="24"/>
+                <w:szCs w:val="24"/>
+              </w:rPr>
+              <w:t>TABELA 4:</w:t>
+            </w:r>
+          </w:p>
+          <w:p>
+            <w:pPr>
+              <w:pStyle w:val="tablica"/>
+              <w:spacing w:before="0" w:after="120"/>
+              <w:ind w:left="0"/>
+              <w:rPr>
+                <w:rFonts w:ascii="Times New Roman" w:hAnsi="Times New Roman"/>
+                <w:b/>
+                <w:bCs/>
+                <w:sz w:val="24"/>
+                <w:szCs w:val="24"/>
+              </w:rPr>
+            </w:pPr>
+            <w:r>
+              <w:rPr>
+                <w:rFonts w:ascii="Times New Roman" w:hAnsi="Times New Roman"/>
+                <w:sz w:val="24"/>
+                <w:szCs w:val="24"/>
+              </w:rPr>
+              <w:t>Godišnje održavanje</w:t>
+            </w:r>
+          </w:p>
+        </w:tc>
+        <w:tc>
+          <w:tcPr>
+            <w:tcW w:w="4563" w:type="dxa"/>
+            <w:vAlign w:val="center"/>
+          </w:tcPr>
+          <w:p>
+            <w:pPr>
+              <w:pStyle w:val="tablica"/>
+              <w:spacing w:before="0" w:after="120"/>
+              <w:ind w:left="0"/>
+              <w:jc w:val="center"/>
+              <w:rPr>
+                <w:rFonts w:ascii="Times New Roman" w:hAnsi="Times New Roman"/>
+                <w:b/>
+                <w:bCs/>
+                <w:sz w:val="24"/>
+                <w:szCs w:val="24"/>
+              </w:rPr>
+            </w:pPr>
+            <w:r>
+              <w:rPr>
+                <w:rFonts w:ascii="Times New Roman" w:hAnsi="Times New Roman"/>
+                <w:b/>
+                <w:bCs/>
+                <w:sz w:val="24"/>
+                <w:szCs w:val="24"/>
+              </w:rPr>
+              <w:t>12</w:t>
+            </w:r>
+            <w:r>
+              <w:rPr>
+                <w:rFonts w:ascii="Times New Roman" w:hAnsi="Times New Roman"/>
+                <w:b/>
+                <w:bCs/>
+                <w:sz w:val="24"/>
+                <w:szCs w:val="24"/>
+              </w:rPr>
+              <w:t>.</w:t>
+            </w:r>
+            <w:r>
+              <w:rPr>
+                <w:rFonts w:ascii="Times New Roman" w:hAnsi="Times New Roman"/>
+                <w:b/>
+                <w:bCs/>
+                <w:sz w:val="24"/>
+                <w:szCs w:val="24"/>
+              </w:rPr>
+              <w:t>000</w:t>
+            </w:r>
+            <w:r>
+              <w:rPr>
+                <w:rFonts w:ascii="Times New Roman" w:hAnsi="Times New Roman"/>
+                <w:b/>
+                <w:bCs/>
+                <w:sz w:val="24"/>
+                <w:szCs w:val="24"/>
+              </w:rPr>
+              <w:t>,00</w:t>
+            </w:r>
+          </w:p>
+        </w:tc>
+      </w:tr>
+      <w:tr>
+        <w:tc>
+          <w:tcPr>
+            <w:tcW w:w="4238" w:type="dxa"/>
+          </w:tcPr>
+          <w:p>
+            <w:pPr>
+              <w:pStyle w:val="tablica"/>
+              <w:spacing w:before="0" w:after="120"/>
+              <w:ind w:left="0"/>
+              <w:rPr>
+                <w:rFonts w:ascii="Times New Roman" w:hAnsi="Times New Roman"/>
+                <w:sz w:val="24"/>
+                <w:szCs w:val="24"/>
+              </w:rPr>
+            </w:pPr>
+            <w:r>
+              <w:rPr>
+                <w:rFonts w:ascii="Times New Roman" w:hAnsi="Times New Roman"/>
+                <w:sz w:val="24"/>
+                <w:szCs w:val="24"/>
+              </w:rPr>
+              <w:t>TABELA 5:</w:t>
+            </w:r>
+          </w:p>
+          <w:p>
+            <w:pPr>
+              <w:pStyle w:val="tablica"/>
+              <w:spacing w:before="0" w:after="120"/>
+              <w:ind w:left="0"/>
+              <w:rPr>
+                <w:rFonts w:ascii="Times New Roman" w:hAnsi="Times New Roman"/>
+                <w:sz w:val="24"/>
+                <w:szCs w:val="24"/>
+              </w:rPr>
+            </w:pPr>
+            <w:r>
+              <w:rPr>
+                <w:rFonts w:ascii="Times New Roman" w:hAnsi="Times New Roman"/>
+                <w:sz w:val="24"/>
+                <w:szCs w:val="24"/>
+              </w:rPr>
+              <w:t xml:space="preserve">Obuka za rad s aplikacijom </w:t>
+            </w:r>
+            <w:proofErr w:type="spellStart"/>
+            <w:r>
+              <w:rPr>
+                <w:rFonts w:ascii="Times New Roman" w:hAnsi="Times New Roman"/>
+                <w:sz w:val="24"/>
+                <w:szCs w:val="24"/>
+              </w:rPr>
+              <w:t>eNarudžbom</w:t>
+            </w:r>
+            <w:proofErr w:type="spellEnd"/>
+          </w:p>
+        </w:tc>
+        <w:tc>
+          <w:tcPr>
+            <w:tcW w:w="4563" w:type="dxa"/>
+            <w:vAlign w:val="center"/>
+          </w:tcPr>
+          <w:p>
+            <w:pPr>
+              <w:pStyle w:val="tablica"/>
+              <w:spacing w:before="0" w:after="120"/>
+              <w:ind w:left="0"/>
+              <w:jc w:val="center"/>
+              <w:rPr>
+                <w:rFonts w:ascii="Times New Roman" w:hAnsi="Times New Roman"/>
+                <w:b/>
+                <w:bCs/>
+                <w:sz w:val="24"/>
+                <w:szCs w:val="24"/>
+              </w:rPr>
+            </w:pPr>
+            <w:r>
+              <w:rPr>
+                <w:rFonts w:ascii="Times New Roman" w:hAnsi="Times New Roman"/>
+                <w:b/>
+                <w:bCs/>
+                <w:sz w:val="24"/>
+                <w:szCs w:val="24"/>
+              </w:rPr>
+              <w:t>860</w:t>
+            </w:r>
+            <w:r>
+              <w:rPr>
+                <w:rFonts w:ascii="Times New Roman" w:hAnsi="Times New Roman"/>
+                <w:b/>
+                <w:bCs/>
+                <w:sz w:val="24"/>
+                <w:szCs w:val="24"/>
+              </w:rPr>
+              <w:t>,00</w:t>
+            </w:r>
+          </w:p>
+        </w:tc>
+      </w:tr>
+      <w:tr>
+        <w:trPr>
+          <w:trHeight w:val="367"/>
+        </w:trPr>
+        <w:tc>
+          <w:tcPr>
+            <w:tcW w:w="4238" w:type="dxa"/>
+            <w:shd w:val="clear" w:color="auto" w:fill="FABF8F" w:themeFill="accent6" w:themeFillTint="99"/>
+            <w:vAlign w:val="center"/>
+          </w:tcPr>
+          <w:p>
+            <w:pPr>
+              <w:pStyle w:val="tablica"/>
+              <w:spacing w:before="0" w:after="0"/>
+              <w:ind w:left="0"/>
+              <w:jc w:val="center"/>
+              <w:rPr>
+                <w:rFonts w:ascii="Times New Roman" w:hAnsi="Times New Roman"/>
+                <w:b/>
+                <w:bCs/>
+                <w:sz w:val="24"/>
+                <w:szCs w:val="24"/>
+              </w:rPr>
+            </w:pPr>
+            <w:r>
+              <w:rPr>
+                <w:rFonts w:ascii="Times New Roman" w:hAnsi="Times New Roman"/>
+                <w:b/>
+                <w:bCs/>
+                <w:sz w:val="24"/>
+                <w:szCs w:val="24"/>
+              </w:rPr>
+              <w:t>UKUPNA CIJENA :</w:t>
+            </w:r>
+          </w:p>
+        </w:tc>
+        <w:tc>
+          <w:tcPr>
+            <w:tcW w:w="4563" w:type="dxa"/>
+            <w:vAlign w:val="center"/>
+          </w:tcPr>
+          <w:p>
+            <w:pPr>
+              <w:pStyle w:val="tablica"/>
+              <w:spacing w:before="0" w:after="0"/>
+              <w:ind w:left="0"/>
+              <w:jc w:val="center"/>
+              <w:rPr>
+                <w:rFonts w:ascii="Times New Roman" w:hAnsi="Times New Roman"/>
+                <w:b/>
+                <w:bCs/>
+                <w:sz w:val="24"/>
+                <w:szCs w:val="24"/>
+              </w:rPr>
+            </w:pPr>
+            <w:r>
+              <w:rPr>
+                <w:rFonts w:ascii="Times New Roman" w:hAnsi="Times New Roman"/>
+                <w:b/>
+                <w:bCs/>
+                <w:sz w:val="24"/>
+                <w:szCs w:val="24"/>
+              </w:rPr>
+              <w:t>60.115,00</w:t>
+            </w:r>
+          </w:p>
+        </w:tc>
+      </w:tr>
+    </w:tbl>
+    <w:p>
+      <w:pPr>
+        <w:spacing w:line="360" w:lineRule="auto"/>
+      </w:pPr>
+    </w:p>
+    <w:p>
+      <w:pPr>
+        <w:jc w:val="both"/>
+      </w:pPr>
+    </w:p>
     <w:p>
       <w:pPr>
         <w:pStyle w:val="FOINaslov1"/>
+        <w:numPr>
+          <w:ilvl w:val="0"/>
+          <w:numId w:val="0"/>
+        </w:numPr>
+        <w:ind w:left="1080"/>
       </w:pPr>
     </w:p>
     <w:p>
       <w:pPr>
         <w:pStyle w:val="FOINaslov1"/>
+        <w:numPr>
+          <w:ilvl w:val="0"/>
+          <w:numId w:val="0"/>
+        </w:numPr>
+        <w:ind w:left="1440"/>
+        <w:jc w:val="left"/>
       </w:pPr>
     </w:p>
     <w:p>
       <w:pPr>
         <w:pStyle w:val="FOINaslov1"/>
+        <w:numPr>
+          <w:ilvl w:val="0"/>
+          <w:numId w:val="0"/>
+        </w:numPr>
+        <w:ind w:left="1440"/>
+        <w:jc w:val="left"/>
       </w:pPr>
     </w:p>
     <w:p>
       <w:pPr>
         <w:pStyle w:val="FOINaslov1"/>
+        <w:numPr>
+          <w:ilvl w:val="0"/>
+          <w:numId w:val="0"/>
+        </w:numPr>
+        <w:ind w:left="1440"/>
+        <w:jc w:val="left"/>
       </w:pPr>
     </w:p>
     <w:p>
       <w:pPr>
         <w:pStyle w:val="FOINaslov1"/>
+        <w:numPr>
+          <w:ilvl w:val="0"/>
+          <w:numId w:val="0"/>
+        </w:numPr>
+        <w:ind w:left="1440"/>
+        <w:jc w:val="left"/>
       </w:pPr>
     </w:p>
     <w:p>
       <w:pPr>
         <w:pStyle w:val="FOINaslov1"/>
+        <w:numPr>
+          <w:ilvl w:val="0"/>
+          <w:numId w:val="0"/>
+        </w:numPr>
+        <w:ind w:left="1440"/>
+        <w:jc w:val="left"/>
       </w:pPr>
     </w:p>
     <w:p>
       <w:pPr>
         <w:pStyle w:val="FOINaslov1"/>
+        <w:numPr>
+          <w:ilvl w:val="0"/>
+          <w:numId w:val="0"/>
+        </w:numPr>
+        <w:ind w:left="1440"/>
+        <w:jc w:val="left"/>
       </w:pPr>
     </w:p>
     <w:p>
       <w:pPr>
         <w:pStyle w:val="FOINaslov1"/>
+        <w:numPr>
+          <w:ilvl w:val="0"/>
+          <w:numId w:val="0"/>
+        </w:numPr>
+        <w:ind w:left="1440"/>
+        <w:jc w:val="left"/>
       </w:pPr>
     </w:p>
     <w:p>
       <w:pPr>
         <w:pStyle w:val="FOINaslov1"/>
+        <w:numPr>
+          <w:ilvl w:val="0"/>
+          <w:numId w:val="0"/>
+        </w:numPr>
+        <w:ind w:left="1440"/>
+        <w:jc w:val="left"/>
       </w:pPr>
     </w:p>
     <w:p>
       <w:pPr>
         <w:pStyle w:val="FOINaslov1"/>
+        <w:numPr>
+          <w:ilvl w:val="0"/>
+          <w:numId w:val="0"/>
+        </w:numPr>
+        <w:ind w:left="1440"/>
+        <w:jc w:val="left"/>
       </w:pPr>
     </w:p>
     <w:p>
       <w:pPr>
         <w:pStyle w:val="FOINaslov1"/>
       </w:pPr>
-    </w:p>
-    <w:p>
-      <w:pPr>
-        <w:pStyle w:val="FOINaslov1"/>
-      </w:pPr>
-      <w:r>
-        <w:lastRenderedPageBreak/>
-        <w:t>4. UML modeli</w:t>
+      <w:r>
+        <w:t>UML modeli</w:t>
       </w:r>
     </w:p>
     <w:p>
@@ -2982,6 +6151,7 @@
         <w:ind w:left="426"/>
       </w:pPr>
       <w:r>
+        <w:lastRenderedPageBreak/>
         <w:t xml:space="preserve">Dijagrami slučajeva korištenja (Use </w:t>
       </w:r>
       <w:proofErr w:type="spellStart"/>
@@ -3370,29 +6540,32 @@
         <w:rPr>
           <w:i/>
         </w:rPr>
+        <w:t>„Narudžba hrane“</w:t>
+      </w:r>
+      <w:r>
+        <w:t xml:space="preserve"> je slučaj korištenja gdje korisnik (</w:t>
+      </w:r>
+      <w:r>
+        <w:t>naručitelj</w:t>
+      </w:r>
+      <w:r>
+        <w:t>) naručuje odabranu hranu u biranoj količini.</w:t>
+      </w:r>
+      <w:r>
+        <w:t xml:space="preserve"> </w:t>
+      </w:r>
+      <w:r>
+        <w:t xml:space="preserve">Prilikom narudžbe korisnik </w:t>
+      </w:r>
+      <w:r>
+        <w:t>navodi način  plać</w:t>
+      </w:r>
+      <w:r>
+        <w:t xml:space="preserve">anja (kako bi se dostavljač </w:t>
+      </w:r>
+      <w:r>
         <w:lastRenderedPageBreak/>
-        <w:t>„Narudžba hrane“</w:t>
-      </w:r>
-      <w:r>
-        <w:t xml:space="preserve"> je slučaj korištenja gdje korisnik (</w:t>
-      </w:r>
-      <w:r>
-        <w:t>naručitelj</w:t>
-      </w:r>
-      <w:r>
-        <w:t>) naručuje odabranu hranu u biranoj količini.</w:t>
-      </w:r>
-      <w:r>
-        <w:t xml:space="preserve"> </w:t>
-      </w:r>
-      <w:r>
-        <w:t xml:space="preserve">Prilikom narudžbe korisnik </w:t>
-      </w:r>
-      <w:r>
-        <w:t>navodi način  plać</w:t>
-      </w:r>
-      <w:r>
-        <w:t>anja (kako bi se dostavljač mogao pripremiti), zatim odabire da li želi dostavu, te u  slučaju da želi dostavu na drugu lokaci</w:t>
+        <w:t>mogao pripremiti), zatim odabire da li želi dostavu, te u  slučaju da želi dostavu na drugu lokaci</w:t>
       </w:r>
       <w:r>
         <w:t xml:space="preserve">ju (ako trenutno nije kod kuće), </w:t>
@@ -3512,6 +6685,7 @@
     <w:p>
       <w:pPr>
         <w:spacing w:line="360" w:lineRule="auto"/>
+        <w:jc w:val="both"/>
       </w:pPr>
       <w:r>
         <w:rPr>
@@ -3559,6 +6733,7 @@
     <w:p>
       <w:pPr>
         <w:spacing w:line="360" w:lineRule="auto"/>
+        <w:jc w:val="both"/>
       </w:pPr>
       <w:r>
         <w:rPr>
@@ -3597,6 +6772,7 @@
     <w:p>
       <w:pPr>
         <w:spacing w:line="360" w:lineRule="auto"/>
+        <w:jc w:val="both"/>
       </w:pPr>
       <w:r>
         <w:rPr>
@@ -3617,6 +6793,7 @@
     <w:p>
       <w:pPr>
         <w:spacing w:line="360" w:lineRule="auto"/>
+        <w:jc w:val="both"/>
       </w:pPr>
       <w:r>
         <w:rPr>
@@ -3637,6 +6814,7 @@
     <w:p>
       <w:pPr>
         <w:spacing w:line="360" w:lineRule="auto"/>
+        <w:jc w:val="both"/>
       </w:pPr>
       <w:r>
         <w:rPr>
@@ -3720,7 +6898,6 @@
         <w:spacing w:after="200" w:line="360" w:lineRule="auto"/>
       </w:pPr>
       <w:r>
-        <w:lastRenderedPageBreak/>
         <w:t>Naruč</w:t>
       </w:r>
       <w:r>
@@ -3753,6 +6930,7 @@
         <w:spacing w:after="200" w:line="360" w:lineRule="auto"/>
       </w:pPr>
       <w:r>
+        <w:lastRenderedPageBreak/>
         <w:t xml:space="preserve">Pregled (povijest) narudžbi  </w:t>
       </w:r>
     </w:p>
@@ -3998,7 +7176,13 @@
         <w:jc w:val="both"/>
       </w:pPr>
       <w:r>
-        <w:t>Glavni scenarij za učesnika djelatnik u restoranu je scenarij  pregleda zaprimljenih narudžbi i promjene statusa narudžbe.</w:t>
+        <w:t>Glavni scenarij za učesnika djelatnik</w:t>
+      </w:r>
+      <w:r>
+        <w:t>a</w:t>
+      </w:r>
+      <w:r>
+        <w:t xml:space="preserve"> u restoranu je scenarij  pregleda zaprimljenih narudžbi i promjene statusa narudžbe.</w:t>
       </w:r>
     </w:p>
     <w:p>
@@ -4019,7 +7203,7 @@
         </w:rPr>
         <w:lastRenderedPageBreak/>
         <w:drawing>
-          <wp:anchor distT="0" distB="0" distL="114300" distR="114300" simplePos="0" relativeHeight="251654656" behindDoc="1" locked="0" layoutInCell="1" allowOverlap="1" wp14:anchorId="64EF5834" wp14:editId="64AB43FD">
+          <wp:anchor distT="0" distB="0" distL="114300" distR="114300" simplePos="0" relativeHeight="251653632" behindDoc="1" locked="0" layoutInCell="1" allowOverlap="1" wp14:anchorId="64EF5834" wp14:editId="64AB43FD">
             <wp:simplePos x="0" y="0"/>
             <wp:positionH relativeFrom="column">
               <wp:posOffset>14605</wp:posOffset>
@@ -4214,7 +7398,10 @@
         </w:rPr>
       </w:pPr>
       <w:r>
-        <w:t>U dijagramu slučajeva korištenja prikazano je 11 slučajeva korištenja. Dijagram slijeda je prikazan samo za ?? dijagrama</w:t>
+        <w:t xml:space="preserve">U dijagramu slučajeva korištenja prikazano je 11 slučajeva korištenja. Dijagram slijeda je prikazan samo za </w:t>
+      </w:r>
+      <w:r>
+        <w:t>sve scenarije slučajeva korištenja</w:t>
       </w:r>
       <w:r>
         <w:t xml:space="preserve">. Veza &lt;&lt;extend&gt;&gt; je opcionalna veza koja se može, ali se i ne mora izvesti prilikom izvođenja same aplikacije. Veza &lt;&lt;extend&gt;&gt; se odnosi na slijedeće slučajeve korištenja: </w:t>
@@ -6139,7 +9326,7 @@
           <w:noProof/>
         </w:rPr>
         <w:drawing>
-          <wp:anchor distT="0" distB="0" distL="114300" distR="114300" simplePos="0" relativeHeight="251655680" behindDoc="0" locked="0" layoutInCell="1" allowOverlap="1" wp14:anchorId="7A3A0FA6" wp14:editId="7E585F76">
+          <wp:anchor distT="0" distB="0" distL="114300" distR="114300" simplePos="0" relativeHeight="251654656" behindDoc="0" locked="0" layoutInCell="1" allowOverlap="1" wp14:anchorId="7A3A0FA6" wp14:editId="7E585F76">
             <wp:simplePos x="0" y="0"/>
             <wp:positionH relativeFrom="column">
               <wp:posOffset>14605</wp:posOffset>
@@ -14588,7 +17775,13 @@
         <w:jc w:val="both"/>
       </w:pPr>
       <w:r>
-        <w:t xml:space="preserve">Prilikom same izrade dijagrama aktivnosti, definirali smo koji su to sve entiteti koji sudjeluju u interakciji i u pojedinom scenariju slučajeva korištenja. Imamo entitete djelatnik u restoranu, naručitelj, sustav, te aplikaciju koja kontrolira rad svih entiteta. Dijagram </w:t>
+        <w:t xml:space="preserve">Prilikom same izrade dijagrama aktivnosti, definirali smo koji su to sve entiteti koji sudjeluju u interakciji i u pojedinom scenariju slučajeva korištenja. Imamo entitete djelatnik u restoranu, naručitelj, </w:t>
+      </w:r>
+      <w:r>
+        <w:t>baza podataka</w:t>
+      </w:r>
+      <w:r>
+        <w:t xml:space="preserve">, te aplikaciju koja kontrolira rad svih entiteta. Dijagram </w:t>
       </w:r>
       <w:r>
         <w:t>aktivnosti</w:t>
@@ -14871,7 +18064,7 @@
           <w:noProof/>
         </w:rPr>
         <w:drawing>
-          <wp:anchor distT="0" distB="0" distL="114300" distR="114300" simplePos="0" relativeHeight="251657728" behindDoc="0" locked="0" layoutInCell="1" allowOverlap="1" wp14:anchorId="050F38B6" wp14:editId="7A45C267">
+          <wp:anchor distT="0" distB="0" distL="114300" distR="114300" simplePos="0" relativeHeight="251656704" behindDoc="0" locked="0" layoutInCell="1" allowOverlap="1" wp14:anchorId="050F38B6" wp14:editId="7A45C267">
             <wp:simplePos x="0" y="0"/>
             <wp:positionH relativeFrom="column">
               <wp:posOffset>14605</wp:posOffset>
@@ -14957,21 +18150,9 @@
           <w:numId w:val="0"/>
         </w:numPr>
         <w:jc w:val="left"/>
-        <w:rPr>
-          <w:sz w:val="32"/>
-        </w:rPr>
-      </w:pPr>
-    </w:p>
-    <w:p>
-      <w:pPr>
-        <w:pStyle w:val="FOINaslov3"/>
-        <w:numPr>
-          <w:ilvl w:val="0"/>
-          <w:numId w:val="0"/>
-        </w:numPr>
-        <w:jc w:val="left"/>
-      </w:pPr>
-      <w:r>
+      </w:pPr>
+      <w:r>
+        <w:lastRenderedPageBreak/>
         <w:t>4.3.2. Pregled zaprimljenih narudžbi</w:t>
       </w:r>
     </w:p>
@@ -15133,7 +18314,7 @@
           <w:noProof/>
         </w:rPr>
         <w:drawing>
-          <wp:anchor distT="0" distB="0" distL="114300" distR="114300" simplePos="0" relativeHeight="251656704" behindDoc="0" locked="0" layoutInCell="1" allowOverlap="1" wp14:anchorId="36ADB9F8" wp14:editId="613FD085">
+          <wp:anchor distT="0" distB="0" distL="114300" distR="114300" simplePos="0" relativeHeight="251655680" behindDoc="0" locked="0" layoutInCell="1" allowOverlap="1" wp14:anchorId="36ADB9F8" wp14:editId="613FD085">
             <wp:simplePos x="0" y="0"/>
             <wp:positionH relativeFrom="column">
               <wp:posOffset>14605</wp:posOffset>
@@ -15382,7 +18563,7 @@
           <w:noProof/>
         </w:rPr>
         <w:drawing>
-          <wp:anchor distT="0" distB="0" distL="114300" distR="114300" simplePos="0" relativeHeight="251658752" behindDoc="0" locked="0" layoutInCell="1" allowOverlap="1" wp14:anchorId="169FF7C5" wp14:editId="682F55C1">
+          <wp:anchor distT="0" distB="0" distL="114300" distR="114300" simplePos="0" relativeHeight="251657728" behindDoc="0" locked="0" layoutInCell="1" allowOverlap="1" wp14:anchorId="169FF7C5" wp14:editId="682F55C1">
             <wp:simplePos x="0" y="0"/>
             <wp:positionH relativeFrom="column">
               <wp:posOffset>14605</wp:posOffset>
@@ -15733,7 +18914,7 @@
           <w:noProof/>
         </w:rPr>
         <w:drawing>
-          <wp:anchor distT="0" distB="0" distL="114300" distR="114300" simplePos="0" relativeHeight="251659776" behindDoc="0" locked="0" layoutInCell="1" allowOverlap="1" wp14:anchorId="0D01198F" wp14:editId="5C210FC7">
+          <wp:anchor distT="0" distB="0" distL="114300" distR="114300" simplePos="0" relativeHeight="251658752" behindDoc="0" locked="0" layoutInCell="1" allowOverlap="1" wp14:anchorId="0D01198F" wp14:editId="5C210FC7">
             <wp:simplePos x="0" y="0"/>
             <wp:positionH relativeFrom="column">
               <wp:posOffset>14605</wp:posOffset>
@@ -15787,8 +18968,6 @@
           </wp:anchor>
         </w:drawing>
       </w:r>
-      <w:bookmarkStart w:id="2" w:name="_GoBack"/>
-      <w:bookmarkEnd w:id="2"/>
     </w:p>
     <w:p>
       <w:pPr>
@@ -15862,6 +19041,267 @@
       <w:r>
         <w:tab/>
       </w:r>
+    </w:p>
+    <w:p/>
+    <w:p/>
+    <w:p/>
+    <w:p/>
+    <w:p/>
+    <w:p/>
+    <w:p/>
+    <w:p/>
+    <w:p/>
+    <w:p/>
+    <w:p>
+      <w:pPr>
+        <w:pStyle w:val="FOINaslov2"/>
+        <w:rPr>
+          <w:lang w:val="en-US"/>
+        </w:rPr>
+      </w:pPr>
+      <w:r>
+        <w:lastRenderedPageBreak/>
+        <w:t xml:space="preserve">Dijagram klasa </w:t>
+      </w:r>
+      <w:r>
+        <w:rPr>
+          <w:lang w:val="en-US"/>
+        </w:rPr>
+        <w:t>(</w:t>
+      </w:r>
+      <w:r>
+        <w:rPr>
+          <w:lang w:val="en-US"/>
+        </w:rPr>
+        <w:t>Class Diagram</w:t>
+      </w:r>
+      <w:r>
+        <w:rPr>
+          <w:lang w:val="en-US"/>
+        </w:rPr>
+        <w:t>)</w:t>
+      </w:r>
+    </w:p>
+    <w:p>
+      <w:pPr>
+        <w:spacing w:line="360" w:lineRule="auto"/>
+        <w:jc w:val="both"/>
+        <w:rPr>
+          <w:lang w:val="en-US"/>
+        </w:rPr>
+      </w:pPr>
+    </w:p>
+    <w:p>
+      <w:pPr>
+        <w:spacing w:line="360" w:lineRule="auto"/>
+        <w:jc w:val="both"/>
+      </w:pPr>
+      <w:r>
+        <w:t xml:space="preserve">Dijagram klasa prikazuje koje sve klase ćemo koristiti </w:t>
+      </w:r>
+      <w:r>
+        <w:t xml:space="preserve">u našoj aplikaciji i koje će sve atribute, metode ili operacije ima pojedina klasa, te koja je ovisnost jedne klase prema drugo klasi. </w:t>
+      </w:r>
+      <w:r>
+        <w:t xml:space="preserve">Dijagram klasa je više približen ERA modelu i na neki način prikazuje sve ono što se nalazi u ERA modelu i na koji način su entiteti i atributi povezani. U dijagramu klasa entiteti predstavljaju naziv klase, atributi predstavljaju atribute. U dijagramu klasa se još nalaze i metode koje definiraju što ta klasa radi, odnosno što ona izvršava. </w:t>
+      </w:r>
+    </w:p>
+    <w:p>
+      <w:pPr>
+        <w:spacing w:line="360" w:lineRule="auto"/>
+        <w:jc w:val="both"/>
+      </w:pPr>
+      <w:r>
+        <w:t xml:space="preserve">Klase međusobno su povezane različitim vezama poput agregacije, asocijacije i kompozicije. Relacija asocijacije je slična onoj koja se koristi kod povezivanja entiteta u ERA modelu, dok su agregacija i kompozicija vrste asocijacija. U nastavku je prikazan dijagram klasa za aplikaciju </w:t>
+      </w:r>
+      <w:proofErr w:type="spellStart"/>
+      <w:r>
+        <w:t>eNarudžba</w:t>
+      </w:r>
+      <w:proofErr w:type="spellEnd"/>
+      <w:r>
+        <w:t xml:space="preserve">. </w:t>
+      </w:r>
+    </w:p>
+    <w:p>
+      <w:pPr>
+        <w:spacing w:line="360" w:lineRule="auto"/>
+        <w:jc w:val="both"/>
+      </w:pPr>
+    </w:p>
+    <w:p>
+      <w:pPr>
+        <w:spacing w:line="360" w:lineRule="auto"/>
+        <w:jc w:val="both"/>
+      </w:pPr>
+    </w:p>
+    <w:p>
+      <w:pPr>
+        <w:spacing w:line="360" w:lineRule="auto"/>
+        <w:jc w:val="both"/>
+      </w:pPr>
+    </w:p>
+    <w:p>
+      <w:pPr>
+        <w:spacing w:line="360" w:lineRule="auto"/>
+        <w:jc w:val="both"/>
+      </w:pPr>
+    </w:p>
+    <w:p>
+      <w:pPr>
+        <w:spacing w:line="360" w:lineRule="auto"/>
+        <w:jc w:val="both"/>
+      </w:pPr>
+    </w:p>
+    <w:p>
+      <w:pPr>
+        <w:spacing w:line="360" w:lineRule="auto"/>
+        <w:jc w:val="both"/>
+      </w:pPr>
+    </w:p>
+    <w:p>
+      <w:pPr>
+        <w:spacing w:line="360" w:lineRule="auto"/>
+        <w:jc w:val="both"/>
+      </w:pPr>
+    </w:p>
+    <w:p>
+      <w:pPr>
+        <w:spacing w:line="360" w:lineRule="auto"/>
+        <w:jc w:val="both"/>
+      </w:pPr>
+    </w:p>
+    <w:p>
+      <w:pPr>
+        <w:spacing w:line="360" w:lineRule="auto"/>
+        <w:jc w:val="both"/>
+      </w:pPr>
+    </w:p>
+    <w:p>
+      <w:pPr>
+        <w:spacing w:line="360" w:lineRule="auto"/>
+        <w:jc w:val="both"/>
+      </w:pPr>
+    </w:p>
+    <w:p>
+      <w:pPr>
+        <w:spacing w:line="360" w:lineRule="auto"/>
+        <w:jc w:val="both"/>
+      </w:pPr>
+    </w:p>
+    <w:p>
+      <w:pPr>
+        <w:spacing w:line="360" w:lineRule="auto"/>
+        <w:jc w:val="both"/>
+      </w:pPr>
+    </w:p>
+    <w:p>
+      <w:pPr>
+        <w:spacing w:line="360" w:lineRule="auto"/>
+        <w:jc w:val="both"/>
+      </w:pPr>
+    </w:p>
+    <w:p>
+      <w:pPr>
+        <w:spacing w:line="360" w:lineRule="auto"/>
+        <w:jc w:val="both"/>
+      </w:pPr>
+    </w:p>
+    <w:p>
+      <w:pPr>
+        <w:spacing w:line="360" w:lineRule="auto"/>
+        <w:jc w:val="both"/>
+      </w:pPr>
+    </w:p>
+    <w:p>
+      <w:pPr>
+        <w:spacing w:line="360" w:lineRule="auto"/>
+        <w:jc w:val="both"/>
+      </w:pPr>
+    </w:p>
+    <w:p>
+      <w:pPr>
+        <w:spacing w:line="360" w:lineRule="auto"/>
+        <w:jc w:val="both"/>
+      </w:pPr>
+    </w:p>
+    <w:p>
+      <w:pPr>
+        <w:spacing w:line="360" w:lineRule="auto"/>
+        <w:jc w:val="both"/>
+      </w:pPr>
+    </w:p>
+    <w:p>
+      <w:pPr>
+        <w:spacing w:line="360" w:lineRule="auto"/>
+        <w:jc w:val="both"/>
+      </w:pPr>
+    </w:p>
+    <w:p>
+      <w:pPr>
+        <w:spacing w:line="360" w:lineRule="auto"/>
+        <w:jc w:val="both"/>
+      </w:pPr>
+    </w:p>
+    <w:p>
+      <w:pPr>
+        <w:spacing w:line="360" w:lineRule="auto"/>
+        <w:jc w:val="both"/>
+      </w:pPr>
+    </w:p>
+    <w:p>
+      <w:pPr>
+        <w:spacing w:line="360" w:lineRule="auto"/>
+        <w:jc w:val="both"/>
+      </w:pPr>
+    </w:p>
+    <w:p>
+      <w:pPr>
+        <w:pStyle w:val="FOINaslov2"/>
+      </w:pPr>
+      <w:r>
+        <w:lastRenderedPageBreak/>
+        <w:t>Dijagram podataka (ERA model)</w:t>
+      </w:r>
+    </w:p>
+    <w:p>
+      <w:pPr>
+        <w:spacing w:line="360" w:lineRule="auto"/>
+        <w:jc w:val="both"/>
+      </w:pPr>
+      <w:r>
+        <w:t xml:space="preserve">ERA dijagram prikazuje odnos entiteta koji su povezani vezama. Te veze imaju svoju kardinalnost (više-više, 1:1,..). Svaki od entiteta ima svoje atribute koju su prikazani u tablici, a svaki atribut ima svoj tip podataka koji ga opisuje. Svaki entitet ima jedan atribut koji je primarni ključ u tablici i ima vanjski ključ. </w:t>
+      </w:r>
+      <w:r>
+        <w:t xml:space="preserve">ERA model za našu aplikaciju ima 12 tablica od kojih su 2 tablice nastale zbog relacije više-više. </w:t>
+      </w:r>
+    </w:p>
+    <w:p>
+      <w:pPr>
+        <w:spacing w:line="360" w:lineRule="auto"/>
+        <w:jc w:val="both"/>
+      </w:pPr>
+      <w:r>
+        <w:t xml:space="preserve">ERA model za aplikacije </w:t>
+      </w:r>
+      <w:proofErr w:type="spellStart"/>
+      <w:r>
+        <w:t>eNarudžba</w:t>
+      </w:r>
+      <w:proofErr w:type="spellEnd"/>
+      <w:r>
+        <w:t xml:space="preserve"> je prikazan na slici ispod.</w:t>
+      </w:r>
+    </w:p>
+    <w:p>
+      <w:pPr>
+        <w:pStyle w:val="FOINaslov2"/>
+        <w:numPr>
+          <w:ilvl w:val="0"/>
+          <w:numId w:val="0"/>
+        </w:numPr>
+        <w:ind w:left="360"/>
+      </w:pPr>
     </w:p>
     <w:sectPr>
       <w:footerReference w:type="default" r:id="rId29"/>
@@ -15877,7 +19317,7 @@
 
 <file path=word/comments.xml><?xml version="1.0" encoding="utf-8"?>
 <w:comments xmlns:wpc="http://schemas.microsoft.com/office/word/2010/wordprocessingCanvas" xmlns:mc="http://schemas.openxmlformats.org/markup-compatibility/2006" xmlns:o="urn:schemas-microsoft-com:office:office" xmlns:r="http://schemas.openxmlformats.org/officeDocument/2006/relationships" xmlns:m="http://schemas.openxmlformats.org/officeDocument/2006/math" xmlns:v="urn:schemas-microsoft-com:vml" xmlns:wp14="http://schemas.microsoft.com/office/word/2010/wordprocessingDrawing" xmlns:wp="http://schemas.openxmlformats.org/drawingml/2006/wordprocessingDrawing" xmlns:w10="urn:schemas-microsoft-com:office:word" xmlns:w="http://schemas.openxmlformats.org/wordprocessingml/2006/main" xmlns:w14="http://schemas.microsoft.com/office/word/2010/wordml" xmlns:w15="http://schemas.microsoft.com/office/word/2012/wordml" xmlns:wpg="http://schemas.microsoft.com/office/word/2010/wordprocessingGroup" xmlns:wpi="http://schemas.microsoft.com/office/word/2010/wordprocessingInk" xmlns:wne="http://schemas.microsoft.com/office/word/2006/wordml" xmlns:wps="http://schemas.microsoft.com/office/word/2010/wordprocessingShape" mc:Ignorable="w14 w15 wp14">
-  <w:comment w:id="1" w:author="Valentina Bobetić" w:date="2014-04-19T21:11:00Z" w:initials="VB">
+  <w:comment w:id="1" w:author="Matija Kovaček" w:date="2014-04-26T11:00:00Z" w:initials="MK">
     <w:p>
       <w:pPr>
         <w:pStyle w:val="CommentText"/>
@@ -15889,39 +19329,227 @@
         <w:annotationRef/>
       </w:r>
       <w:r>
-        <w:t xml:space="preserve">Upisati </w:t>
+        <w:t xml:space="preserve">Pa ne nudi samo to, treba navesti sve one </w:t>
       </w:r>
       <w:proofErr w:type="spellStart"/>
       <w:r>
-        <w:t>nekaj</w:t>
+        <w:t>stavri</w:t>
       </w:r>
       <w:proofErr w:type="spellEnd"/>
       <w:r>
-        <w:t xml:space="preserve"> o </w:t>
+        <w:t>, pregled ponude, narudžbu, statusi, upravljanje korisnikom...</w:t>
+      </w:r>
+    </w:p>
+  </w:comment>
+  <w:comment w:id="2" w:author="Matija Kovaček" w:date="2014-04-26T11:01:00Z" w:initials="MK">
+    <w:p>
+      <w:pPr>
+        <w:pStyle w:val="CommentText"/>
+      </w:pPr>
+      <w:r>
+        <w:rPr>
+          <w:rStyle w:val="CommentReference"/>
+        </w:rPr>
+        <w:annotationRef/>
       </w:r>
       <w:proofErr w:type="spellStart"/>
       <w:r>
-        <w:t>portovima</w:t>
+        <w:t>Dogovrili</w:t>
       </w:r>
       <w:proofErr w:type="spellEnd"/>
       <w:r>
-        <w:t xml:space="preserve">, </w:t>
+        <w:t xml:space="preserve"> smo se da </w:t>
       </w:r>
       <w:proofErr w:type="spellStart"/>
       <w:r>
-        <w:t>kak</w:t>
+        <w:t>djlatnik</w:t>
       </w:r>
       <w:proofErr w:type="spellEnd"/>
       <w:r>
-        <w:t xml:space="preserve"> budu te </w:t>
+        <w:t xml:space="preserve"> </w:t>
       </w:r>
       <w:proofErr w:type="spellStart"/>
       <w:r>
+        <w:t>nemre</w:t>
+      </w:r>
+      <w:proofErr w:type="spellEnd"/>
+      <w:r>
+        <w:t xml:space="preserve"> unositi ponudu, nego sam pročitati pristigle ponude, dati im statuse i upravljati korisnikom</w:t>
+      </w:r>
+    </w:p>
+    <w:p>
+      <w:pPr>
+        <w:pStyle w:val="CommentText"/>
+      </w:pPr>
+    </w:p>
+  </w:comment>
+  <w:comment w:id="3" w:author="Matija Kovaček" w:date="2014-04-26T11:02:00Z" w:initials="MK">
+    <w:p>
+      <w:pPr>
+        <w:pStyle w:val="CommentText"/>
+      </w:pPr>
+      <w:r>
+        <w:rPr>
+          <w:rStyle w:val="CommentReference"/>
+        </w:rPr>
+        <w:annotationRef/>
+      </w:r>
+      <w:r>
+        <w:t xml:space="preserve">Nema toga, svaki korisnik se mora registrirati i logirati da bi </w:t>
+      </w:r>
+      <w:proofErr w:type="spellStart"/>
+      <w:r>
+        <w:t>mogel</w:t>
+      </w:r>
+      <w:proofErr w:type="spellEnd"/>
+      <w:r>
+        <w:t xml:space="preserve"> koristi našu </w:t>
+      </w:r>
+      <w:proofErr w:type="spellStart"/>
+      <w:r>
         <w:t>app</w:t>
       </w:r>
       <w:proofErr w:type="spellEnd"/>
       <w:r>
-        <w:t xml:space="preserve"> komunicirale, to ti bolje znaš.</w:t>
+        <w:t>, makar samo da vidi ponudu jelovnika</w:t>
+      </w:r>
+    </w:p>
+  </w:comment>
+  <w:comment w:id="5" w:author="Matija Kovaček" w:date="2014-04-26T11:02:00Z" w:initials="MK">
+    <w:p>
+      <w:pPr>
+        <w:pStyle w:val="CommentText"/>
+      </w:pPr>
+      <w:r>
+        <w:rPr>
+          <w:rStyle w:val="CommentReference"/>
+        </w:rPr>
+        <w:annotationRef/>
+      </w:r>
+      <w:r>
+        <w:t xml:space="preserve">Treba </w:t>
+      </w:r>
+      <w:proofErr w:type="spellStart"/>
+      <w:r>
+        <w:t>proširti</w:t>
+      </w:r>
+      <w:proofErr w:type="spellEnd"/>
+      <w:r>
+        <w:t xml:space="preserve"> ponudu</w:t>
+      </w:r>
+    </w:p>
+  </w:comment>
+  <w:comment w:id="6" w:author="Matija Kovaček" w:date="2014-04-26T13:10:00Z" w:initials="MK">
+    <w:p>
+      <w:pPr>
+        <w:pStyle w:val="CommentText"/>
+      </w:pPr>
+      <w:r>
+        <w:rPr>
+          <w:rStyle w:val="CommentReference"/>
+        </w:rPr>
+        <w:annotationRef/>
+      </w:r>
+      <w:r>
+        <w:t xml:space="preserve">Nemam pojma </w:t>
+      </w:r>
+      <w:proofErr w:type="spellStart"/>
+      <w:r>
+        <w:t>kolko</w:t>
+      </w:r>
+      <w:proofErr w:type="spellEnd"/>
+      <w:r>
+        <w:t xml:space="preserve"> bi tu </w:t>
+      </w:r>
+      <w:proofErr w:type="spellStart"/>
+      <w:r>
+        <w:t>stavil</w:t>
+      </w:r>
+      <w:proofErr w:type="spellEnd"/>
+      <w:r>
+        <w:t xml:space="preserve">.. </w:t>
+      </w:r>
+      <w:proofErr w:type="spellStart"/>
+      <w:r>
+        <w:t>išel</w:t>
+      </w:r>
+      <w:proofErr w:type="spellEnd"/>
+      <w:r>
+        <w:t xml:space="preserve"> sam po tome da nas je 5 u timu, kaj svaki bar 1000 kn dobi </w:t>
+      </w:r>
+      <w:proofErr w:type="spellStart"/>
+      <w:r>
+        <w:t>xD</w:t>
+      </w:r>
+      <w:proofErr w:type="spellEnd"/>
+    </w:p>
+  </w:comment>
+  <w:comment w:id="7" w:author="Matija Kovaček" w:date="2014-04-26T13:06:00Z" w:initials="MK">
+    <w:p>
+      <w:pPr>
+        <w:pStyle w:val="CommentText"/>
+      </w:pPr>
+      <w:r>
+        <w:rPr>
+          <w:rStyle w:val="CommentReference"/>
+        </w:rPr>
+        <w:annotationRef/>
+      </w:r>
+      <w:proofErr w:type="spellStart"/>
+      <w:r>
+        <w:t>Nezz</w:t>
+      </w:r>
+      <w:proofErr w:type="spellEnd"/>
+      <w:r>
+        <w:t xml:space="preserve"> </w:t>
+      </w:r>
+      <w:proofErr w:type="spellStart"/>
+      <w:r>
+        <w:t>kolko</w:t>
+      </w:r>
+      <w:proofErr w:type="spellEnd"/>
+      <w:r>
+        <w:t xml:space="preserve"> često se mijenja ponuda jelovnika, ja sam </w:t>
+      </w:r>
+      <w:proofErr w:type="spellStart"/>
+      <w:r>
+        <w:t>računal</w:t>
+      </w:r>
+      <w:proofErr w:type="spellEnd"/>
+      <w:r>
+        <w:t xml:space="preserve"> recimo da se mijenja 1 put </w:t>
+      </w:r>
+      <w:proofErr w:type="spellStart"/>
+      <w:r>
+        <w:t>mjesećno</w:t>
+      </w:r>
+      <w:proofErr w:type="spellEnd"/>
+      <w:r>
+        <w:t xml:space="preserve"> po 1000 kn, recimo da je svaki tjedan onda bi mogli staviti recimo 50 tjedni godišnje po 300 kn po izmjeni = 15000 kn </w:t>
+      </w:r>
+    </w:p>
+  </w:comment>
+  <w:comment w:id="8" w:author="Matija Kovaček" w:date="2014-04-26T13:08:00Z" w:initials="MK">
+    <w:p>
+      <w:pPr>
+        <w:pStyle w:val="CommentText"/>
+      </w:pPr>
+      <w:r>
+        <w:rPr>
+          <w:rStyle w:val="CommentReference"/>
+        </w:rPr>
+        <w:annotationRef/>
+      </w:r>
+      <w:r>
+        <w:t xml:space="preserve">Recimo satnica je 45 kn po danu (*8h) je 360 kn, + po osobi </w:t>
+      </w:r>
+      <w:proofErr w:type="spellStart"/>
+      <w:r>
+        <w:t>nek</w:t>
+      </w:r>
+      <w:proofErr w:type="spellEnd"/>
+      <w:r>
+        <w:t xml:space="preserve"> bude 100 kn (5 osoba,500kn), ukupno 860 kn</w:t>
       </w:r>
     </w:p>
   </w:comment>
@@ -15930,7 +19558,13 @@
 
 <file path=word/commentsExtended.xml><?xml version="1.0" encoding="utf-8"?>
 <w15:commentsEx xmlns:wpc="http://schemas.microsoft.com/office/word/2010/wordprocessingCanvas" xmlns:mc="http://schemas.openxmlformats.org/markup-compatibility/2006" xmlns:o="urn:schemas-microsoft-com:office:office" xmlns:r="http://schemas.openxmlformats.org/officeDocument/2006/relationships" xmlns:m="http://schemas.openxmlformats.org/officeDocument/2006/math" xmlns:v="urn:schemas-microsoft-com:vml" xmlns:wp14="http://schemas.microsoft.com/office/word/2010/wordprocessingDrawing" xmlns:wp="http://schemas.openxmlformats.org/drawingml/2006/wordprocessingDrawing" xmlns:w10="urn:schemas-microsoft-com:office:word" xmlns:w="http://schemas.openxmlformats.org/wordprocessingml/2006/main" xmlns:w14="http://schemas.microsoft.com/office/word/2010/wordml" xmlns:w15="http://schemas.microsoft.com/office/word/2012/wordml" xmlns:wpg="http://schemas.microsoft.com/office/word/2010/wordprocessingGroup" xmlns:wpi="http://schemas.microsoft.com/office/word/2010/wordprocessingInk" xmlns:wne="http://schemas.microsoft.com/office/word/2006/wordml" xmlns:wps="http://schemas.microsoft.com/office/word/2010/wordprocessingShape" mc:Ignorable="w14 w15 wp14">
-  <w15:commentEx w15:paraId="1CFA833D" w15:done="0"/>
+  <w15:commentEx w15:paraId="26DC20DB" w15:done="0"/>
+  <w15:commentEx w15:paraId="234BF620" w15:done="0"/>
+  <w15:commentEx w15:paraId="342DE305" w15:done="0"/>
+  <w15:commentEx w15:paraId="5F6B15E6" w15:done="0"/>
+  <w15:commentEx w15:paraId="2A3405A7" w15:done="0"/>
+  <w15:commentEx w15:paraId="28C99D21" w15:done="0"/>
+  <w15:commentEx w15:paraId="599DBD13" w15:done="0"/>
 </w15:commentsEx>
 </file>
 
@@ -16046,7 +19680,7 @@
           <w:rPr>
             <w:noProof/>
           </w:rPr>
-          <w:t>33</w:t>
+          <w:t>17</w:t>
         </w:r>
         <w:r>
           <w:rPr>
@@ -17671,6 +21305,93 @@
     </w:lvl>
   </w:abstractNum>
   <w:abstractNum w:abstractNumId="14">
+    <w:nsid w:val="3B42200B"/>
+    <w:multiLevelType w:val="hybridMultilevel"/>
+    <w:tmpl w:val="7828F332"/>
+    <w:lvl w:ilvl="0" w:tplc="47B0A49A">
+      <w:start w:val="1"/>
+      <w:numFmt w:val="decimal"/>
+      <w:pStyle w:val="FOINaslov1"/>
+      <w:lvlText w:val="%1."/>
+      <w:lvlJc w:val="left"/>
+      <w:pPr>
+        <w:ind w:left="1440" w:hanging="360"/>
+      </w:pPr>
+    </w:lvl>
+    <w:lvl w:ilvl="1" w:tplc="041A0019" w:tentative="1">
+      <w:start w:val="1"/>
+      <w:numFmt w:val="lowerLetter"/>
+      <w:lvlText w:val="%2."/>
+      <w:lvlJc w:val="left"/>
+      <w:pPr>
+        <w:ind w:left="2160" w:hanging="360"/>
+      </w:pPr>
+    </w:lvl>
+    <w:lvl w:ilvl="2" w:tplc="041A001B" w:tentative="1">
+      <w:start w:val="1"/>
+      <w:numFmt w:val="lowerRoman"/>
+      <w:lvlText w:val="%3."/>
+      <w:lvlJc w:val="right"/>
+      <w:pPr>
+        <w:ind w:left="2880" w:hanging="180"/>
+      </w:pPr>
+    </w:lvl>
+    <w:lvl w:ilvl="3" w:tplc="041A000F" w:tentative="1">
+      <w:start w:val="1"/>
+      <w:numFmt w:val="decimal"/>
+      <w:lvlText w:val="%4."/>
+      <w:lvlJc w:val="left"/>
+      <w:pPr>
+        <w:ind w:left="3600" w:hanging="360"/>
+      </w:pPr>
+    </w:lvl>
+    <w:lvl w:ilvl="4" w:tplc="041A0019" w:tentative="1">
+      <w:start w:val="1"/>
+      <w:numFmt w:val="lowerLetter"/>
+      <w:lvlText w:val="%5."/>
+      <w:lvlJc w:val="left"/>
+      <w:pPr>
+        <w:ind w:left="4320" w:hanging="360"/>
+      </w:pPr>
+    </w:lvl>
+    <w:lvl w:ilvl="5" w:tplc="041A001B" w:tentative="1">
+      <w:start w:val="1"/>
+      <w:numFmt w:val="lowerRoman"/>
+      <w:lvlText w:val="%6."/>
+      <w:lvlJc w:val="right"/>
+      <w:pPr>
+        <w:ind w:left="5040" w:hanging="180"/>
+      </w:pPr>
+    </w:lvl>
+    <w:lvl w:ilvl="6" w:tplc="041A000F" w:tentative="1">
+      <w:start w:val="1"/>
+      <w:numFmt w:val="decimal"/>
+      <w:lvlText w:val="%7."/>
+      <w:lvlJc w:val="left"/>
+      <w:pPr>
+        <w:ind w:left="5760" w:hanging="360"/>
+      </w:pPr>
+    </w:lvl>
+    <w:lvl w:ilvl="7" w:tplc="041A0019" w:tentative="1">
+      <w:start w:val="1"/>
+      <w:numFmt w:val="lowerLetter"/>
+      <w:lvlText w:val="%8."/>
+      <w:lvlJc w:val="left"/>
+      <w:pPr>
+        <w:ind w:left="6480" w:hanging="360"/>
+      </w:pPr>
+    </w:lvl>
+    <w:lvl w:ilvl="8" w:tplc="041A001B" w:tentative="1">
+      <w:start w:val="1"/>
+      <w:numFmt w:val="lowerRoman"/>
+      <w:lvlText w:val="%9."/>
+      <w:lvlJc w:val="right"/>
+      <w:pPr>
+        <w:ind w:left="7200" w:hanging="180"/>
+      </w:pPr>
+    </w:lvl>
+  </w:abstractNum>
+  <w:abstractNum w:abstractNumId="15">
     <w:nsid w:val="3D09409F"/>
     <w:multiLevelType w:val="hybridMultilevel"/>
     <w:tmpl w:val="C45CB832"/>
@@ -17787,7 +21508,7 @@
       </w:pPr>
     </w:lvl>
   </w:abstractNum>
-  <w:abstractNum w:abstractNumId="15">
+  <w:abstractNum w:abstractNumId="16">
     <w:nsid w:val="4884413A"/>
     <w:multiLevelType w:val="hybridMultilevel"/>
     <w:tmpl w:val="43F68266"/>
@@ -17878,7 +21599,7 @@
       </w:pPr>
     </w:lvl>
   </w:abstractNum>
-  <w:abstractNum w:abstractNumId="16">
+  <w:abstractNum w:abstractNumId="17">
     <w:nsid w:val="4B6D62A4"/>
     <w:multiLevelType w:val="hybridMultilevel"/>
     <w:tmpl w:val="09020CF6"/>
@@ -17991,7 +21712,7 @@
       </w:rPr>
     </w:lvl>
   </w:abstractNum>
-  <w:abstractNum w:abstractNumId="17">
+  <w:abstractNum w:abstractNumId="18">
     <w:nsid w:val="4E9317CD"/>
     <w:multiLevelType w:val="hybridMultilevel"/>
     <w:tmpl w:val="4B6AA4BE"/>
@@ -18080,7 +21801,7 @@
       </w:pPr>
     </w:lvl>
   </w:abstractNum>
-  <w:abstractNum w:abstractNumId="18">
+  <w:abstractNum w:abstractNumId="19">
     <w:nsid w:val="556C65F1"/>
     <w:multiLevelType w:val="hybridMultilevel"/>
     <w:tmpl w:val="7FC4F5D0"/>
@@ -18200,7 +21921,7 @@
       </w:pPr>
     </w:lvl>
   </w:abstractNum>
-  <w:abstractNum w:abstractNumId="19">
+  <w:abstractNum w:abstractNumId="20">
     <w:nsid w:val="56AB2160"/>
     <w:multiLevelType w:val="hybridMultilevel"/>
     <w:tmpl w:val="E3A0FE9E"/>
@@ -18313,7 +22034,7 @@
       </w:rPr>
     </w:lvl>
   </w:abstractNum>
-  <w:abstractNum w:abstractNumId="20">
+  <w:abstractNum w:abstractNumId="21">
     <w:nsid w:val="56DE3B9A"/>
     <w:multiLevelType w:val="hybridMultilevel"/>
     <w:tmpl w:val="A002EF10"/>
@@ -18426,7 +22147,7 @@
       </w:rPr>
     </w:lvl>
   </w:abstractNum>
-  <w:abstractNum w:abstractNumId="21">
+  <w:abstractNum w:abstractNumId="22">
     <w:nsid w:val="598804BA"/>
     <w:multiLevelType w:val="hybridMultilevel"/>
     <w:tmpl w:val="0B6A2B9A"/>
@@ -18539,7 +22260,7 @@
       </w:rPr>
     </w:lvl>
   </w:abstractNum>
-  <w:abstractNum w:abstractNumId="22">
+  <w:abstractNum w:abstractNumId="23">
     <w:nsid w:val="5D763228"/>
     <w:multiLevelType w:val="hybridMultilevel"/>
     <w:tmpl w:val="DA42C598"/>
@@ -18652,7 +22373,7 @@
       </w:rPr>
     </w:lvl>
   </w:abstractNum>
-  <w:abstractNum w:abstractNumId="23">
+  <w:abstractNum w:abstractNumId="24">
     <w:nsid w:val="67C2432D"/>
     <w:multiLevelType w:val="hybridMultilevel"/>
     <w:tmpl w:val="1E80A032"/>
@@ -18765,7 +22486,7 @@
       </w:rPr>
     </w:lvl>
   </w:abstractNum>
-  <w:abstractNum w:abstractNumId="24">
+  <w:abstractNum w:abstractNumId="25">
     <w:nsid w:val="697568F1"/>
     <w:multiLevelType w:val="hybridMultilevel"/>
     <w:tmpl w:val="546E53DC"/>
@@ -18878,7 +22599,7 @@
       </w:rPr>
     </w:lvl>
   </w:abstractNum>
-  <w:abstractNum w:abstractNumId="25">
+  <w:abstractNum w:abstractNumId="26">
     <w:nsid w:val="69832197"/>
     <w:multiLevelType w:val="multilevel"/>
     <w:tmpl w:val="5C1C1FF8"/>
@@ -19000,7 +22721,7 @@
       </w:rPr>
     </w:lvl>
   </w:abstractNum>
-  <w:abstractNum w:abstractNumId="26">
+  <w:abstractNum w:abstractNumId="27">
     <w:nsid w:val="789F2EDA"/>
     <w:multiLevelType w:val="hybridMultilevel"/>
     <w:tmpl w:val="2E7483BA"/>
@@ -19113,7 +22834,7 @@
       </w:rPr>
     </w:lvl>
   </w:abstractNum>
-  <w:abstractNum w:abstractNumId="27">
+  <w:abstractNum w:abstractNumId="28">
     <w:nsid w:val="797E25BB"/>
     <w:multiLevelType w:val="hybridMultilevel"/>
     <w:tmpl w:val="6B62F332"/>
@@ -19234,7 +22955,7 @@
       </w:pPr>
     </w:lvl>
   </w:abstractNum>
-  <w:abstractNum w:abstractNumId="28">
+  <w:abstractNum w:abstractNumId="29">
     <w:nsid w:val="7F3C6A54"/>
     <w:multiLevelType w:val="hybridMultilevel"/>
     <w:tmpl w:val="EB88613A"/>
@@ -19347,7 +23068,7 @@
       </w:rPr>
     </w:lvl>
   </w:abstractNum>
-  <w:abstractNum w:abstractNumId="29">
+  <w:abstractNum w:abstractNumId="30">
     <w:nsid w:val="7FF247BC"/>
     <w:multiLevelType w:val="hybridMultilevel"/>
     <w:tmpl w:val="514AD56A"/>
@@ -19461,7 +23182,7 @@
     </w:lvl>
   </w:abstractNum>
   <w:num w:numId="1">
-    <w:abstractNumId w:val="25"/>
+    <w:abstractNumId w:val="26"/>
   </w:num>
   <w:num w:numId="2">
     <w:abstractNumId w:val="0"/>
@@ -19470,64 +23191,64 @@
     <w:abstractNumId w:val="12"/>
   </w:num>
   <w:num w:numId="4">
-    <w:abstractNumId w:val="14"/>
+    <w:abstractNumId w:val="15"/>
   </w:num>
   <w:num w:numId="5">
-    <w:abstractNumId w:val="17"/>
+    <w:abstractNumId w:val="18"/>
   </w:num>
   <w:num w:numId="6">
     <w:abstractNumId w:val="6"/>
   </w:num>
   <w:num w:numId="7">
-    <w:abstractNumId w:val="28"/>
+    <w:abstractNumId w:val="29"/>
   </w:num>
   <w:num w:numId="8">
-    <w:abstractNumId w:val="18"/>
+    <w:abstractNumId w:val="19"/>
   </w:num>
   <w:num w:numId="9">
     <w:abstractNumId w:val="5"/>
   </w:num>
   <w:num w:numId="10">
+    <w:abstractNumId w:val="27"/>
+  </w:num>
+  <w:num w:numId="11">
+    <w:abstractNumId w:val="28"/>
+  </w:num>
+  <w:num w:numId="12">
+    <w:abstractNumId w:val="24"/>
+  </w:num>
+  <w:num w:numId="13">
     <w:abstractNumId w:val="26"/>
   </w:num>
-  <w:num w:numId="11">
-    <w:abstractNumId w:val="27"/>
-  </w:num>
-  <w:num w:numId="12">
-    <w:abstractNumId w:val="23"/>
-  </w:num>
-  <w:num w:numId="13">
-    <w:abstractNumId w:val="25"/>
-  </w:num>
   <w:num w:numId="14">
-    <w:abstractNumId w:val="25"/>
+    <w:abstractNumId w:val="26"/>
   </w:num>
   <w:num w:numId="15">
     <w:abstractNumId w:val="8"/>
   </w:num>
   <w:num w:numId="16">
-    <w:abstractNumId w:val="24"/>
+    <w:abstractNumId w:val="25"/>
   </w:num>
   <w:num w:numId="17">
-    <w:abstractNumId w:val="19"/>
+    <w:abstractNumId w:val="20"/>
   </w:num>
   <w:num w:numId="18">
-    <w:abstractNumId w:val="21"/>
+    <w:abstractNumId w:val="22"/>
   </w:num>
   <w:num w:numId="19">
-    <w:abstractNumId w:val="15"/>
+    <w:abstractNumId w:val="16"/>
   </w:num>
   <w:num w:numId="20">
-    <w:abstractNumId w:val="15"/>
+    <w:abstractNumId w:val="16"/>
     <w:lvlOverride w:ilvl="0">
       <w:startOverride w:val="1"/>
     </w:lvlOverride>
   </w:num>
   <w:num w:numId="21">
-    <w:abstractNumId w:val="22"/>
+    <w:abstractNumId w:val="23"/>
   </w:num>
   <w:num w:numId="22">
-    <w:abstractNumId w:val="16"/>
+    <w:abstractNumId w:val="17"/>
   </w:num>
   <w:num w:numId="23">
     <w:abstractNumId w:val="9"/>
@@ -19539,10 +23260,10 @@
     <w:abstractNumId w:val="7"/>
   </w:num>
   <w:num w:numId="26">
-    <w:abstractNumId w:val="20"/>
+    <w:abstractNumId w:val="21"/>
   </w:num>
   <w:num w:numId="27">
-    <w:abstractNumId w:val="29"/>
+    <w:abstractNumId w:val="30"/>
   </w:num>
   <w:num w:numId="28">
     <w:abstractNumId w:val="11"/>
@@ -19562,15 +23283,10 @@
   <w:num w:numId="33">
     <w:abstractNumId w:val="1"/>
   </w:num>
+  <w:num w:numId="34">
+    <w:abstractNumId w:val="14"/>
+  </w:num>
 </w:numbering>
-</file>
-
-<file path=word/people.xml><?xml version="1.0" encoding="utf-8"?>
-<w15:people xmlns:wpc="http://schemas.microsoft.com/office/word/2010/wordprocessingCanvas" xmlns:mc="http://schemas.openxmlformats.org/markup-compatibility/2006" xmlns:o="urn:schemas-microsoft-com:office:office" xmlns:r="http://schemas.openxmlformats.org/officeDocument/2006/relationships" xmlns:m="http://schemas.openxmlformats.org/officeDocument/2006/math" xmlns:v="urn:schemas-microsoft-com:vml" xmlns:wp14="http://schemas.microsoft.com/office/word/2010/wordprocessingDrawing" xmlns:wp="http://schemas.openxmlformats.org/drawingml/2006/wordprocessingDrawing" xmlns:w10="urn:schemas-microsoft-com:office:word" xmlns:w="http://schemas.openxmlformats.org/wordprocessingml/2006/main" xmlns:w14="http://schemas.microsoft.com/office/word/2010/wordml" xmlns:w15="http://schemas.microsoft.com/office/word/2012/wordml" xmlns:wpg="http://schemas.microsoft.com/office/word/2010/wordprocessingGroup" xmlns:wpi="http://schemas.microsoft.com/office/word/2010/wordprocessingInk" xmlns:wne="http://schemas.microsoft.com/office/word/2006/wordml" xmlns:wps="http://schemas.microsoft.com/office/word/2010/wordprocessingShape" mc:Ignorable="w14 w15 wp14">
-  <w15:person w15:author="Valentina Bobetić">
-    <w15:presenceInfo w15:providerId="Windows Live" w15:userId="756afba1b75b4189"/>
-  </w15:person>
-</w15:people>
 </file>
 
 <file path=word/styles.xml><?xml version="1.0" encoding="utf-8"?>
@@ -20170,13 +23886,15 @@
     <w:link w:val="FOINaslov1Char"/>
     <w:autoRedefine/>
     <w:qFormat/>
-    <w:rsid w:val="005F4AC4"/>
+    <w:rsid w:val="00B460F4"/>
     <w:pPr>
+      <w:numPr>
+        <w:numId w:val="34"/>
+      </w:numPr>
       <w:tabs>
         <w:tab w:val="left" w:pos="426"/>
       </w:tabs>
       <w:spacing w:after="240"/>
-      <w:ind w:left="720"/>
     </w:pPr>
     <w:rPr>
       <w:sz w:val="36"/>
@@ -20227,7 +23945,7 @@
     <w:name w:val="FOI Naslov 1 Char"/>
     <w:basedOn w:val="MjestoChar"/>
     <w:link w:val="FOINaslov1"/>
-    <w:rsid w:val="005F4AC4"/>
+    <w:rsid w:val="00B460F4"/>
     <w:rPr>
       <w:rFonts w:ascii="Times New Roman" w:eastAsia="Times New Roman" w:hAnsi="Times New Roman" w:cs="Times New Roman"/>
       <w:b/>
@@ -20778,6 +24496,22 @@
       <w:vertAlign w:val="superscript"/>
     </w:rPr>
   </w:style>
+  <w:style w:type="paragraph" w:customStyle="1" w:styleId="tablica">
+    <w:name w:val="tablica"/>
+    <w:basedOn w:val="Normal"/>
+    <w:rsid w:val="00D652C7"/>
+    <w:pPr>
+      <w:spacing w:before="40" w:after="40"/>
+      <w:ind w:left="851"/>
+      <w:jc w:val="both"/>
+    </w:pPr>
+    <w:rPr>
+      <w:rFonts w:ascii="Tahoma" w:hAnsi="Tahoma"/>
+      <w:sz w:val="22"/>
+      <w:szCs w:val="20"/>
+      <w:lang w:eastAsia="en-US"/>
+    </w:rPr>
+  </w:style>
 </w:styles>
 </file>
 
@@ -21069,7 +24803,7 @@
 </file>
 
 <file path=customXml/itemProps1.xml><?xml version="1.0" encoding="utf-8"?>
-<ds:datastoreItem xmlns:ds="http://schemas.openxmlformats.org/officeDocument/2006/customXml" ds:itemID="{2AF35668-9E18-4C28-B76A-5D618CF73C61}">
+<ds:datastoreItem xmlns:ds="http://schemas.openxmlformats.org/officeDocument/2006/customXml" ds:itemID="{B74A5EAF-ABE3-447A-B9C8-A1AFEBFDA979}">
   <ds:schemaRefs>
     <ds:schemaRef ds:uri="http://schemas.openxmlformats.org/officeDocument/2006/bibliography"/>
   </ds:schemaRefs>

</xml_diff>